<commit_message>
Add function to store the graph and ranks result into png file and csv file seperately
</commit_message>
<xml_diff>
--- a/Report.docx
+++ b/Report.docx
@@ -1,6 +1,6 @@
 
 <file path=word/document.xml><?xml version="1.0" encoding="utf-8"?>
-<w:document xmlns:wpc="http://schemas.microsoft.com/office/word/2010/wordprocessingCanvas" xmlns:cx="http://schemas.microsoft.com/office/drawing/2014/chartex" xmlns:cx1="http://schemas.microsoft.com/office/drawing/2015/9/8/chartex" xmlns:cx2="http://schemas.microsoft.com/office/drawing/2015/10/21/chartex" xmlns:cx3="http://schemas.microsoft.com/office/drawing/2016/5/9/chartex" xmlns:cx4="http://schemas.microsoft.com/office/drawing/2016/5/10/chartex" xmlns:cx5="http://schemas.microsoft.com/office/drawing/2016/5/11/chartex" xmlns:cx6="http://schemas.microsoft.com/office/drawing/2016/5/12/chartex" xmlns:cx7="http://schemas.microsoft.com/office/drawing/2016/5/13/chartex" xmlns:cx8="http://schemas.microsoft.com/office/drawing/2016/5/14/chartex" xmlns:mc="http://schemas.openxmlformats.org/markup-compatibility/2006" xmlns:aink="http://schemas.microsoft.com/office/drawing/2016/ink" xmlns:am3d="http://schemas.microsoft.com/office/drawing/2017/model3d" xmlns:o="urn:schemas-microsoft-com:office:office" xmlns:r="http://schemas.openxmlformats.org/officeDocument/2006/relationships" xmlns:m="http://schemas.openxmlformats.org/officeDocument/2006/math" xmlns:v="urn:schemas-microsoft-com:vml" xmlns:wp14="http://schemas.microsoft.com/office/word/2010/wordprocessingDrawing" xmlns:wp="http://schemas.openxmlformats.org/drawingml/2006/wordprocessingDrawing" xmlns:w10="urn:schemas-microsoft-com:office:word" xmlns:w="http://schemas.openxmlformats.org/wordprocessingml/2006/main" xmlns:w14="http://schemas.microsoft.com/office/word/2010/wordml" xmlns:w15="http://schemas.microsoft.com/office/word/2012/wordml" xmlns:w16cex="http://schemas.microsoft.com/office/word/2018/wordml/cex" xmlns:w16cid="http://schemas.microsoft.com/office/word/2016/wordml/cid" xmlns:w16="http://schemas.microsoft.com/office/word/2018/wordml" xmlns:w16se="http://schemas.microsoft.com/office/word/2015/wordml/symex" xmlns:wpg="http://schemas.microsoft.com/office/word/2010/wordprocessingGroup" xmlns:wpi="http://schemas.microsoft.com/office/word/2010/wordprocessingInk" xmlns:wne="http://schemas.microsoft.com/office/word/2006/wordml" xmlns:wps="http://schemas.microsoft.com/office/word/2010/wordprocessingShape" mc:Ignorable="w14 w15 w16se w16cid w16 w16cex wp14">
+<w:document xmlns:wpc="http://schemas.microsoft.com/office/word/2010/wordprocessingCanvas" xmlns:cx="http://schemas.microsoft.com/office/drawing/2014/chartex" xmlns:cx1="http://schemas.microsoft.com/office/drawing/2015/9/8/chartex" xmlns:cx2="http://schemas.microsoft.com/office/drawing/2015/10/21/chartex" xmlns:cx3="http://schemas.microsoft.com/office/drawing/2016/5/9/chartex" xmlns:cx4="http://schemas.microsoft.com/office/drawing/2016/5/10/chartex" xmlns:cx5="http://schemas.microsoft.com/office/drawing/2016/5/11/chartex" xmlns:cx6="http://schemas.microsoft.com/office/drawing/2016/5/12/chartex" xmlns:cx7="http://schemas.microsoft.com/office/drawing/2016/5/13/chartex" xmlns:cx8="http://schemas.microsoft.com/office/drawing/2016/5/14/chartex" xmlns:mc="http://schemas.openxmlformats.org/markup-compatibility/2006" xmlns:aink="http://schemas.microsoft.com/office/drawing/2016/ink" xmlns:am3d="http://schemas.microsoft.com/office/drawing/2017/model3d" xmlns:o="urn:schemas-microsoft-com:office:office" xmlns:r="http://schemas.openxmlformats.org/officeDocument/2006/relationships" xmlns:m="http://schemas.openxmlformats.org/officeDocument/2006/math" xmlns:v="urn:schemas-microsoft-com:vml" xmlns:wp14="http://schemas.microsoft.com/office/word/2010/wordprocessingDrawing" xmlns:wp="http://schemas.openxmlformats.org/drawingml/2006/wordprocessingDrawing" xmlns:w10="urn:schemas-microsoft-com:office:word" xmlns:w="http://schemas.openxmlformats.org/wordprocessingml/2006/main" xmlns:w14="http://schemas.microsoft.com/office/word/2010/wordml" xmlns:w15="http://schemas.microsoft.com/office/word/2012/wordml" xmlns:w16cid="http://schemas.microsoft.com/office/word/2016/wordml/cid" xmlns:w16se="http://schemas.microsoft.com/office/word/2015/wordml/symex" xmlns:wpg="http://schemas.microsoft.com/office/word/2010/wordprocessingGroup" xmlns:wpi="http://schemas.microsoft.com/office/word/2010/wordprocessingInk" xmlns:wne="http://schemas.microsoft.com/office/word/2006/wordml" xmlns:wps="http://schemas.microsoft.com/office/word/2010/wordprocessingShape" mc:Ignorable="w14 w15 w16se w16cid wp14">
   <w:body>
     <w:sdt>
       <w:sdtPr>
@@ -13,6 +13,7 @@
           <w:docPartUnique/>
         </w:docPartObj>
       </w:sdtPr>
+      <w:sdtEndPr/>
       <w:sdtContent>
         <w:p>
           <w:pPr>
@@ -273,7 +274,7 @@
                   </wp:anchor>
                 </w:drawing>
               </mc:Choice>
-              <mc:Fallback>
+              <mc:Fallback xmlns:w16="http://schemas.microsoft.com/office/word/2018/wordml" xmlns:w16cex="http://schemas.microsoft.com/office/word/2018/wordml/cex">
                 <w:pict>
                   <v:group w14:anchorId="0E941159" id="组 149" o:spid="_x0000_s1026" style="position:absolute;left:0;text-align:left;margin-left:0;margin-top:0;width:8in;height:95.7pt;z-index:251662336;mso-width-percent:941;mso-height-percent:121;mso-top-percent:23;mso-position-horizontal:center;mso-position-horizontal-relative:page;mso-position-vertical-relative:page;mso-width-percent:941;mso-height-percent:121;mso-top-percent:23" coordorigin="" coordsize="73152,12161" o:gfxdata="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">
                     <v:shape id="矩形 51" o:spid="_x0000_s1027" style="position:absolute;width:73152;height:11303;visibility:visible;mso-wrap-style:square;v-text-anchor:middle" coordsize="7312660,1129665" o:gfxdata="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" path="m,l7312660,r,1129665l3619500,733425,,1091565,,xe" fillcolor="#4472c4 [3204]" stroked="f" strokeweight="1pt">
@@ -366,6 +367,7 @@
                                   <w:dataBinding w:prefixMappings="xmlns:ns0='http://purl.org/dc/elements/1.1/' xmlns:ns1='http://schemas.openxmlformats.org/package/2006/metadata/core-properties' " w:xpath="/ns1:coreProperties[1]/ns0:creator[1]" w:storeItemID="{6C3C8BC8-F283-45AE-878A-BAB7291924A1}"/>
                                   <w:text/>
                                 </w:sdtPr>
+                                <w:sdtEndPr/>
                                 <w:sdtContent>
                                   <w:p>
                                     <w:pPr>
@@ -384,23 +386,7 @@
                                         <w:sz w:val="21"/>
                                         <w:szCs w:val="21"/>
                                       </w:rPr>
-                                      <w:t>Huarui Lu,</w:t>
-                                    </w:r>
-                                    <w:r>
-                                      <w:rPr>
-                                        <w:color w:val="595959" w:themeColor="text1" w:themeTint="A6"/>
-                                        <w:sz w:val="21"/>
-                                        <w:szCs w:val="21"/>
-                                      </w:rPr>
-                                      <w:br/>
-                                    </w:r>
-                                    <w:r>
-                                      <w:rPr>
-                                        <w:color w:val="595959" w:themeColor="text1" w:themeTint="A6"/>
-                                        <w:sz w:val="21"/>
-                                        <w:szCs w:val="21"/>
-                                      </w:rPr>
-                                      <w:t>Zhiwei Li, NUID:001050438</w:t>
+                                      <w:t>Huarui Lu, Zhiwei Li, NUID:001050438</w:t>
                                     </w:r>
                                   </w:p>
                                 </w:sdtContent>
@@ -429,6 +415,7 @@
                                     <w:dataBinding w:prefixMappings="xmlns:ns0='http://schemas.microsoft.com/office/2006/coverPageProps' " w:xpath="/ns0:CoverPageProperties[1]/ns0:CompanyEmail[1]" w:storeItemID="{55AF091B-3C7A-41E3-B477-F2FDAA23CFDA}"/>
                                     <w:text/>
                                   </w:sdtPr>
+                                  <w:sdtEndPr/>
                                   <w:sdtContent>
                                     <w:r>
                                       <w:rPr>
@@ -483,6 +470,7 @@
                             <w:dataBinding w:prefixMappings="xmlns:ns0='http://purl.org/dc/elements/1.1/' xmlns:ns1='http://schemas.openxmlformats.org/package/2006/metadata/core-properties' " w:xpath="/ns1:coreProperties[1]/ns0:creator[1]" w:storeItemID="{6C3C8BC8-F283-45AE-878A-BAB7291924A1}"/>
                             <w:text/>
                           </w:sdtPr>
+                          <w:sdtEndPr/>
                           <w:sdtContent>
                             <w:p>
                               <w:pPr>
@@ -501,23 +489,7 @@
                                   <w:sz w:val="21"/>
                                   <w:szCs w:val="21"/>
                                 </w:rPr>
-                                <w:t>Huarui Lu,</w:t>
-                              </w:r>
-                              <w:r>
-                                <w:rPr>
-                                  <w:color w:val="595959" w:themeColor="text1" w:themeTint="A6"/>
-                                  <w:sz w:val="21"/>
-                                  <w:szCs w:val="21"/>
-                                </w:rPr>
-                                <w:br/>
-                              </w:r>
-                              <w:r>
-                                <w:rPr>
-                                  <w:color w:val="595959" w:themeColor="text1" w:themeTint="A6"/>
-                                  <w:sz w:val="21"/>
-                                  <w:szCs w:val="21"/>
-                                </w:rPr>
-                                <w:t>Zhiwei Li, NUID:001050438</w:t>
+                                <w:t>Huarui Lu, Zhiwei Li, NUID:001050438</w:t>
                               </w:r>
                             </w:p>
                           </w:sdtContent>
@@ -546,6 +518,7 @@
                               <w:dataBinding w:prefixMappings="xmlns:ns0='http://schemas.microsoft.com/office/2006/coverPageProps' " w:xpath="/ns0:CoverPageProperties[1]/ns0:CompanyEmail[1]" w:storeItemID="{55AF091B-3C7A-41E3-B477-F2FDAA23CFDA}"/>
                               <w:text/>
                             </w:sdtPr>
+                            <w:sdtEndPr/>
                             <w:sdtContent>
                               <w:r>
                                 <w:rPr>
@@ -653,6 +626,7 @@
                                     <w:dataBinding w:prefixMappings="xmlns:ns0='http://purl.org/dc/elements/1.1/' xmlns:ns1='http://schemas.openxmlformats.org/package/2006/metadata/core-properties' " w:xpath="/ns1:coreProperties[1]/ns0:title[1]" w:storeItemID="{6C3C8BC8-F283-45AE-878A-BAB7291924A1}"/>
                                     <w:text w:multiLine="1"/>
                                   </w:sdtPr>
+                                  <w:sdtEndPr/>
                                   <w:sdtContent>
                                     <w:r>
                                       <w:rPr>
@@ -679,6 +653,7 @@
                                   <w:dataBinding w:prefixMappings="xmlns:ns0='http://purl.org/dc/elements/1.1/' xmlns:ns1='http://schemas.openxmlformats.org/package/2006/metadata/core-properties' " w:xpath="/ns1:coreProperties[1]/ns0:subject[1]" w:storeItemID="{6C3C8BC8-F283-45AE-878A-BAB7291924A1}"/>
                                   <w:text/>
                                 </w:sdtPr>
+                                <w:sdtEndPr/>
                                 <w:sdtContent>
                                   <w:p>
                                     <w:pPr>
@@ -721,7 +696,7 @@
                   </wp:anchor>
                 </w:drawing>
               </mc:Choice>
-              <mc:Fallback>
+              <mc:Fallback xmlns:w16="http://schemas.microsoft.com/office/word/2018/wordml" xmlns:w16cex="http://schemas.microsoft.com/office/word/2018/wordml/cex">
                 <w:pict>
                   <v:shape w14:anchorId="32301079" id="文本框 154" o:spid="_x0000_s1027" type="#_x0000_t202" style="position:absolute;margin-left:0;margin-top:0;width:8in;height:286.5pt;z-index:251659264;visibility:visible;mso-wrap-style:square;mso-width-percent:941;mso-height-percent:363;mso-top-percent:300;mso-wrap-distance-left:9pt;mso-wrap-distance-top:0;mso-wrap-distance-right:9pt;mso-wrap-distance-bottom:0;mso-position-horizontal:center;mso-position-horizontal-relative:page;mso-position-vertical-relative:page;mso-width-percent:941;mso-height-percent:363;mso-top-percent:300;mso-width-relative:page;mso-height-relative:page;v-text-anchor:bottom" o:gfxdata="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" filled="f" stroked="f" strokeweight=".5pt">
                     <v:textbox inset="126pt,0,54pt,0">
@@ -859,7 +834,6 @@
                                 <w:pPr>
                                   <w:pStyle w:val="a5"/>
                                   <w:rPr>
-                                    <w:rFonts w:hint="eastAsia"/>
                                     <w:b/>
                                     <w:bCs/>
                                     <w:sz w:val="21"/>
@@ -903,7 +877,7 @@
                   </wp:anchor>
                 </w:drawing>
               </mc:Choice>
-              <mc:Fallback>
+              <mc:Fallback xmlns:w16="http://schemas.microsoft.com/office/word/2018/wordml" xmlns:w16cex="http://schemas.microsoft.com/office/word/2018/wordml/cex">
                 <w:pict>
                   <v:shape id="文本框 2" o:spid="_x0000_s1028" type="#_x0000_t202" style="position:absolute;margin-left:363.6pt;margin-top:553.5pt;width:130.3pt;height:22.3pt;z-index:251663360;visibility:visible;mso-wrap-style:square;mso-height-percent:0;mso-wrap-distance-left:9pt;mso-wrap-distance-top:0;mso-wrap-distance-right:9pt;mso-wrap-distance-bottom:0;mso-position-horizontal:absolute;mso-position-horizontal-relative:text;mso-position-vertical:absolute;mso-position-vertical-relative:text;mso-height-percent:0;mso-height-relative:margin;v-text-anchor:top" o:gfxdata="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" filled="f" stroked="f" strokeweight=".5pt">
                     <v:textbox>
@@ -1015,6 +989,7 @@
                                   <w:dataBinding w:prefixMappings="xmlns:ns0='http://schemas.microsoft.com/office/2006/coverPageProps' " w:xpath="/ns0:CoverPageProperties[1]/ns0:Abstract[1]" w:storeItemID="{55AF091B-3C7A-41E3-B477-F2FDAA23CFDA}"/>
                                   <w:text w:multiLine="1"/>
                                 </w:sdtPr>
+                                <w:sdtEndPr/>
                                 <w:sdtContent>
                                   <w:p>
                                     <w:pPr>
@@ -1126,7 +1101,7 @@
                   </wp:anchor>
                 </w:drawing>
               </mc:Choice>
-              <mc:Fallback>
+              <mc:Fallback xmlns:w16="http://schemas.microsoft.com/office/word/2018/wordml" xmlns:w16cex="http://schemas.microsoft.com/office/word/2018/wordml/cex">
                 <w:pict>
                   <v:shape w14:anchorId="5C0E7DCD" id="文本框 153" o:spid="_x0000_s1029" type="#_x0000_t202" style="position:absolute;margin-left:18.05pt;margin-top:543.6pt;width:8in;height:79.5pt;z-index:251661312;visibility:visible;mso-wrap-style:square;mso-width-percent:941;mso-height-percent:100;mso-wrap-distance-left:9pt;mso-wrap-distance-top:0;mso-wrap-distance-right:9pt;mso-wrap-distance-bottom:0;mso-position-horizontal:absolute;mso-position-horizontal-relative:page;mso-position-vertical:absolute;mso-position-vertical-relative:page;mso-width-percent:941;mso-height-percent:100;mso-width-relative:page;mso-height-relative:page;v-text-anchor:top" o:gfxdata="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" filled="f" stroked="f" strokeweight=".5pt">
                     <v:textbox style="mso-fit-shape-to-text:t" inset="126pt,0,54pt,0">
@@ -1300,43 +1275,7 @@
         <w:rPr>
           <w:rFonts w:ascii="Times New Roman" w:hAnsi="Times New Roman" w:cs="Times New Roman"/>
         </w:rPr>
-        <w:t>A ranking system is</w:t>
-      </w:r>
-      <w:r>
-        <w:rPr>
-          <w:rFonts w:ascii="Times New Roman" w:hAnsi="Times New Roman" w:cs="Times New Roman"/>
-        </w:rPr>
-        <w:t xml:space="preserve"> a system that analyzes the </w:t>
-      </w:r>
-      <w:r>
-        <w:rPr>
-          <w:rFonts w:ascii="Times New Roman" w:hAnsi="Times New Roman" w:cs="Times New Roman"/>
-        </w:rPr>
-        <w:t xml:space="preserve">input provided by users </w:t>
-      </w:r>
-      <w:r>
-        <w:rPr>
-          <w:rFonts w:ascii="Times New Roman" w:hAnsi="Times New Roman" w:cs="Times New Roman"/>
-        </w:rPr>
-        <w:t xml:space="preserve">to provide </w:t>
-      </w:r>
-      <w:r>
-        <w:rPr>
-          <w:rFonts w:ascii="Times New Roman" w:hAnsi="Times New Roman" w:cs="Times New Roman"/>
-        </w:rPr>
-        <w:t>the ranking</w:t>
-      </w:r>
-      <w:r>
-        <w:rPr>
-          <w:rFonts w:ascii="Times New Roman" w:hAnsi="Times New Roman" w:cs="Times New Roman"/>
-        </w:rPr>
-        <w:t xml:space="preserve"> for each </w:t>
-      </w:r>
-      <w:r>
-        <w:rPr>
-          <w:rFonts w:ascii="Times New Roman" w:hAnsi="Times New Roman" w:cs="Times New Roman"/>
-        </w:rPr>
-        <w:t>element.</w:t>
+        <w:t>A ranking system is a system that analyzes the input provided by users to provide the ranking for each element.</w:t>
       </w:r>
     </w:p>
     <w:p>
@@ -1350,25 +1289,7 @@
         <w:rPr>
           <w:rFonts w:ascii="Times New Roman" w:hAnsi="Times New Roman" w:cs="Times New Roman"/>
         </w:rPr>
-        <w:t xml:space="preserve">Our task is to </w:t>
-      </w:r>
-      <w:r>
-        <w:rPr>
-          <w:rFonts w:ascii="Times New Roman" w:hAnsi="Times New Roman" w:cs="Times New Roman"/>
-        </w:rPr>
-        <w:t>develop a ranking system which is able to evaluate the following</w:t>
-      </w:r>
-      <w:r>
-        <w:rPr>
-          <w:rFonts w:ascii="Times New Roman" w:hAnsi="Times New Roman" w:cs="Times New Roman"/>
-        </w:rPr>
-        <w:t xml:space="preserve"> </w:t>
-      </w:r>
-      <w:r>
-        <w:rPr>
-          <w:rFonts w:ascii="Times New Roman" w:hAnsi="Times New Roman" w:cs="Times New Roman"/>
-        </w:rPr>
-        <w:t xml:space="preserve">expression where </w:t>
+        <w:t xml:space="preserve">Our task is to develop a ranking system which is able to evaluate the following expression where </w:t>
       </w:r>
       <m:oMath>
         <m:sSub>
@@ -1464,13 +1385,7 @@
             <w:rPr>
               <w:rFonts w:ascii="Cambria Math" w:hAnsi="Cambria Math" w:cs="Times New Roman"/>
             </w:rPr>
-            <m:t>P</m:t>
-          </m:r>
-          <m:r>
-            <w:rPr>
-              <w:rFonts w:ascii="Cambria Math" w:hAnsi="Cambria Math" w:cs="Times New Roman"/>
-            </w:rPr>
-            <m:t>(</m:t>
+            <m:t>P(</m:t>
           </m:r>
           <m:sSub>
             <m:sSubPr>
@@ -1539,6 +1454,9 @@
             <m:t>)</m:t>
           </m:r>
           <m:r>
+            <m:rPr>
+              <m:sty m:val="p"/>
+            </m:rPr>
             <w:rPr>
               <w:rFonts w:ascii="Times New Roman" w:hAnsi="Times New Roman" w:cs="Times New Roman"/>
             </w:rPr>
@@ -1569,13 +1487,7 @@
           <w:rPr>
             <w:rFonts w:ascii="Cambria Math" w:hAnsi="Cambria Math" w:cs="Times New Roman"/>
           </w:rPr>
-          <m:t>P</m:t>
-        </m:r>
-        <m:r>
-          <w:rPr>
-            <w:rFonts w:ascii="Cambria Math" w:hAnsi="Cambria Math" w:cs="Times New Roman"/>
-          </w:rPr>
-          <m:t>(</m:t>
+          <m:t>P(</m:t>
         </m:r>
         <m:sSub>
           <m:sSubPr>
@@ -1756,55 +1668,7 @@
         <w:rPr>
           <w:rFonts w:ascii="Times New Roman" w:hAnsi="Times New Roman" w:cs="Times New Roman"/>
         </w:rPr>
-        <w:t xml:space="preserve">In this project, we created a ranking system for English Premier League (EPL). </w:t>
-      </w:r>
-      <w:r>
-        <w:rPr>
-          <w:rFonts w:ascii="Times New Roman" w:hAnsi="Times New Roman" w:cs="Times New Roman"/>
-        </w:rPr>
-        <w:t xml:space="preserve">The input to </w:t>
-      </w:r>
-      <w:r>
-        <w:rPr>
-          <w:rFonts w:ascii="Times New Roman" w:hAnsi="Times New Roman" w:cs="Times New Roman"/>
-        </w:rPr>
-        <w:t>our</w:t>
-      </w:r>
-      <w:r>
-        <w:rPr>
-          <w:rFonts w:ascii="Times New Roman" w:hAnsi="Times New Roman" w:cs="Times New Roman"/>
-        </w:rPr>
-        <w:t xml:space="preserve"> system </w:t>
-      </w:r>
-      <w:r>
-        <w:rPr>
-          <w:rFonts w:ascii="Times New Roman" w:hAnsi="Times New Roman" w:cs="Times New Roman"/>
-        </w:rPr>
-        <w:t>is</w:t>
-      </w:r>
-      <w:r>
-        <w:rPr>
-          <w:rFonts w:ascii="Times New Roman" w:hAnsi="Times New Roman" w:cs="Times New Roman"/>
-        </w:rPr>
-        <w:t xml:space="preserve"> a set of prior encounters with a result. These results </w:t>
-      </w:r>
-      <w:r>
-        <w:rPr>
-          <w:rFonts w:ascii="Times New Roman" w:hAnsi="Times New Roman" w:cs="Times New Roman"/>
-        </w:rPr>
-        <w:t xml:space="preserve">are </w:t>
-      </w:r>
-      <w:r>
-        <w:rPr>
-          <w:rFonts w:ascii="Times New Roman" w:hAnsi="Times New Roman" w:cs="Times New Roman"/>
-        </w:rPr>
-        <w:t>scores</w:t>
-      </w:r>
-      <w:r>
-        <w:rPr>
-          <w:rFonts w:ascii="Times New Roman" w:hAnsi="Times New Roman" w:cs="Times New Roman"/>
-        </w:rPr>
-        <w:t xml:space="preserve"> of each game. The output is the probability of </w:t>
+        <w:t xml:space="preserve">In this project, we created a ranking system for English Premier League (EPL). The input to our system is a set of prior encounters with a result. These results are scores of each game. The output is the probability of </w:t>
       </w:r>
       <w:r>
         <w:rPr>
@@ -1908,30 +1772,13 @@
       <w:r>
         <w:rPr>
           <w:rFonts w:ascii="Times New Roman" w:hAnsi="Times New Roman" w:cs="Times New Roman"/>
-        </w:rPr>
-        <w:fldChar w:fldCharType="begin"/>
-      </w:r>
-      <w:r>
-        <w:rPr>
-          <w:rFonts w:ascii="Times New Roman" w:hAnsi="Times New Roman" w:cs="Times New Roman"/>
-        </w:rPr>
-        <w:instrText xml:space="preserve"> INCLUDEPICTURE "/var/folders/wd/xfclq8v96fl4qkdmjl4wy3tm0000gn/T/com.microsoft.Word/WebArchiveCopyPasteTempFiles/1920px-Boxplot_vs_PDF.svg.png" \* MERGEFORMATINET </w:instrText>
-      </w:r>
-      <w:r>
-        <w:rPr>
-          <w:rFonts w:ascii="Times New Roman" w:hAnsi="Times New Roman" w:cs="Times New Roman"/>
-        </w:rPr>
-        <w:fldChar w:fldCharType="separate"/>
-      </w:r>
-      <w:r>
-        <w:rPr>
-          <w:rFonts w:ascii="Times New Roman" w:eastAsia="宋体" w:hAnsi="Times New Roman" w:cs="Times New Roman"/>
+          <w:noProof/>
         </w:rPr>
         <w:drawing>
           <wp:inline distT="0" distB="0" distL="0" distR="0">
-            <wp:extent cx="3502152" cy="3825210"/>
-            <wp:effectExtent l="0" t="0" r="3175" b="0"/>
-            <wp:docPr id="4" name="图片 4" descr="图片包含 游戏机&#10;&#10;描述已自动生成"/>
+            <wp:extent cx="5486400" cy="4114800"/>
+            <wp:effectExtent l="0" t="0" r="0" b="0"/>
+            <wp:docPr id="1" name="图形 1"/>
             <wp:cNvGraphicFramePr>
               <a:graphicFrameLocks xmlns:a="http://schemas.openxmlformats.org/drawingml/2006/main" noChangeAspect="1"/>
             </wp:cNvGraphicFramePr>
@@ -1939,36 +1786,32 @@
               <a:graphicData uri="http://schemas.openxmlformats.org/drawingml/2006/picture">
                 <pic:pic xmlns:pic="http://schemas.openxmlformats.org/drawingml/2006/picture">
                   <pic:nvPicPr>
-                    <pic:cNvPr id="0" name="Picture 8"/>
-                    <pic:cNvPicPr>
-                      <a:picLocks noChangeAspect="1" noChangeArrowheads="1"/>
-                    </pic:cNvPicPr>
+                    <pic:cNvPr id="1" name="Skellam_distribution.svg"/>
+                    <pic:cNvPicPr/>
                   </pic:nvPicPr>
                   <pic:blipFill>
-                    <a:blip r:embed="rId8" cstate="print">
+                    <a:blip r:embed="rId8">
                       <a:extLst>
                         <a:ext uri="{28A0092B-C50C-407E-A947-70E740481C1C}">
                           <a14:useLocalDpi xmlns:a14="http://schemas.microsoft.com/office/drawing/2010/main" val="0"/>
                         </a:ext>
+                        <a:ext uri="{96DAC541-7B7A-43D3-8B79-37D633B846F1}">
+                          <asvg:svgBlip xmlns:asvg="http://schemas.microsoft.com/office/drawing/2016/SVG/main" r:embed="rId9"/>
+                        </a:ext>
                       </a:extLst>
                     </a:blip>
-                    <a:srcRect/>
                     <a:stretch>
                       <a:fillRect/>
                     </a:stretch>
                   </pic:blipFill>
-                  <pic:spPr bwMode="auto">
+                  <pic:spPr>
                     <a:xfrm>
                       <a:off x="0" y="0"/>
-                      <a:ext cx="3524955" cy="3850116"/>
+                      <a:ext cx="5486400" cy="4114800"/>
                     </a:xfrm>
                     <a:prstGeom prst="rect">
                       <a:avLst/>
                     </a:prstGeom>
-                    <a:noFill/>
-                    <a:ln>
-                      <a:noFill/>
-                    </a:ln>
                   </pic:spPr>
                 </pic:pic>
               </a:graphicData>
@@ -1976,12 +1819,6 @@
           </wp:inline>
         </w:drawing>
       </w:r>
-      <w:r>
-        <w:rPr>
-          <w:rFonts w:ascii="Times New Roman" w:hAnsi="Times New Roman" w:cs="Times New Roman"/>
-        </w:rPr>
-        <w:fldChar w:fldCharType="end"/>
-      </w:r>
     </w:p>
     <w:p>
       <w:pPr>
@@ -2000,27 +1837,184 @@
         <w:rPr>
           <w:rFonts w:ascii="Calibri" w:hAnsi="Calibri" w:cs="Calibri"/>
         </w:rPr>
-        <w:t xml:space="preserve">Boxplot and probability density function of a normal distribution </w:t>
-      </w:r>
-      <w:proofErr w:type="gramStart"/>
+        <w:t>P</w:t>
+      </w:r>
       <w:r>
         <w:rPr>
           <w:rFonts w:ascii="Calibri" w:hAnsi="Calibri" w:cs="Calibri"/>
         </w:rPr>
-        <w:t>N(</w:t>
-      </w:r>
-      <w:proofErr w:type="gramEnd"/>
+        <w:t xml:space="preserve">robability density function of </w:t>
+      </w:r>
       <w:r>
         <w:rPr>
           <w:rFonts w:ascii="Calibri" w:hAnsi="Calibri" w:cs="Calibri"/>
         </w:rPr>
-        <w:t>0, σ2)</w:t>
-      </w:r>
-    </w:p>
-    <w:p>
-      <w:pPr>
+        <w:t>Skellam</w:t>
+      </w:r>
+      <w:r>
+        <w:rPr>
+          <w:rFonts w:ascii="Calibri" w:hAnsi="Calibri" w:cs="Calibri"/>
+        </w:rPr>
+        <w:t xml:space="preserve"> </w:t>
+      </w:r>
+      <w:r>
+        <w:rPr>
+          <w:rFonts w:ascii="Calibri" w:hAnsi="Calibri" w:cs="Calibri"/>
+        </w:rPr>
+        <w:t>D</w:t>
+      </w:r>
+      <w:r>
+        <w:rPr>
+          <w:rFonts w:ascii="Calibri" w:hAnsi="Calibri" w:cs="Calibri"/>
+        </w:rPr>
+        <w:t>istribution</w:t>
+      </w:r>
+      <w:r>
+        <w:rPr>
+          <w:rFonts w:ascii="Calibri" w:hAnsi="Calibri" w:cs="Calibri"/>
+        </w:rPr>
+        <w:t>.</w:t>
+      </w:r>
+    </w:p>
+    <w:p>
+      <w:pPr>
+        <w:jc w:val="center"/>
+        <w:rPr>
+          <w:rFonts w:ascii="Calibri" w:hAnsi="Calibri" w:cs="Calibri"/>
+        </w:rPr>
+      </w:pPr>
+      <w:r>
+        <w:rPr>
+          <w:rFonts w:ascii="Calibri" w:hAnsi="Calibri" w:cs="Calibri"/>
+          <w:noProof/>
+        </w:rPr>
+        <w:lastRenderedPageBreak/>
+        <w:drawing>
+          <wp:inline distT="0" distB="0" distL="0" distR="0">
+            <wp:extent cx="3657600" cy="2921000"/>
+            <wp:effectExtent l="0" t="0" r="0" b="0"/>
+            <wp:docPr id="3" name="图形 3"/>
+            <wp:cNvGraphicFramePr>
+              <a:graphicFrameLocks xmlns:a="http://schemas.openxmlformats.org/drawingml/2006/main" noChangeAspect="1"/>
+            </wp:cNvGraphicFramePr>
+            <a:graphic xmlns:a="http://schemas.openxmlformats.org/drawingml/2006/main">
+              <a:graphicData uri="http://schemas.openxmlformats.org/drawingml/2006/picture">
+                <pic:pic xmlns:pic="http://schemas.openxmlformats.org/drawingml/2006/picture">
+                  <pic:nvPicPr>
+                    <pic:cNvPr id="3" name="Poisson_pmf.svg"/>
+                    <pic:cNvPicPr/>
+                  </pic:nvPicPr>
+                  <pic:blipFill>
+                    <a:blip r:embed="rId10">
+                      <a:extLst>
+                        <a:ext uri="{28A0092B-C50C-407E-A947-70E740481C1C}">
+                          <a14:useLocalDpi xmlns:a14="http://schemas.microsoft.com/office/drawing/2010/main" val="0"/>
+                        </a:ext>
+                        <a:ext uri="{96DAC541-7B7A-43D3-8B79-37D633B846F1}">
+                          <asvg:svgBlip xmlns:asvg="http://schemas.microsoft.com/office/drawing/2016/SVG/main" r:embed="rId11"/>
+                        </a:ext>
+                      </a:extLst>
+                    </a:blip>
+                    <a:stretch>
+                      <a:fillRect/>
+                    </a:stretch>
+                  </pic:blipFill>
+                  <pic:spPr>
+                    <a:xfrm>
+                      <a:off x="0" y="0"/>
+                      <a:ext cx="3657600" cy="2921000"/>
+                    </a:xfrm>
+                    <a:prstGeom prst="rect">
+                      <a:avLst/>
+                    </a:prstGeom>
+                  </pic:spPr>
+                </pic:pic>
+              </a:graphicData>
+            </a:graphic>
+          </wp:inline>
+        </w:drawing>
+      </w:r>
+    </w:p>
+    <w:p>
+      <w:pPr>
+        <w:jc w:val="center"/>
+        <w:rPr>
+          <w:rFonts w:ascii="Calibri" w:hAnsi="Calibri" w:cs="Calibri"/>
+        </w:rPr>
+      </w:pPr>
+      <w:r>
+        <w:rPr>
+          <w:rFonts w:ascii="Calibri" w:hAnsi="Calibri" w:cs="Calibri"/>
+        </w:rPr>
+        <w:t>Fig.</w:t>
+      </w:r>
+      <w:r>
+        <w:rPr>
+          <w:rFonts w:ascii="Calibri" w:hAnsi="Calibri" w:cs="Calibri"/>
+        </w:rPr>
+        <w:t>2</w:t>
+      </w:r>
+      <w:r>
+        <w:rPr>
+          <w:rFonts w:ascii="Calibri" w:hAnsi="Calibri" w:cs="Calibri"/>
+        </w:rPr>
+        <w:t xml:space="preserve">. </w:t>
+      </w:r>
+      <w:r>
+        <w:rPr>
+          <w:rFonts w:ascii="Calibri" w:hAnsi="Calibri" w:cs="Calibri"/>
+        </w:rPr>
+        <w:t>P</w:t>
+      </w:r>
+      <w:r>
+        <w:rPr>
+          <w:rFonts w:ascii="Calibri" w:hAnsi="Calibri" w:cs="Calibri"/>
+        </w:rPr>
+        <w:t xml:space="preserve">robability density function of </w:t>
+      </w:r>
+      <w:r>
+        <w:rPr>
+          <w:rFonts w:ascii="Calibri" w:hAnsi="Calibri" w:cs="Calibri"/>
+        </w:rPr>
+        <w:t>Poisson</w:t>
+      </w:r>
+      <w:r>
+        <w:rPr>
+          <w:rFonts w:ascii="Calibri" w:hAnsi="Calibri" w:cs="Calibri"/>
+        </w:rPr>
+        <w:t xml:space="preserve"> </w:t>
+      </w:r>
+      <w:r>
+        <w:rPr>
+          <w:rFonts w:ascii="Calibri" w:hAnsi="Calibri" w:cs="Calibri"/>
+        </w:rPr>
+        <w:t>D</w:t>
+      </w:r>
+      <w:r>
+        <w:rPr>
+          <w:rFonts w:ascii="Calibri" w:hAnsi="Calibri" w:cs="Calibri"/>
+        </w:rPr>
+        <w:t>istribution</w:t>
+      </w:r>
+      <w:r>
+        <w:rPr>
+          <w:rFonts w:ascii="Calibri" w:hAnsi="Calibri" w:cs="Calibri"/>
+        </w:rPr>
+        <w:t>.</w:t>
+      </w:r>
+    </w:p>
+    <w:p>
+      <w:pPr>
+        <w:jc w:val="center"/>
         <w:rPr>
           <w:rFonts w:ascii="Calibri" w:hAnsi="Calibri" w:cs="Calibri" w:hint="eastAsia"/>
+        </w:rPr>
+      </w:pPr>
+    </w:p>
+    <w:p>
+      <w:pPr>
+        <w:rPr>
+          <w:rFonts w:ascii="Calibri" w:hAnsi="Calibri" w:cs="Calibri"/>
         </w:rPr>
       </w:pPr>
       <w:r>
@@ -2158,7 +2152,7 @@
     <w:p>
       <w:pPr>
         <w:rPr>
-          <w:rFonts w:ascii="Times New Roman" w:hAnsi="Times New Roman" w:cs="Times New Roman" w:hint="eastAsia"/>
+          <w:rFonts w:ascii="Times New Roman" w:hAnsi="Times New Roman" w:cs="Times New Roman"/>
         </w:rPr>
       </w:pPr>
       <w:r>
@@ -2209,7 +2203,7 @@
                     <pic:cNvPicPr/>
                   </pic:nvPicPr>
                   <pic:blipFill>
-                    <a:blip r:embed="rId9" cstate="print">
+                    <a:blip r:embed="rId12" cstate="print">
                       <a:extLst>
                         <a:ext uri="{28A0092B-C50C-407E-A947-70E740481C1C}">
                           <a14:useLocalDpi xmlns:a14="http://schemas.microsoft.com/office/drawing/2010/main" val="0"/>
@@ -2256,30 +2250,44 @@
           <w:rFonts w:eastAsiaTheme="majorEastAsia"/>
           <w14:ligatures w14:val="standard"/>
         </w:rPr>
-        <w:t>ig.2. An overview of data in 2019-2020 season</w:t>
-      </w:r>
-    </w:p>
-    <w:p>
-      <w:pPr>
+        <w:t>ig.</w:t>
+      </w:r>
+      <w:r>
         <w:rPr>
           <w:rFonts w:eastAsiaTheme="majorEastAsia"/>
           <w14:ligatures w14:val="standard"/>
         </w:rPr>
-      </w:pPr>
-    </w:p>
-    <w:p>
-      <w:pPr>
-        <w:spacing w:after="200" w:line="276" w:lineRule="auto"/>
-        <w:rPr>
-          <w:rFonts w:eastAsiaTheme="majorEastAsia" w:hint="eastAsia"/>
-          <w14:ligatures w14:val="standard"/>
-        </w:rPr>
-      </w:pPr>
+        <w:t>3</w:t>
+      </w:r>
       <w:r>
         <w:rPr>
           <w:rFonts w:eastAsiaTheme="majorEastAsia"/>
           <w14:ligatures w14:val="standard"/>
         </w:rPr>
+        <w:t>. An overview of data in 2019-2020 season</w:t>
+      </w:r>
+    </w:p>
+    <w:p>
+      <w:pPr>
+        <w:rPr>
+          <w:rFonts w:eastAsiaTheme="majorEastAsia"/>
+          <w14:ligatures w14:val="standard"/>
+        </w:rPr>
+      </w:pPr>
+    </w:p>
+    <w:p>
+      <w:pPr>
+        <w:spacing w:after="200" w:line="276" w:lineRule="auto"/>
+        <w:rPr>
+          <w:rFonts w:eastAsiaTheme="majorEastAsia"/>
+          <w14:ligatures w14:val="standard"/>
+        </w:rPr>
+      </w:pPr>
+      <w:r>
+        <w:rPr>
+          <w:rFonts w:eastAsiaTheme="majorEastAsia"/>
+          <w14:ligatures w14:val="standard"/>
+        </w:rPr>
         <w:br w:type="page"/>
       </w:r>
     </w:p>
@@ -2301,9 +2309,6 @@
     <w:p>
       <w:pPr>
         <w:spacing w:after="200" w:line="276" w:lineRule="auto"/>
-        <w:rPr>
-          <w:rFonts w:hint="eastAsia"/>
-        </w:rPr>
       </w:pPr>
       <w:r>
         <w:br w:type="page"/>
@@ -2319,15 +2324,10 @@
       </w:r>
     </w:p>
     <w:p>
-      <w:pPr>
+      <w:r>
         <w:rPr>
           <w:rFonts w:hint="eastAsia"/>
         </w:rPr>
-      </w:pPr>
-      <w:r>
-        <w:rPr>
-          <w:rFonts w:hint="eastAsia"/>
-        </w:rPr>
         <w:t>[</w:t>
       </w:r>
       <w:r>
@@ -2337,13 +2337,7 @@
         <w:t>类截图]</w:t>
       </w:r>
     </w:p>
-    <w:p>
-      <w:pPr>
-        <w:rPr>
-          <w:rFonts w:hint="eastAsia"/>
-        </w:rPr>
-      </w:pPr>
-    </w:p>
+    <w:p/>
     <w:p>
       <w:pPr>
         <w:spacing w:after="200" w:line="276" w:lineRule="auto"/>
@@ -2413,7 +2407,7 @@
                     <pic:cNvPicPr/>
                   </pic:nvPicPr>
                   <pic:blipFill>
-                    <a:blip r:embed="rId10" cstate="print">
+                    <a:blip r:embed="rId13" cstate="print">
                       <a:extLst>
                         <a:ext uri="{28A0092B-C50C-407E-A947-70E740481C1C}">
                           <a14:useLocalDpi xmlns:a14="http://schemas.microsoft.com/office/drawing/2010/main" val="0"/>
@@ -2444,27 +2438,39 @@
       <w:pPr>
         <w:jc w:val="center"/>
         <w:rPr>
+          <w:rFonts w:eastAsiaTheme="majorEastAsia"/>
+        </w:rPr>
+      </w:pPr>
+      <w:r>
+        <w:rPr>
           <w:rFonts w:eastAsiaTheme="majorEastAsia" w:hint="eastAsia"/>
         </w:rPr>
-      </w:pPr>
-      <w:r>
-        <w:rPr>
-          <w:rFonts w:eastAsiaTheme="majorEastAsia" w:hint="eastAsia"/>
-        </w:rPr>
         <w:t>F</w:t>
       </w:r>
       <w:r>
         <w:rPr>
           <w:rFonts w:eastAsiaTheme="majorEastAsia"/>
         </w:rPr>
-        <w:t>ig.3 A screenshot of output in command line</w:t>
+        <w:t>ig.</w:t>
+      </w:r>
+      <w:r>
+        <w:rPr>
+          <w:rFonts w:eastAsiaTheme="majorEastAsia"/>
+        </w:rPr>
+        <w:t>4</w:t>
+      </w:r>
+      <w:r>
+        <w:rPr>
+          <w:rFonts w:eastAsiaTheme="majorEastAsia"/>
+        </w:rPr>
+        <w:t xml:space="preserve"> A screenshot of output in command line</w:t>
       </w:r>
     </w:p>
     <w:p>
       <w:pPr>
         <w:jc w:val="center"/>
         <w:rPr>
-          <w:rFonts w:eastAsiaTheme="majorEastAsia" w:hint="eastAsia"/>
+          <w:rFonts w:eastAsiaTheme="majorEastAsia"/>
         </w:rPr>
       </w:pPr>
     </w:p>
@@ -2515,7 +2521,7 @@
                     <pic:cNvPicPr/>
                   </pic:nvPicPr>
                   <pic:blipFill>
-                    <a:blip r:embed="rId11" cstate="print">
+                    <a:blip r:embed="rId14" cstate="print">
                       <a:extLst>
                         <a:ext uri="{28A0092B-C50C-407E-A947-70E740481C1C}">
                           <a14:useLocalDpi xmlns:a14="http://schemas.microsoft.com/office/drawing/2010/main" val="0"/>
@@ -2541,6 +2547,14 @@
           </wp:inline>
         </w:drawing>
       </w:r>
+    </w:p>
+    <w:p>
+      <w:pPr>
+        <w:jc w:val="center"/>
+        <w:rPr>
+          <w:rFonts w:eastAsiaTheme="majorEastAsia"/>
+        </w:rPr>
+      </w:pPr>
       <w:r>
         <w:rPr>
           <w:rFonts w:eastAsiaTheme="majorEastAsia" w:hint="eastAsia"/>
@@ -2562,7 +2576,7 @@
                     <pic:cNvPicPr/>
                   </pic:nvPicPr>
                   <pic:blipFill>
-                    <a:blip r:embed="rId12" cstate="print">
+                    <a:blip r:embed="rId15" cstate="print">
                       <a:extLst>
                         <a:ext uri="{28A0092B-C50C-407E-A947-70E740481C1C}">
                           <a14:useLocalDpi xmlns:a14="http://schemas.microsoft.com/office/drawing/2010/main" val="0"/>
@@ -2593,7 +2607,7 @@
       <w:pPr>
         <w:jc w:val="center"/>
         <w:rPr>
-          <w:rFonts w:eastAsiaTheme="majorEastAsia" w:hint="eastAsia"/>
+          <w:rFonts w:eastAsiaTheme="majorEastAsia"/>
         </w:rPr>
       </w:pPr>
       <w:r>
@@ -2626,6 +2640,7 @@
           <w:rFonts w:eastAsiaTheme="majorEastAsia" w:hint="eastAsia"/>
           <w:highlight w:val="yellow"/>
         </w:rPr>
+        <w:lastRenderedPageBreak/>
         <w:t>F</w:t>
       </w:r>
       <w:r>
@@ -2641,7 +2656,6 @@
         <w:pStyle w:val="1"/>
       </w:pPr>
       <w:r>
-        <w:lastRenderedPageBreak/>
         <w:t>Conclusion and Future Implementations</w:t>
       </w:r>
     </w:p>
@@ -2683,67 +2697,67 @@
           <w:numId w:val="8"/>
         </w:numPr>
         <w:rPr>
+          <w:rFonts w:ascii="Times New Roman" w:eastAsiaTheme="majorEastAsia" w:hAnsi="Times New Roman" w:cs="Times New Roman"/>
+        </w:rPr>
+      </w:pPr>
+      <w:r>
+        <w:rPr>
+          <w:rFonts w:ascii="Times New Roman" w:eastAsiaTheme="majorEastAsia" w:hAnsi="Times New Roman" w:cs="Times New Roman"/>
+        </w:rPr>
+        <w:t>In</w:t>
+      </w:r>
+      <w:r>
+        <w:rPr>
+          <w:rFonts w:ascii="Times New Roman" w:eastAsiaTheme="majorEastAsia" w:hAnsi="Times New Roman" w:cs="Times New Roman"/>
+        </w:rPr>
+        <w:t xml:space="preserve"> the future, we would analysis the effect of </w:t>
+      </w:r>
+      <w:r>
+        <w:rPr>
+          <w:rFonts w:ascii="Times New Roman" w:eastAsiaTheme="majorEastAsia" w:hAnsi="Times New Roman" w:cs="Times New Roman"/>
+        </w:rPr>
+        <w:t>home team advantage</w:t>
+      </w:r>
+      <w:r>
+        <w:rPr>
+          <w:rFonts w:ascii="Times New Roman" w:eastAsiaTheme="majorEastAsia" w:hAnsi="Times New Roman" w:cs="Times New Roman"/>
+        </w:rPr>
+        <w:t xml:space="preserve">. And quantify </w:t>
+      </w:r>
+      <w:r>
+        <w:rPr>
           <w:rFonts w:ascii="Times New Roman" w:eastAsiaTheme="majorEastAsia" w:hAnsi="Times New Roman" w:cs="Times New Roman" w:hint="eastAsia"/>
         </w:rPr>
-      </w:pPr>
+        <w:t>i</w:t>
+      </w:r>
       <w:r>
         <w:rPr>
           <w:rFonts w:ascii="Times New Roman" w:eastAsiaTheme="majorEastAsia" w:hAnsi="Times New Roman" w:cs="Times New Roman"/>
         </w:rPr>
-        <w:t>In</w:t>
+        <w:t>t into a parameter in our prediction, which make our prediction and ranking system more precise. And we could also make a GUI for our ranking system and do some visualization work, which can i</w:t>
       </w:r>
       <w:r>
         <w:rPr>
           <w:rFonts w:ascii="Times New Roman" w:eastAsiaTheme="majorEastAsia" w:hAnsi="Times New Roman" w:cs="Times New Roman"/>
         </w:rPr>
-        <w:t xml:space="preserve"> the future, we would analysis the effect of </w:t>
+        <w:t xml:space="preserve">mprove our </w:t>
       </w:r>
       <w:r>
         <w:rPr>
           <w:rFonts w:ascii="Times New Roman" w:eastAsiaTheme="majorEastAsia" w:hAnsi="Times New Roman" w:cs="Times New Roman"/>
         </w:rPr>
-        <w:t>home team advantage</w:t>
+        <w:t>project</w:t>
       </w:r>
       <w:r>
         <w:rPr>
           <w:rFonts w:ascii="Times New Roman" w:eastAsiaTheme="majorEastAsia" w:hAnsi="Times New Roman" w:cs="Times New Roman"/>
         </w:rPr>
-        <w:t xml:space="preserve">. And quantify </w:t>
-      </w:r>
-      <w:r>
-        <w:rPr>
-          <w:rFonts w:ascii="Times New Roman" w:eastAsiaTheme="majorEastAsia" w:hAnsi="Times New Roman" w:cs="Times New Roman" w:hint="eastAsia"/>
-        </w:rPr>
-        <w:t>i</w:t>
+        <w:t xml:space="preserve"> into an interactive system</w:t>
       </w:r>
       <w:r>
         <w:rPr>
           <w:rFonts w:ascii="Times New Roman" w:eastAsiaTheme="majorEastAsia" w:hAnsi="Times New Roman" w:cs="Times New Roman"/>
         </w:rPr>
-        <w:t>t into a parameter in our prediction, which make our prediction and ranking system more precise. And we could also make a GUI for our ranking system and do some visualization work, which can i</w:t>
-      </w:r>
-      <w:r>
-        <w:rPr>
-          <w:rFonts w:ascii="Times New Roman" w:eastAsiaTheme="majorEastAsia" w:hAnsi="Times New Roman" w:cs="Times New Roman"/>
-        </w:rPr>
-        <w:t xml:space="preserve">mprove our </w:t>
-      </w:r>
-      <w:r>
-        <w:rPr>
-          <w:rFonts w:ascii="Times New Roman" w:eastAsiaTheme="majorEastAsia" w:hAnsi="Times New Roman" w:cs="Times New Roman"/>
-        </w:rPr>
-        <w:t>project</w:t>
-      </w:r>
-      <w:r>
-        <w:rPr>
-          <w:rFonts w:ascii="Times New Roman" w:eastAsiaTheme="majorEastAsia" w:hAnsi="Times New Roman" w:cs="Times New Roman"/>
-        </w:rPr>
-        <w:t xml:space="preserve"> into an interactive system</w:t>
-      </w:r>
-      <w:r>
-        <w:rPr>
-          <w:rFonts w:ascii="Times New Roman" w:eastAsiaTheme="majorEastAsia" w:hAnsi="Times New Roman" w:cs="Times New Roman"/>
-        </w:rPr>
         <w:t>.</w:t>
       </w:r>
     </w:p>
@@ -2760,33 +2774,162 @@
         <w:spacing w:after="0" w:line="240" w:lineRule="auto"/>
         <w:rPr>
           <w:rFonts w:ascii="Times New Roman" w:hAnsi="Times New Roman" w:cs="Times New Roman"/>
-        </w:rPr>
-      </w:pPr>
-      <w:r>
-        <w:rPr>
-          <w:rFonts w:ascii="Times New Roman" w:hAnsi="Times New Roman" w:cs="Times New Roman"/>
+          <w:sz w:val="18"/>
+          <w:szCs w:val="18"/>
+        </w:rPr>
+      </w:pPr>
+      <w:r>
+        <w:rPr>
+          <w:rFonts w:ascii="Times New Roman" w:hAnsi="Times New Roman" w:cs="Times New Roman"/>
+          <w:sz w:val="18"/>
+          <w:szCs w:val="18"/>
         </w:rPr>
         <w:t>[1</w:t>
       </w:r>
       <w:r>
         <w:rPr>
           <w:rFonts w:ascii="Times New Roman" w:hAnsi="Times New Roman" w:cs="Times New Roman"/>
-        </w:rPr>
-        <w:t>]</w:t>
-      </w:r>
-      <w:r>
-        <w:rPr>
-          <w:rFonts w:ascii="Times New Roman" w:hAnsi="Times New Roman" w:cs="Times New Roman"/>
-        </w:rPr>
-        <w:t xml:space="preserve"> </w:t>
-      </w:r>
-      <w:hyperlink r:id="rId13" w:history="1">
+          <w:sz w:val="18"/>
+          <w:szCs w:val="18"/>
+        </w:rPr>
+        <w:t xml:space="preserve">] </w:t>
+      </w:r>
+      <w:r>
+        <w:rPr>
+          <w:sz w:val="18"/>
+          <w:szCs w:val="18"/>
+        </w:rPr>
+        <w:fldChar w:fldCharType="begin"/>
+      </w:r>
+      <w:r>
+        <w:rPr>
+          <w:sz w:val="18"/>
+          <w:szCs w:val="18"/>
+        </w:rPr>
+        <w:instrText xml:space="preserve"> HYPERLINK "http://www.merriam-webster.com/dictionary/ranking" </w:instrText>
+      </w:r>
+      <w:r>
+        <w:rPr>
+          <w:sz w:val="18"/>
+          <w:szCs w:val="18"/>
+        </w:rPr>
+        <w:fldChar w:fldCharType="separate"/>
+      </w:r>
+      <w:r>
+        <w:rPr>
+          <w:rStyle w:val="af6"/>
+          <w:rFonts w:ascii="Times New Roman" w:hAnsi="Times New Roman" w:cs="Times New Roman"/>
+          <w:sz w:val="18"/>
+          <w:szCs w:val="18"/>
+        </w:rPr>
+        <w:t>http://www.merria</w:t>
+      </w:r>
+      <w:r>
+        <w:rPr>
+          <w:rStyle w:val="af6"/>
+          <w:rFonts w:ascii="Times New Roman" w:hAnsi="Times New Roman" w:cs="Times New Roman"/>
+          <w:sz w:val="18"/>
+          <w:szCs w:val="18"/>
+        </w:rPr>
+        <w:t>m</w:t>
+      </w:r>
+      <w:r>
+        <w:rPr>
+          <w:rStyle w:val="af6"/>
+          <w:rFonts w:ascii="Times New Roman" w:hAnsi="Times New Roman" w:cs="Times New Roman"/>
+          <w:sz w:val="18"/>
+          <w:szCs w:val="18"/>
+        </w:rPr>
+        <w:t>-webster.com/dictionary/ranking</w:t>
+      </w:r>
+      <w:r>
+        <w:rPr>
+          <w:rStyle w:val="af6"/>
+          <w:rFonts w:ascii="Times New Roman" w:hAnsi="Times New Roman" w:cs="Times New Roman"/>
+          <w:sz w:val="18"/>
+          <w:szCs w:val="18"/>
+        </w:rPr>
+        <w:fldChar w:fldCharType="end"/>
+      </w:r>
+    </w:p>
+    <w:p>
+      <w:pPr>
+        <w:spacing w:after="0" w:line="240" w:lineRule="auto"/>
+        <w:rPr>
+          <w:rFonts w:ascii="Times New Roman" w:hAnsi="Times New Roman" w:cs="Times New Roman"/>
+          <w:sz w:val="18"/>
+          <w:szCs w:val="18"/>
+        </w:rPr>
+      </w:pPr>
+      <w:r>
+        <w:rPr>
+          <w:rFonts w:ascii="Times New Roman" w:hAnsi="Times New Roman" w:cs="Times New Roman"/>
+          <w:sz w:val="18"/>
+          <w:szCs w:val="18"/>
+        </w:rPr>
+        <w:t>[</w:t>
+      </w:r>
+      <w:r>
+        <w:rPr>
+          <w:rFonts w:ascii="Times New Roman" w:hAnsi="Times New Roman" w:cs="Times New Roman"/>
+          <w:sz w:val="18"/>
+          <w:szCs w:val="18"/>
+        </w:rPr>
+        <w:t>2] Grinstead, Charles M.; Snell, J. Laurie (2009). "Conditional Probability - Discrete Conditional" (PDF). Grinstead &amp; Snell's Introduction to Probability. Orange Grove Texts. ISBN 161610046X. Retrieved 2019-07-25.</w:t>
+      </w:r>
+    </w:p>
+    <w:p>
+      <w:pPr>
+        <w:spacing w:after="0" w:line="240" w:lineRule="auto"/>
+        <w:rPr>
+          <w:rFonts w:ascii="Times New Roman" w:hAnsi="Times New Roman" w:cs="Times New Roman"/>
+          <w:sz w:val="18"/>
+          <w:szCs w:val="18"/>
+        </w:rPr>
+      </w:pPr>
+      <w:r>
+        <w:rPr>
+          <w:rFonts w:ascii="Times New Roman" w:hAnsi="Times New Roman" w:cs="Times New Roman" w:hint="eastAsia"/>
+          <w:sz w:val="18"/>
+          <w:szCs w:val="18"/>
+        </w:rPr>
+        <w:t>[</w:t>
+      </w:r>
+      <w:r>
+        <w:rPr>
+          <w:rFonts w:ascii="Times New Roman" w:hAnsi="Times New Roman" w:cs="Times New Roman"/>
+          <w:sz w:val="18"/>
+          <w:szCs w:val="18"/>
+        </w:rPr>
+        <w:t xml:space="preserve">3] </w:t>
+      </w:r>
+      <w:hyperlink r:id="rId16" w:history="1">
         <w:r>
           <w:rPr>
             <w:rStyle w:val="af6"/>
             <w:rFonts w:ascii="Times New Roman" w:hAnsi="Times New Roman" w:cs="Times New Roman"/>
+            <w:sz w:val="18"/>
+            <w:szCs w:val="18"/>
           </w:rPr>
-          <w:t>http://www.merriam-webster.com/dictionary/ranking</w:t>
+          <w:t>https://en.wikipedia.org/wiki/Skellam</w:t>
+        </w:r>
+        <w:r>
+          <w:rPr>
+            <w:rStyle w:val="af6"/>
+            <w:rFonts w:ascii="Times New Roman" w:hAnsi="Times New Roman" w:cs="Times New Roman"/>
+            <w:sz w:val="18"/>
+            <w:szCs w:val="18"/>
+          </w:rPr>
+          <w:t>_</w:t>
+        </w:r>
+        <w:r>
+          <w:rPr>
+            <w:rStyle w:val="af6"/>
+            <w:rFonts w:ascii="Times New Roman" w:hAnsi="Times New Roman" w:cs="Times New Roman"/>
+            <w:sz w:val="18"/>
+            <w:szCs w:val="18"/>
+          </w:rPr>
+          <w:t>distribution</w:t>
         </w:r>
       </w:hyperlink>
     </w:p>
@@ -2795,48 +2938,92 @@
         <w:spacing w:after="0" w:line="240" w:lineRule="auto"/>
         <w:rPr>
           <w:rFonts w:ascii="Times New Roman" w:hAnsi="Times New Roman" w:cs="Times New Roman"/>
-        </w:rPr>
-      </w:pPr>
-      <w:r>
-        <w:rPr>
-          <w:rFonts w:ascii="Times New Roman" w:hAnsi="Times New Roman" w:cs="Times New Roman"/>
+          <w:sz w:val="18"/>
+          <w:szCs w:val="18"/>
+        </w:rPr>
+      </w:pPr>
+      <w:r>
+        <w:rPr>
+          <w:rFonts w:ascii="Times New Roman" w:hAnsi="Times New Roman" w:cs="Times New Roman" w:hint="eastAsia"/>
+          <w:sz w:val="18"/>
+          <w:szCs w:val="18"/>
         </w:rPr>
         <w:t>[</w:t>
       </w:r>
       <w:r>
         <w:rPr>
           <w:rFonts w:ascii="Times New Roman" w:hAnsi="Times New Roman" w:cs="Times New Roman"/>
-        </w:rPr>
-        <w:t xml:space="preserve">2] </w:t>
-      </w:r>
-      <w:proofErr w:type="spellStart"/>
-      <w:r>
-        <w:rPr>
-          <w:rFonts w:ascii="Times New Roman" w:hAnsi="Times New Roman" w:cs="Times New Roman"/>
-        </w:rPr>
-        <w:t>Grinstead</w:t>
-      </w:r>
-      <w:proofErr w:type="spellEnd"/>
-      <w:r>
-        <w:rPr>
-          <w:rFonts w:ascii="Times New Roman" w:hAnsi="Times New Roman" w:cs="Times New Roman"/>
-        </w:rPr>
-        <w:t xml:space="preserve">, Charles M.; Snell, J. Laurie (2009). "Conditional Probability - Discrete Conditional" (PDF). </w:t>
-      </w:r>
-      <w:proofErr w:type="spellStart"/>
-      <w:r>
-        <w:rPr>
-          <w:rFonts w:ascii="Times New Roman" w:hAnsi="Times New Roman" w:cs="Times New Roman"/>
-        </w:rPr>
-        <w:t>Grinstead</w:t>
-      </w:r>
-      <w:proofErr w:type="spellEnd"/>
-      <w:r>
-        <w:rPr>
-          <w:rFonts w:ascii="Times New Roman" w:hAnsi="Times New Roman" w:cs="Times New Roman"/>
-        </w:rPr>
-        <w:t xml:space="preserve"> &amp; Snell's Introduction to Probability. Orange Grove Texts. ISBN 161610046X. Retrieved 2019-07-25.</w:t>
-      </w:r>
+          <w:sz w:val="18"/>
+          <w:szCs w:val="18"/>
+        </w:rPr>
+        <w:t>4]</w:t>
+      </w:r>
+      <w:r>
+        <w:rPr>
+          <w:rFonts w:ascii="Times New Roman" w:hAnsi="Times New Roman" w:cs="Times New Roman"/>
+          <w:sz w:val="18"/>
+          <w:szCs w:val="18"/>
+        </w:rPr>
+        <w:t xml:space="preserve"> </w:t>
+      </w:r>
+      <w:hyperlink r:id="rId17" w:history="1">
+        <w:r>
+          <w:rPr>
+            <w:rStyle w:val="af6"/>
+            <w:rFonts w:ascii="Times New Roman" w:hAnsi="Times New Roman" w:cs="Times New Roman"/>
+            <w:sz w:val="18"/>
+            <w:szCs w:val="18"/>
+          </w:rPr>
+          <w:t>https://en.wikipedia.org/wiki/Bessel_function#Modified_Bessel_functions_:_I.CE.B1.2C_K.CE.B1</w:t>
+        </w:r>
+      </w:hyperlink>
+    </w:p>
+    <w:p>
+      <w:pPr>
+        <w:spacing w:after="0" w:line="240" w:lineRule="auto"/>
+        <w:rPr>
+          <w:rFonts w:ascii="Times New Roman" w:hAnsi="Times New Roman" w:cs="Times New Roman"/>
+          <w:sz w:val="18"/>
+          <w:szCs w:val="18"/>
+        </w:rPr>
+      </w:pPr>
+      <w:r>
+        <w:rPr>
+          <w:rFonts w:ascii="Times New Roman" w:hAnsi="Times New Roman" w:cs="Times New Roman"/>
+          <w:sz w:val="18"/>
+          <w:szCs w:val="18"/>
+        </w:rPr>
+        <w:t xml:space="preserve">[5] </w:t>
+      </w:r>
+      <w:hyperlink r:id="rId18" w:history="1">
+        <w:r>
+          <w:rPr>
+            <w:rStyle w:val="af6"/>
+            <w:rFonts w:ascii="Times New Roman" w:hAnsi="Times New Roman" w:cs="Times New Roman"/>
+            <w:sz w:val="18"/>
+            <w:szCs w:val="18"/>
+          </w:rPr>
+          <w:t>https://en.wikipedia.org/wiki/Poisson_distribution</w:t>
+        </w:r>
+      </w:hyperlink>
+    </w:p>
+    <w:p>
+      <w:pPr>
+        <w:spacing w:after="0" w:line="240" w:lineRule="auto"/>
+        <w:rPr>
+          <w:rFonts w:ascii="Times New Roman" w:hAnsi="Times New Roman" w:cs="Times New Roman"/>
+          <w:sz w:val="18"/>
+          <w:szCs w:val="18"/>
+        </w:rPr>
+      </w:pPr>
+    </w:p>
+    <w:p>
+      <w:pPr>
+        <w:spacing w:after="0" w:line="240" w:lineRule="auto"/>
+        <w:rPr>
+          <w:rFonts w:ascii="Times New Roman" w:hAnsi="Times New Roman" w:cs="Times New Roman" w:hint="eastAsia"/>
+        </w:rPr>
+      </w:pPr>
     </w:p>
     <w:sectPr>
       <w:pgSz w:w="12240" w:h="15840"/>
@@ -2851,7 +3038,7 @@
 </file>
 
 <file path=word/numbering.xml><?xml version="1.0" encoding="utf-8"?>
-<w:numbering xmlns:wpc="http://schemas.microsoft.com/office/word/2010/wordprocessingCanvas" xmlns:cx="http://schemas.microsoft.com/office/drawing/2014/chartex" xmlns:cx1="http://schemas.microsoft.com/office/drawing/2015/9/8/chartex" xmlns:cx2="http://schemas.microsoft.com/office/drawing/2015/10/21/chartex" xmlns:cx3="http://schemas.microsoft.com/office/drawing/2016/5/9/chartex" xmlns:cx4="http://schemas.microsoft.com/office/drawing/2016/5/10/chartex" xmlns:cx5="http://schemas.microsoft.com/office/drawing/2016/5/11/chartex" xmlns:cx6="http://schemas.microsoft.com/office/drawing/2016/5/12/chartex" xmlns:cx7="http://schemas.microsoft.com/office/drawing/2016/5/13/chartex" xmlns:cx8="http://schemas.microsoft.com/office/drawing/2016/5/14/chartex" xmlns:mc="http://schemas.openxmlformats.org/markup-compatibility/2006" xmlns:aink="http://schemas.microsoft.com/office/drawing/2016/ink" xmlns:am3d="http://schemas.microsoft.com/office/drawing/2017/model3d" xmlns:o="urn:schemas-microsoft-com:office:office" xmlns:r="http://schemas.openxmlformats.org/officeDocument/2006/relationships" xmlns:m="http://schemas.openxmlformats.org/officeDocument/2006/math" xmlns:v="urn:schemas-microsoft-com:vml" xmlns:wp14="http://schemas.microsoft.com/office/word/2010/wordprocessingDrawing" xmlns:wp="http://schemas.openxmlformats.org/drawingml/2006/wordprocessingDrawing" xmlns:w10="urn:schemas-microsoft-com:office:word" xmlns:w="http://schemas.openxmlformats.org/wordprocessingml/2006/main" xmlns:w14="http://schemas.microsoft.com/office/word/2010/wordml" xmlns:w15="http://schemas.microsoft.com/office/word/2012/wordml" xmlns:w16cex="http://schemas.microsoft.com/office/word/2018/wordml/cex" xmlns:w16cid="http://schemas.microsoft.com/office/word/2016/wordml/cid" xmlns:w16="http://schemas.microsoft.com/office/word/2018/wordml" xmlns:w16se="http://schemas.microsoft.com/office/word/2015/wordml/symex" xmlns:wpg="http://schemas.microsoft.com/office/word/2010/wordprocessingGroup" xmlns:wpi="http://schemas.microsoft.com/office/word/2010/wordprocessingInk" xmlns:wne="http://schemas.microsoft.com/office/word/2006/wordml" xmlns:wps="http://schemas.microsoft.com/office/word/2010/wordprocessingShape" mc:Ignorable="w14 w15 w16se w16cid w16 w16cex wp14">
+<w:numbering xmlns:wpc="http://schemas.microsoft.com/office/word/2010/wordprocessingCanvas" xmlns:cx="http://schemas.microsoft.com/office/drawing/2014/chartex" xmlns:cx1="http://schemas.microsoft.com/office/drawing/2015/9/8/chartex" xmlns:cx2="http://schemas.microsoft.com/office/drawing/2015/10/21/chartex" xmlns:cx3="http://schemas.microsoft.com/office/drawing/2016/5/9/chartex" xmlns:cx4="http://schemas.microsoft.com/office/drawing/2016/5/10/chartex" xmlns:cx5="http://schemas.microsoft.com/office/drawing/2016/5/11/chartex" xmlns:cx6="http://schemas.microsoft.com/office/drawing/2016/5/12/chartex" xmlns:cx7="http://schemas.microsoft.com/office/drawing/2016/5/13/chartex" xmlns:cx8="http://schemas.microsoft.com/office/drawing/2016/5/14/chartex" xmlns:mc="http://schemas.openxmlformats.org/markup-compatibility/2006" xmlns:aink="http://schemas.microsoft.com/office/drawing/2016/ink" xmlns:am3d="http://schemas.microsoft.com/office/drawing/2017/model3d" xmlns:o="urn:schemas-microsoft-com:office:office" xmlns:r="http://schemas.openxmlformats.org/officeDocument/2006/relationships" xmlns:m="http://schemas.openxmlformats.org/officeDocument/2006/math" xmlns:v="urn:schemas-microsoft-com:vml" xmlns:wp14="http://schemas.microsoft.com/office/word/2010/wordprocessingDrawing" xmlns:wp="http://schemas.openxmlformats.org/drawingml/2006/wordprocessingDrawing" xmlns:w10="urn:schemas-microsoft-com:office:word" xmlns:w="http://schemas.openxmlformats.org/wordprocessingml/2006/main" xmlns:w14="http://schemas.microsoft.com/office/word/2010/wordml" xmlns:w15="http://schemas.microsoft.com/office/word/2012/wordml" xmlns:w16cid="http://schemas.microsoft.com/office/word/2016/wordml/cid" xmlns:w16se="http://schemas.microsoft.com/office/word/2015/wordml/symex" xmlns:wpg="http://schemas.microsoft.com/office/word/2010/wordprocessingGroup" xmlns:wpi="http://schemas.microsoft.com/office/word/2010/wordprocessingInk" xmlns:wne="http://schemas.microsoft.com/office/word/2006/wordml" xmlns:wps="http://schemas.microsoft.com/office/word/2010/wordprocessingShape" mc:Ignorable="w14 w15 w16se w16cid wp14">
   <w:abstractNum w:abstractNumId="0" w15:restartNumberingAfterBreak="0">
     <w:nsid w:val="038A66D7"/>
     <w:multiLevelType w:val="hybridMultilevel"/>
@@ -3397,7 +3584,7 @@
 </file>
 
 <file path=word/styles.xml><?xml version="1.0" encoding="utf-8"?>
-<w:styles xmlns:mc="http://schemas.openxmlformats.org/markup-compatibility/2006" xmlns:r="http://schemas.openxmlformats.org/officeDocument/2006/relationships" xmlns:w="http://schemas.openxmlformats.org/wordprocessingml/2006/main" xmlns:w14="http://schemas.microsoft.com/office/word/2010/wordml" xmlns:w15="http://schemas.microsoft.com/office/word/2012/wordml" xmlns:w16cex="http://schemas.microsoft.com/office/word/2018/wordml/cex" xmlns:w16cid="http://schemas.microsoft.com/office/word/2016/wordml/cid" xmlns:w16="http://schemas.microsoft.com/office/word/2018/wordml" xmlns:w16se="http://schemas.microsoft.com/office/word/2015/wordml/symex" mc:Ignorable="w14 w15 w16se w16cid w16 w16cex">
+<w:styles xmlns:mc="http://schemas.openxmlformats.org/markup-compatibility/2006" xmlns:r="http://schemas.openxmlformats.org/officeDocument/2006/relationships" xmlns:w="http://schemas.openxmlformats.org/wordprocessingml/2006/main" xmlns:w14="http://schemas.microsoft.com/office/word/2010/wordml" xmlns:w15="http://schemas.microsoft.com/office/word/2012/wordml" xmlns:w16cid="http://schemas.microsoft.com/office/word/2016/wordml/cid" xmlns:w16se="http://schemas.microsoft.com/office/word/2015/wordml/symex" mc:Ignorable="w14 w15 w16se w16cid">
   <w:docDefaults>
     <w:rPrDefault>
       <w:rPr>
@@ -4017,6 +4204,7 @@
   <w:style w:type="character" w:default="1" w:styleId="a0">
     <w:name w:val="Default Paragraph Font"/>
     <w:uiPriority w:val="1"/>
+    <w:semiHidden/>
     <w:unhideWhenUsed/>
   </w:style>
   <w:style w:type="table" w:default="1" w:styleId="a1">

</xml_diff>

<commit_message>
Make output more clear
</commit_message>
<xml_diff>
--- a/Report.docx
+++ b/Report.docx
@@ -230,7 +230,7 @@
                                 <a:avLst/>
                               </a:prstGeom>
                               <a:blipFill>
-                                <a:blip r:embed="rId6"/>
+                                <a:blip r:embed="rId7"/>
                                 <a:stretch>
                                   <a:fillRect r="-7574"/>
                                 </a:stretch>
@@ -274,7 +274,7 @@
                   </wp:anchor>
                 </w:drawing>
               </mc:Choice>
-              <mc:Fallback xmlns:w16="http://schemas.microsoft.com/office/word/2018/wordml" xmlns:w16cex="http://schemas.microsoft.com/office/word/2018/wordml/cex">
+              <mc:Fallback xmlns:w16cex="http://schemas.microsoft.com/office/word/2018/wordml/cex" xmlns:w16="http://schemas.microsoft.com/office/word/2018/wordml">
                 <w:pict>
                   <v:group w14:anchorId="0E941159" id="组 149" o:spid="_x0000_s1026" style="position:absolute;left:0;text-align:left;margin-left:0;margin-top:0;width:8in;height:95.7pt;z-index:251662336;mso-width-percent:941;mso-height-percent:121;mso-top-percent:23;mso-position-horizontal:center;mso-position-horizontal-relative:page;mso-position-vertical-relative:page;mso-width-percent:941;mso-height-percent:121;mso-top-percent:23" coordorigin="" coordsize="73152,12161" o:gfxdata="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">
                     <v:shape id="矩形 51" o:spid="_x0000_s1027" style="position:absolute;width:73152;height:11303;visibility:visible;mso-wrap-style:square;v-text-anchor:middle" coordsize="7312660,1129665" o:gfxdata="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" path="m,l7312660,r,1129665l3619500,733425,,1091565,,xe" fillcolor="#4472c4 [3204]" stroked="f" strokeweight="1pt">
@@ -282,7 +282,7 @@
                       <v:path arrowok="t" o:connecttype="custom" o:connectlocs="0,0;7315200,0;7315200,1130373;3620757,733885;0,1092249;0,0" o:connectangles="0,0,0,0,0,0"/>
                     </v:shape>
                     <v:rect id="矩形 151" o:spid="_x0000_s1028" style="position:absolute;width:73152;height:12161;visibility:visible;mso-wrap-style:square;v-text-anchor:middle" o:gfxdata="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" stroked="f" strokeweight="1pt">
-                      <v:fill r:id="rId7" o:title="" recolor="t" rotate="t" type="frame"/>
+                      <v:fill r:id="rId8" o:title="" recolor="t" rotate="t" type="frame"/>
                     </v:rect>
                     <w10:wrap anchorx="page" anchory="page"/>
                   </v:group>
@@ -380,13 +380,41 @@
                                         <w:szCs w:val="21"/>
                                       </w:rPr>
                                     </w:pPr>
+                                    <w:proofErr w:type="spellStart"/>
                                     <w:r>
                                       <w:rPr>
                                         <w:color w:val="595959" w:themeColor="text1" w:themeTint="A6"/>
                                         <w:sz w:val="21"/>
                                         <w:szCs w:val="21"/>
                                       </w:rPr>
-                                      <w:t>Huarui Lu, Zhiwei Li, NUID:001050438</w:t>
+                                      <w:t>Huarui</w:t>
+                                    </w:r>
+                                    <w:proofErr w:type="spellEnd"/>
+                                    <w:r>
+                                      <w:rPr>
+                                        <w:color w:val="595959" w:themeColor="text1" w:themeTint="A6"/>
+                                        <w:sz w:val="21"/>
+                                        <w:szCs w:val="21"/>
+                                      </w:rPr>
+                                      <w:t xml:space="preserve"> Lu, </w:t>
+                                    </w:r>
+                                    <w:proofErr w:type="spellStart"/>
+                                    <w:r>
+                                      <w:rPr>
+                                        <w:color w:val="595959" w:themeColor="text1" w:themeTint="A6"/>
+                                        <w:sz w:val="21"/>
+                                        <w:szCs w:val="21"/>
+                                      </w:rPr>
+                                      <w:t>Zhiwei</w:t>
+                                    </w:r>
+                                    <w:proofErr w:type="spellEnd"/>
+                                    <w:r>
+                                      <w:rPr>
+                                        <w:color w:val="595959" w:themeColor="text1" w:themeTint="A6"/>
+                                        <w:sz w:val="21"/>
+                                        <w:szCs w:val="21"/>
+                                      </w:rPr>
+                                      <w:t xml:space="preserve"> Li, NUID:001050438</w:t>
                                     </w:r>
                                   </w:p>
                                 </w:sdtContent>
@@ -483,13 +511,41 @@
                                   <w:szCs w:val="21"/>
                                 </w:rPr>
                               </w:pPr>
+                              <w:proofErr w:type="spellStart"/>
                               <w:r>
                                 <w:rPr>
                                   <w:color w:val="595959" w:themeColor="text1" w:themeTint="A6"/>
                                   <w:sz w:val="21"/>
                                   <w:szCs w:val="21"/>
                                 </w:rPr>
-                                <w:t>Huarui Lu, Zhiwei Li, NUID:001050438</w:t>
+                                <w:t>Huarui</w:t>
+                              </w:r>
+                              <w:proofErr w:type="spellEnd"/>
+                              <w:r>
+                                <w:rPr>
+                                  <w:color w:val="595959" w:themeColor="text1" w:themeTint="A6"/>
+                                  <w:sz w:val="21"/>
+                                  <w:szCs w:val="21"/>
+                                </w:rPr>
+                                <w:t xml:space="preserve"> Lu, </w:t>
+                              </w:r>
+                              <w:proofErr w:type="spellStart"/>
+                              <w:r>
+                                <w:rPr>
+                                  <w:color w:val="595959" w:themeColor="text1" w:themeTint="A6"/>
+                                  <w:sz w:val="21"/>
+                                  <w:szCs w:val="21"/>
+                                </w:rPr>
+                                <w:t>Zhiwei</w:t>
+                              </w:r>
+                              <w:proofErr w:type="spellEnd"/>
+                              <w:r>
+                                <w:rPr>
+                                  <w:color w:val="595959" w:themeColor="text1" w:themeTint="A6"/>
+                                  <w:sz w:val="21"/>
+                                  <w:szCs w:val="21"/>
+                                </w:rPr>
+                                <w:t xml:space="preserve"> Li, NUID:001050438</w:t>
                               </w:r>
                             </w:p>
                           </w:sdtContent>
@@ -696,7 +752,7 @@
                   </wp:anchor>
                 </w:drawing>
               </mc:Choice>
-              <mc:Fallback xmlns:w16="http://schemas.microsoft.com/office/word/2018/wordml" xmlns:w16cex="http://schemas.microsoft.com/office/word/2018/wordml/cex">
+              <mc:Fallback>
                 <w:pict>
                   <v:shape w14:anchorId="32301079" id="文本框 154" o:spid="_x0000_s1027" type="#_x0000_t202" style="position:absolute;margin-left:0;margin-top:0;width:8in;height:286.5pt;z-index:251659264;visibility:visible;mso-wrap-style:square;mso-width-percent:941;mso-height-percent:363;mso-top-percent:300;mso-wrap-distance-left:9pt;mso-wrap-distance-top:0;mso-wrap-distance-right:9pt;mso-wrap-distance-bottom:0;mso-position-horizontal:center;mso-position-horizontal-relative:page;mso-position-vertical-relative:page;mso-width-percent:941;mso-height-percent:363;mso-top-percent:300;mso-width-relative:page;mso-height-relative:page;v-text-anchor:bottom" o:gfxdata="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" filled="f" stroked="f" strokeweight=".5pt">
                     <v:textbox inset="126pt,0,54pt,0">
@@ -724,6 +780,7 @@
                               <w:dataBinding w:prefixMappings="xmlns:ns0='http://purl.org/dc/elements/1.1/' xmlns:ns1='http://schemas.openxmlformats.org/package/2006/metadata/core-properties' " w:xpath="/ns1:coreProperties[1]/ns0:title[1]" w:storeItemID="{6C3C8BC8-F283-45AE-878A-BAB7291924A1}"/>
                               <w:text w:multiLine="1"/>
                             </w:sdtPr>
+                            <w:sdtEndPr/>
                             <w:sdtContent>
                               <w:r>
                                 <w:rPr>
@@ -750,6 +807,7 @@
                             <w:dataBinding w:prefixMappings="xmlns:ns0='http://purl.org/dc/elements/1.1/' xmlns:ns1='http://schemas.openxmlformats.org/package/2006/metadata/core-properties' " w:xpath="/ns1:coreProperties[1]/ns0:subject[1]" w:storeItemID="{6C3C8BC8-F283-45AE-878A-BAB7291924A1}"/>
                             <w:text/>
                           </w:sdtPr>
+                          <w:sdtEndPr/>
                           <w:sdtContent>
                             <w:p>
                               <w:pPr>
@@ -877,7 +935,7 @@
                   </wp:anchor>
                 </w:drawing>
               </mc:Choice>
-              <mc:Fallback xmlns:w16="http://schemas.microsoft.com/office/word/2018/wordml" xmlns:w16cex="http://schemas.microsoft.com/office/word/2018/wordml/cex">
+              <mc:Fallback>
                 <w:pict>
                   <v:shape id="文本框 2" o:spid="_x0000_s1028" type="#_x0000_t202" style="position:absolute;margin-left:363.6pt;margin-top:553.5pt;width:130.3pt;height:22.3pt;z-index:251663360;visibility:visible;mso-wrap-style:square;mso-height-percent:0;mso-wrap-distance-left:9pt;mso-wrap-distance-top:0;mso-wrap-distance-right:9pt;mso-wrap-distance-bottom:0;mso-position-horizontal:absolute;mso-position-horizontal-relative:text;mso-position-vertical:absolute;mso-position-vertical-relative:text;mso-height-percent:0;mso-height-relative:margin;v-text-anchor:top" o:gfxdata="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" filled="f" stroked="f" strokeweight=".5pt">
                     <v:textbox>
@@ -886,7 +944,6 @@
                           <w:pPr>
                             <w:pStyle w:val="a5"/>
                             <w:rPr>
-                              <w:rFonts w:hint="eastAsia"/>
                               <w:b/>
                               <w:bCs/>
                               <w:sz w:val="21"/>
@@ -1101,7 +1158,7 @@
                   </wp:anchor>
                 </w:drawing>
               </mc:Choice>
-              <mc:Fallback xmlns:w16="http://schemas.microsoft.com/office/word/2018/wordml" xmlns:w16cex="http://schemas.microsoft.com/office/word/2018/wordml/cex">
+              <mc:Fallback>
                 <w:pict>
                   <v:shape w14:anchorId="5C0E7DCD" id="文本框 153" o:spid="_x0000_s1029" type="#_x0000_t202" style="position:absolute;margin-left:18.05pt;margin-top:543.6pt;width:8in;height:79.5pt;z-index:251661312;visibility:visible;mso-wrap-style:square;mso-width-percent:941;mso-height-percent:100;mso-wrap-distance-left:9pt;mso-wrap-distance-top:0;mso-wrap-distance-right:9pt;mso-wrap-distance-bottom:0;mso-position-horizontal:absolute;mso-position-horizontal-relative:page;mso-position-vertical:absolute;mso-position-vertical-relative:page;mso-width-percent:941;mso-height-percent:100;mso-width-relative:page;mso-height-relative:page;v-text-anchor:top" o:gfxdata="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" filled="f" stroked="f" strokeweight=".5pt">
                     <v:textbox style="mso-fit-shape-to-text:t" inset="126pt,0,54pt,0">
@@ -1120,6 +1177,7 @@
                             <w:dataBinding w:prefixMappings="xmlns:ns0='http://schemas.microsoft.com/office/2006/coverPageProps' " w:xpath="/ns0:CoverPageProperties[1]/ns0:Abstract[1]" w:storeItemID="{55AF091B-3C7A-41E3-B477-F2FDAA23CFDA}"/>
                             <w:text w:multiLine="1"/>
                           </w:sdtPr>
+                          <w:sdtEndPr/>
                           <w:sdtContent>
                             <w:p>
                               <w:pPr>
@@ -1249,31 +1307,31 @@
       <w:pPr>
         <w:jc w:val="both"/>
         <w:rPr>
-          <w:rFonts w:ascii="Times New Roman" w:hAnsi="Times New Roman" w:cs="Times New Roman"/>
-        </w:rPr>
-      </w:pPr>
-      <w:r>
-        <w:rPr>
-          <w:rFonts w:ascii="Times New Roman" w:hAnsi="Times New Roman" w:cs="Times New Roman"/>
+          <w:rFonts w:cs="Times New Roman"/>
+        </w:rPr>
+      </w:pPr>
+      <w:r>
+        <w:rPr>
+          <w:rFonts w:cs="Times New Roman"/>
         </w:rPr>
         <w:t>A ranking is a relationship between a set of items such that, for any two items, the first is either 'ranked higher than', 'ranked lower than' or 'ranked equal to' the second.</w:t>
       </w:r>
       <w:r>
         <w:rPr>
-          <w:rFonts w:ascii="Times New Roman" w:hAnsi="Times New Roman" w:cs="Times New Roman"/>
+          <w:rFonts w:cs="Times New Roman"/>
           <w:vertAlign w:val="superscript"/>
         </w:rPr>
         <w:t>[1]</w:t>
       </w:r>
       <w:r>
         <w:rPr>
-          <w:rFonts w:ascii="Times New Roman" w:hAnsi="Times New Roman" w:cs="Times New Roman"/>
+          <w:rFonts w:cs="Times New Roman"/>
         </w:rPr>
         <w:t xml:space="preserve"> </w:t>
       </w:r>
       <w:r>
         <w:rPr>
-          <w:rFonts w:ascii="Times New Roman" w:hAnsi="Times New Roman" w:cs="Times New Roman"/>
+          <w:rFonts w:cs="Times New Roman"/>
         </w:rPr>
         <w:t>A ranking system is a system that analyzes the input provided by users to provide the ranking for each element.</w:t>
       </w:r>
@@ -1282,12 +1340,12 @@
       <w:pPr>
         <w:jc w:val="both"/>
         <w:rPr>
-          <w:rFonts w:ascii="Times New Roman" w:hAnsi="Times New Roman" w:cs="Times New Roman"/>
-        </w:rPr>
-      </w:pPr>
-      <w:r>
-        <w:rPr>
-          <w:rFonts w:ascii="Times New Roman" w:hAnsi="Times New Roman" w:cs="Times New Roman"/>
+          <w:rFonts w:cs="Times New Roman"/>
+        </w:rPr>
+      </w:pPr>
+      <w:r>
+        <w:rPr>
+          <w:rFonts w:cs="Times New Roman"/>
         </w:rPr>
         <w:t xml:space="preserve">Our task is to develop a ranking system which is able to evaluate the following expression where </w:t>
       </w:r>
@@ -1355,7 +1413,7 @@
       </m:oMath>
       <w:r>
         <w:rPr>
-          <w:rFonts w:ascii="Times New Roman" w:hAnsi="Times New Roman" w:cs="Times New Roman"/>
+          <w:rFonts w:cs="Times New Roman"/>
         </w:rPr>
         <w:t xml:space="preserve"> are elements from a set of competing elements </w:t>
       </w:r>
@@ -1369,13 +1427,13 @@
       </m:oMath>
       <w:r>
         <w:rPr>
-          <w:rFonts w:ascii="Times New Roman" w:hAnsi="Times New Roman" w:cs="Times New Roman"/>
+          <w:rFonts w:cs="Times New Roman"/>
         </w:rPr>
         <w:t xml:space="preserve">: </w:t>
       </w:r>
       <w:r>
         <w:rPr>
-          <w:rFonts w:ascii="Times New Roman" w:hAnsi="Times New Roman" w:cs="Times New Roman"/>
+          <w:rFonts w:cs="Times New Roman"/>
         </w:rPr>
         <w:br/>
       </w:r>
@@ -1458,7 +1516,7 @@
               <m:sty m:val="p"/>
             </m:rPr>
             <w:rPr>
-              <w:rFonts w:ascii="Times New Roman" w:hAnsi="Times New Roman" w:cs="Times New Roman"/>
+              <w:rFonts w:cs="Times New Roman"/>
             </w:rPr>
             <w:br/>
           </m:r>
@@ -1466,19 +1524,19 @@
       </m:oMathPara>
       <w:r>
         <w:rPr>
-          <w:rFonts w:ascii="Times New Roman" w:hAnsi="Times New Roman" w:cs="Times New Roman"/>
+          <w:rFonts w:cs="Times New Roman"/>
         </w:rPr>
         <w:t>w</w:t>
       </w:r>
       <w:r>
         <w:rPr>
-          <w:rFonts w:ascii="Times New Roman" w:hAnsi="Times New Roman" w:cs="Times New Roman"/>
+          <w:rFonts w:cs="Times New Roman"/>
         </w:rPr>
         <w:t>here</w:t>
       </w:r>
       <w:r>
         <w:rPr>
-          <w:rFonts w:ascii="Times New Roman" w:hAnsi="Times New Roman" w:cs="Times New Roman"/>
+          <w:rFonts w:cs="Times New Roman"/>
         </w:rPr>
         <w:t xml:space="preserve"> </w:t>
       </w:r>
@@ -1558,19 +1616,19 @@
       </m:oMath>
       <w:r>
         <w:rPr>
-          <w:rFonts w:ascii="Times New Roman" w:hAnsi="Times New Roman" w:cs="Times New Roman"/>
+          <w:rFonts w:cs="Times New Roman"/>
         </w:rPr>
         <w:t xml:space="preserve"> </w:t>
       </w:r>
       <w:r>
         <w:rPr>
-          <w:rFonts w:ascii="Times New Roman" w:hAnsi="Times New Roman" w:cs="Times New Roman"/>
+          <w:rFonts w:cs="Times New Roman"/>
         </w:rPr>
         <w:t>is the probability that</w:t>
       </w:r>
       <w:r>
         <w:rPr>
-          <w:rFonts w:ascii="Times New Roman" w:hAnsi="Times New Roman" w:cs="Times New Roman"/>
+          <w:rFonts w:cs="Times New Roman"/>
         </w:rPr>
         <w:t xml:space="preserve"> </w:t>
       </w:r>
@@ -1605,13 +1663,13 @@
       </m:oMath>
       <w:r>
         <w:rPr>
-          <w:rFonts w:ascii="Times New Roman" w:hAnsi="Times New Roman" w:cs="Times New Roman"/>
+          <w:rFonts w:cs="Times New Roman"/>
         </w:rPr>
         <w:t xml:space="preserve"> would beat</w:t>
       </w:r>
       <w:r>
         <w:rPr>
-          <w:rFonts w:ascii="Times New Roman" w:hAnsi="Times New Roman" w:cs="Times New Roman"/>
+          <w:rFonts w:cs="Times New Roman"/>
         </w:rPr>
         <w:t xml:space="preserve"> </w:t>
       </w:r>
@@ -1646,13 +1704,13 @@
       </m:oMath>
       <w:r>
         <w:rPr>
-          <w:rFonts w:ascii="Times New Roman" w:hAnsi="Times New Roman" w:cs="Times New Roman"/>
+          <w:rFonts w:cs="Times New Roman"/>
         </w:rPr>
         <w:t xml:space="preserve"> if they met in a head to head matchup at neutral </w:t>
       </w:r>
       <w:r>
         <w:rPr>
-          <w:rFonts w:ascii="Times New Roman" w:hAnsi="Times New Roman" w:cs="Times New Roman"/>
+          <w:rFonts w:cs="Times New Roman"/>
         </w:rPr>
         <w:t>territory.</w:t>
       </w:r>
@@ -1661,24 +1719,24 @@
       <w:pPr>
         <w:jc w:val="both"/>
         <w:rPr>
-          <w:rFonts w:ascii="Times New Roman" w:hAnsi="Times New Roman" w:cs="Times New Roman"/>
-        </w:rPr>
-      </w:pPr>
-      <w:r>
-        <w:rPr>
-          <w:rFonts w:ascii="Times New Roman" w:hAnsi="Times New Roman" w:cs="Times New Roman"/>
+          <w:rFonts w:cs="Times New Roman"/>
+        </w:rPr>
+      </w:pPr>
+      <w:r>
+        <w:rPr>
+          <w:rFonts w:cs="Times New Roman"/>
         </w:rPr>
         <w:t xml:space="preserve">In this project, we created a ranking system for English Premier League (EPL). The input to our system is a set of prior encounters with a result. These results are scores of each game. The output is the probability of </w:t>
       </w:r>
       <w:r>
         <w:rPr>
-          <w:rFonts w:ascii="Times New Roman" w:hAnsi="Times New Roman" w:cs="Times New Roman"/>
+          <w:rFonts w:cs="Times New Roman"/>
         </w:rPr>
         <w:t>win-draw-lose</w:t>
       </w:r>
       <w:r>
         <w:rPr>
-          <w:rFonts w:ascii="Times New Roman" w:hAnsi="Times New Roman" w:cs="Times New Roman"/>
+          <w:rFonts w:cs="Times New Roman"/>
         </w:rPr>
         <w:t xml:space="preserve"> in coming games in season 2019-2020 according to the schedule. </w:t>
       </w:r>
@@ -1687,12 +1745,12 @@
       <w:pPr>
         <w:jc w:val="both"/>
         <w:rPr>
-          <w:rFonts w:ascii="Times New Roman" w:hAnsi="Times New Roman" w:cs="Times New Roman"/>
-        </w:rPr>
-      </w:pPr>
-      <w:r>
-        <w:rPr>
-          <w:rFonts w:ascii="Times New Roman" w:hAnsi="Times New Roman" w:cs="Times New Roman"/>
+          <w:rFonts w:cs="Times New Roman"/>
+        </w:rPr>
+      </w:pPr>
+      <w:r>
+        <w:rPr>
+          <w:rFonts w:cs="Times New Roman"/>
         </w:rPr>
         <w:t xml:space="preserve">To present our prediction result, probability density function (PDF) is used to show the probability </w:t>
       </w:r>
@@ -1706,7 +1764,7 @@
       </m:oMath>
       <w:r>
         <w:rPr>
-          <w:rFonts w:ascii="Times New Roman" w:hAnsi="Times New Roman" w:cs="Times New Roman"/>
+          <w:rFonts w:cs="Times New Roman"/>
         </w:rPr>
         <w:t>.</w:t>
       </w:r>
@@ -1744,19 +1802,19 @@
       <w:pPr>
         <w:jc w:val="both"/>
         <w:rPr>
-          <w:rFonts w:ascii="Times New Roman" w:hAnsi="Times New Roman" w:cs="Times New Roman"/>
+          <w:rFonts w:cs="Times New Roman"/>
           <w:vertAlign w:val="superscript"/>
         </w:rPr>
       </w:pPr>
       <w:r>
         <w:rPr>
-          <w:rFonts w:ascii="Times New Roman" w:hAnsi="Times New Roman" w:cs="Times New Roman"/>
+          <w:rFonts w:cs="Times New Roman"/>
         </w:rPr>
         <w:t>In probability theory, a probability density function (PDF), or density of a continuous random variable, is a function whose value at any given sample (or point) in the sample space (the set of possible values taken by the random variable) can be interpreted as providing a relative likelihood that the value of the random variable would equal that sample.</w:t>
       </w:r>
       <w:r>
         <w:rPr>
-          <w:rFonts w:ascii="Times New Roman" w:hAnsi="Times New Roman" w:cs="Times New Roman"/>
+          <w:rFonts w:cs="Times New Roman"/>
           <w:vertAlign w:val="superscript"/>
         </w:rPr>
         <w:t>[2]</w:t>
@@ -1764,14 +1822,80 @@
     </w:p>
     <w:p>
       <w:pPr>
+        <w:jc w:val="both"/>
+        <w:rPr>
+          <w:rFonts w:cs="Times New Roman"/>
+        </w:rPr>
+      </w:pPr>
+      <w:r>
+        <w:rPr>
+          <w:rFonts w:cs="Times New Roman" w:hint="eastAsia"/>
+        </w:rPr>
+        <w:t>F</w:t>
+      </w:r>
+      <w:r>
+        <w:rPr>
+          <w:rFonts w:cs="Times New Roman"/>
+        </w:rPr>
+        <w:t>or our project,</w:t>
+      </w:r>
+      <w:r>
+        <w:rPr>
+          <w:rFonts w:cs="Times New Roman"/>
+        </w:rPr>
+        <w:t xml:space="preserve"> we will use two distribution to predict the goal difference in 92 </w:t>
+      </w:r>
+      <w:r>
+        <w:rPr>
+          <w:rFonts w:cs="Times New Roman" w:hint="eastAsia"/>
+        </w:rPr>
+        <w:t>game</w:t>
+      </w:r>
+      <w:r>
+        <w:rPr>
+          <w:rFonts w:cs="Times New Roman"/>
+        </w:rPr>
+        <w:t xml:space="preserve">s left, one is </w:t>
+      </w:r>
+      <w:proofErr w:type="spellStart"/>
+      <w:r>
+        <w:rPr>
+          <w:rFonts w:cs="Times New Roman"/>
+        </w:rPr>
+        <w:t>Skellam</w:t>
+      </w:r>
+      <w:proofErr w:type="spellEnd"/>
+      <w:r>
+        <w:rPr>
+          <w:rFonts w:cs="Times New Roman"/>
+        </w:rPr>
+        <w:t xml:space="preserve"> Distribution, the other is Poisson Distribution. Especially, the </w:t>
+      </w:r>
+      <w:proofErr w:type="spellStart"/>
+      <w:r>
+        <w:rPr>
+          <w:rFonts w:cs="Times New Roman"/>
+        </w:rPr>
+        <w:t>Skellam</w:t>
+      </w:r>
+      <w:proofErr w:type="spellEnd"/>
+      <w:r>
+        <w:rPr>
+          <w:rFonts w:cs="Times New Roman"/>
+        </w:rPr>
+        <w:t xml:space="preserve"> Distribution can be seen as two Poisson Distribution combined.</w:t>
+      </w:r>
+    </w:p>
+    <w:p>
+      <w:pPr>
         <w:jc w:val="center"/>
         <w:rPr>
-          <w:rFonts w:ascii="Times New Roman" w:hAnsi="Times New Roman" w:cs="Times New Roman"/>
-        </w:rPr>
-      </w:pPr>
-      <w:r>
-        <w:rPr>
-          <w:rFonts w:ascii="Times New Roman" w:hAnsi="Times New Roman" w:cs="Times New Roman"/>
+          <w:rFonts w:cs="Times New Roman"/>
+        </w:rPr>
+      </w:pPr>
+      <w:r>
+        <w:rPr>
+          <w:rFonts w:cs="Times New Roman"/>
           <w:noProof/>
         </w:rPr>
         <w:drawing>
@@ -1790,13 +1914,13 @@
                     <pic:cNvPicPr/>
                   </pic:nvPicPr>
                   <pic:blipFill>
-                    <a:blip r:embed="rId8">
+                    <a:blip r:embed="rId9">
                       <a:extLst>
                         <a:ext uri="{28A0092B-C50C-407E-A947-70E740481C1C}">
                           <a14:useLocalDpi xmlns:a14="http://schemas.microsoft.com/office/drawing/2010/main" val="0"/>
                         </a:ext>
                         <a:ext uri="{96DAC541-7B7A-43D3-8B79-37D633B846F1}">
-                          <asvg:svgBlip xmlns:asvg="http://schemas.microsoft.com/office/drawing/2016/SVG/main" r:embed="rId9"/>
+                          <asvg:svgBlip xmlns:asvg="http://schemas.microsoft.com/office/drawing/2016/SVG/main" r:embed="rId10"/>
                         </a:ext>
                       </a:extLst>
                     </a:blip>
@@ -1845,12 +1969,14 @@
         </w:rPr>
         <w:t xml:space="preserve">robability density function of </w:t>
       </w:r>
+      <w:proofErr w:type="spellStart"/>
       <w:r>
         <w:rPr>
           <w:rFonts w:ascii="Calibri" w:hAnsi="Calibri" w:cs="Calibri"/>
         </w:rPr>
         <w:t>Skellam</w:t>
       </w:r>
+      <w:proofErr w:type="spellEnd"/>
       <w:r>
         <w:rPr>
           <w:rFonts w:ascii="Calibri" w:hAnsi="Calibri" w:cs="Calibri"/>
@@ -1905,13 +2031,13 @@
                     <pic:cNvPicPr/>
                   </pic:nvPicPr>
                   <pic:blipFill>
-                    <a:blip r:embed="rId10">
+                    <a:blip r:embed="rId11">
                       <a:extLst>
                         <a:ext uri="{28A0092B-C50C-407E-A947-70E740481C1C}">
                           <a14:useLocalDpi xmlns:a14="http://schemas.microsoft.com/office/drawing/2010/main" val="0"/>
                         </a:ext>
                         <a:ext uri="{96DAC541-7B7A-43D3-8B79-37D633B846F1}">
-                          <asvg:svgBlip xmlns:asvg="http://schemas.microsoft.com/office/drawing/2016/SVG/main" r:embed="rId11"/>
+                          <asvg:svgBlip xmlns:asvg="http://schemas.microsoft.com/office/drawing/2016/SVG/main" r:embed="rId12"/>
                         </a:ext>
                       </a:extLst>
                     </a:blip>
@@ -2005,69 +2131,1362 @@
     </w:p>
     <w:p>
       <w:pPr>
-        <w:jc w:val="center"/>
-        <w:rPr>
-          <w:rFonts w:ascii="Calibri" w:hAnsi="Calibri" w:cs="Calibri" w:hint="eastAsia"/>
-        </w:rPr>
-      </w:pPr>
+        <w:rPr>
+          <w:rFonts w:ascii="Calibri" w:hAnsi="Calibri" w:cs="Calibri"/>
+        </w:rPr>
+      </w:pPr>
+      <w:r>
+        <w:rPr>
+          <w:rFonts w:ascii="Calibri" w:hAnsi="Calibri" w:cs="Calibri"/>
+        </w:rPr>
+        <w:t xml:space="preserve">The probability mass function of </w:t>
+      </w:r>
+      <w:proofErr w:type="spellStart"/>
+      <w:r>
+        <w:rPr>
+          <w:rFonts w:ascii="Calibri" w:hAnsi="Calibri" w:cs="Calibri"/>
+        </w:rPr>
+        <w:t>Skellam</w:t>
+      </w:r>
+      <w:proofErr w:type="spellEnd"/>
+      <w:r>
+        <w:rPr>
+          <w:rFonts w:ascii="Calibri" w:hAnsi="Calibri" w:cs="Calibri"/>
+        </w:rPr>
+        <w:t xml:space="preserve"> Distribution </w:t>
+      </w:r>
+      <w:proofErr w:type="gramStart"/>
+      <w:r>
+        <w:rPr>
+          <w:rFonts w:ascii="Calibri" w:hAnsi="Calibri" w:cs="Calibri"/>
+        </w:rPr>
+        <w:t>is</w:t>
+      </w:r>
+      <w:r>
+        <w:rPr>
+          <w:rFonts w:ascii="Calibri" w:hAnsi="Calibri" w:cs="Calibri"/>
+          <w:vertAlign w:val="superscript"/>
+        </w:rPr>
+        <w:t>[</w:t>
+      </w:r>
+      <w:proofErr w:type="gramEnd"/>
+      <w:r>
+        <w:rPr>
+          <w:rFonts w:ascii="Calibri" w:hAnsi="Calibri" w:cs="Calibri"/>
+          <w:vertAlign w:val="superscript"/>
+        </w:rPr>
+        <w:t>3]</w:t>
+      </w:r>
+      <w:r>
+        <w:rPr>
+          <w:rFonts w:ascii="Calibri" w:hAnsi="Calibri" w:cs="Calibri"/>
+        </w:rPr>
+        <w:t>:</w:t>
+      </w:r>
     </w:p>
     <w:p>
       <w:pPr>
+        <w:jc w:val="center"/>
         <w:rPr>
           <w:rFonts w:ascii="Calibri" w:hAnsi="Calibri" w:cs="Calibri"/>
         </w:rPr>
       </w:pPr>
-      <w:r>
-        <w:rPr>
-          <w:rFonts w:ascii="Calibri" w:hAnsi="Calibri" w:cs="Calibri" w:hint="eastAsia"/>
-          <w:highlight w:val="yellow"/>
-        </w:rPr>
-        <w:t>[数学原理]</w:t>
-      </w:r>
+      <m:oMathPara>
+        <m:oMath>
+          <m:func>
+            <m:funcPr>
+              <m:ctrlPr>
+                <w:rPr>
+                  <w:rFonts w:ascii="Cambria Math" w:hAnsi="Cambria Math" w:cs="Calibri"/>
+                  <w:i/>
+                </w:rPr>
+              </m:ctrlPr>
+            </m:funcPr>
+            <m:fName>
+              <m:r>
+                <m:rPr>
+                  <m:sty m:val="p"/>
+                </m:rPr>
+                <w:rPr>
+                  <w:rFonts w:ascii="Cambria Math" w:hAnsi="Cambria Math" w:cs="Calibri"/>
+                </w:rPr>
+                <m:t>Pr</m:t>
+              </m:r>
+            </m:fName>
+            <m:e>
+              <m:d>
+                <m:dPr>
+                  <m:ctrlPr>
+                    <w:rPr>
+                      <w:rFonts w:ascii="Cambria Math" w:hAnsi="Cambria Math" w:cs="Calibri"/>
+                      <w:i/>
+                    </w:rPr>
+                  </m:ctrlPr>
+                </m:dPr>
+                <m:e>
+                  <m:r>
+                    <w:rPr>
+                      <w:rFonts w:ascii="Cambria Math" w:hAnsi="Cambria Math" w:cs="Calibri"/>
+                    </w:rPr>
+                    <m:t>K=k</m:t>
+                  </m:r>
+                </m:e>
+              </m:d>
+            </m:e>
+          </m:func>
+          <m:r>
+            <w:rPr>
+              <w:rFonts w:ascii="Cambria Math" w:hAnsi="Cambria Math" w:cs="Calibri"/>
+            </w:rPr>
+            <m:t xml:space="preserve">= </m:t>
+          </m:r>
+          <m:sSup>
+            <m:sSupPr>
+              <m:ctrlPr>
+                <w:rPr>
+                  <w:rFonts w:ascii="Cambria Math" w:hAnsi="Cambria Math" w:cs="Calibri"/>
+                  <w:i/>
+                </w:rPr>
+              </m:ctrlPr>
+            </m:sSupPr>
+            <m:e>
+              <m:r>
+                <w:rPr>
+                  <w:rFonts w:ascii="Cambria Math" w:hAnsi="Cambria Math" w:cs="Calibri"/>
+                </w:rPr>
+                <m:t>e</m:t>
+              </m:r>
+            </m:e>
+            <m:sup>
+              <m:r>
+                <w:rPr>
+                  <w:rFonts w:ascii="Cambria Math" w:hAnsi="Cambria Math" w:cs="Calibri"/>
+                </w:rPr>
+                <m:t>-</m:t>
+              </m:r>
+              <m:d>
+                <m:dPr>
+                  <m:ctrlPr>
+                    <w:rPr>
+                      <w:rFonts w:ascii="Cambria Math" w:hAnsi="Cambria Math" w:cs="Calibri"/>
+                      <w:i/>
+                    </w:rPr>
+                  </m:ctrlPr>
+                </m:dPr>
+                <m:e>
+                  <m:sSub>
+                    <m:sSubPr>
+                      <m:ctrlPr>
+                        <w:rPr>
+                          <w:rFonts w:ascii="Cambria Math" w:hAnsi="Cambria Math" w:cs="Calibri"/>
+                          <w:i/>
+                        </w:rPr>
+                      </m:ctrlPr>
+                    </m:sSubPr>
+                    <m:e>
+                      <m:r>
+                        <w:rPr>
+                          <w:rFonts w:ascii="Cambria Math" w:hAnsi="Cambria Math" w:cs="Calibri"/>
+                        </w:rPr>
+                        <m:t>u</m:t>
+                      </m:r>
+                    </m:e>
+                    <m:sub>
+                      <m:r>
+                        <w:rPr>
+                          <w:rFonts w:ascii="Cambria Math" w:hAnsi="Cambria Math" w:cs="Calibri"/>
+                        </w:rPr>
+                        <m:t>1</m:t>
+                      </m:r>
+                    </m:sub>
+                  </m:sSub>
+                  <m:r>
+                    <w:rPr>
+                      <w:rFonts w:ascii="Cambria Math" w:hAnsi="Cambria Math" w:cs="Calibri"/>
+                    </w:rPr>
+                    <m:t>+</m:t>
+                  </m:r>
+                  <m:sSub>
+                    <m:sSubPr>
+                      <m:ctrlPr>
+                        <w:rPr>
+                          <w:rFonts w:ascii="Cambria Math" w:hAnsi="Cambria Math" w:cs="Calibri"/>
+                          <w:i/>
+                        </w:rPr>
+                      </m:ctrlPr>
+                    </m:sSubPr>
+                    <m:e>
+                      <m:r>
+                        <w:rPr>
+                          <w:rFonts w:ascii="Cambria Math" w:hAnsi="Cambria Math" w:cs="Calibri"/>
+                        </w:rPr>
+                        <m:t>u</m:t>
+                      </m:r>
+                    </m:e>
+                    <m:sub>
+                      <m:r>
+                        <w:rPr>
+                          <w:rFonts w:ascii="Cambria Math" w:hAnsi="Cambria Math" w:cs="Calibri"/>
+                        </w:rPr>
+                        <m:t>2</m:t>
+                      </m:r>
+                    </m:sub>
+                  </m:sSub>
+                </m:e>
+              </m:d>
+            </m:sup>
+          </m:sSup>
+          <m:sSup>
+            <m:sSupPr>
+              <m:ctrlPr>
+                <w:rPr>
+                  <w:rFonts w:ascii="Cambria Math" w:hAnsi="Cambria Math" w:cs="Calibri"/>
+                  <w:i/>
+                </w:rPr>
+              </m:ctrlPr>
+            </m:sSupPr>
+            <m:e>
+              <m:d>
+                <m:dPr>
+                  <m:ctrlPr>
+                    <w:rPr>
+                      <w:rFonts w:ascii="Cambria Math" w:hAnsi="Cambria Math" w:cs="Calibri"/>
+                      <w:i/>
+                    </w:rPr>
+                  </m:ctrlPr>
+                </m:dPr>
+                <m:e>
+                  <m:f>
+                    <m:fPr>
+                      <m:ctrlPr>
+                        <w:rPr>
+                          <w:rFonts w:ascii="Cambria Math" w:hAnsi="Cambria Math" w:cs="Calibri"/>
+                          <w:i/>
+                        </w:rPr>
+                      </m:ctrlPr>
+                    </m:fPr>
+                    <m:num>
+                      <m:sSub>
+                        <m:sSubPr>
+                          <m:ctrlPr>
+                            <w:rPr>
+                              <w:rFonts w:ascii="Cambria Math" w:hAnsi="Cambria Math" w:cs="Calibri"/>
+                              <w:i/>
+                            </w:rPr>
+                          </m:ctrlPr>
+                        </m:sSubPr>
+                        <m:e>
+                          <m:r>
+                            <w:rPr>
+                              <w:rFonts w:ascii="Cambria Math" w:hAnsi="Cambria Math" w:cs="Calibri"/>
+                            </w:rPr>
+                            <m:t>u</m:t>
+                          </m:r>
+                        </m:e>
+                        <m:sub>
+                          <m:r>
+                            <w:rPr>
+                              <w:rFonts w:ascii="Cambria Math" w:hAnsi="Cambria Math" w:cs="Calibri"/>
+                            </w:rPr>
+                            <m:t>1</m:t>
+                          </m:r>
+                        </m:sub>
+                      </m:sSub>
+                    </m:num>
+                    <m:den>
+                      <m:sSub>
+                        <m:sSubPr>
+                          <m:ctrlPr>
+                            <w:rPr>
+                              <w:rFonts w:ascii="Cambria Math" w:hAnsi="Cambria Math" w:cs="Calibri"/>
+                              <w:i/>
+                            </w:rPr>
+                          </m:ctrlPr>
+                        </m:sSubPr>
+                        <m:e>
+                          <m:r>
+                            <w:rPr>
+                              <w:rFonts w:ascii="Cambria Math" w:hAnsi="Cambria Math" w:cs="Calibri"/>
+                            </w:rPr>
+                            <m:t>u</m:t>
+                          </m:r>
+                        </m:e>
+                        <m:sub>
+                          <m:r>
+                            <w:rPr>
+                              <w:rFonts w:ascii="Cambria Math" w:hAnsi="Cambria Math" w:cs="Calibri"/>
+                            </w:rPr>
+                            <m:t>2</m:t>
+                          </m:r>
+                        </m:sub>
+                      </m:sSub>
+                    </m:den>
+                  </m:f>
+                </m:e>
+              </m:d>
+            </m:e>
+            <m:sup>
+              <m:f>
+                <m:fPr>
+                  <m:ctrlPr>
+                    <w:rPr>
+                      <w:rFonts w:ascii="Cambria Math" w:hAnsi="Cambria Math" w:cs="Calibri"/>
+                      <w:i/>
+                    </w:rPr>
+                  </m:ctrlPr>
+                </m:fPr>
+                <m:num>
+                  <m:r>
+                    <w:rPr>
+                      <w:rFonts w:ascii="Cambria Math" w:hAnsi="Cambria Math" w:cs="Calibri"/>
+                    </w:rPr>
+                    <m:t>k</m:t>
+                  </m:r>
+                </m:num>
+                <m:den>
+                  <m:r>
+                    <w:rPr>
+                      <w:rFonts w:ascii="Cambria Math" w:hAnsi="Cambria Math" w:cs="Calibri"/>
+                    </w:rPr>
+                    <m:t>2</m:t>
+                  </m:r>
+                </m:den>
+              </m:f>
+            </m:sup>
+          </m:sSup>
+          <m:sSub>
+            <m:sSubPr>
+              <m:ctrlPr>
+                <w:rPr>
+                  <w:rFonts w:ascii="Cambria Math" w:hAnsi="Cambria Math" w:cs="Calibri"/>
+                  <w:i/>
+                </w:rPr>
+              </m:ctrlPr>
+            </m:sSubPr>
+            <m:e>
+              <m:r>
+                <w:rPr>
+                  <w:rFonts w:ascii="Cambria Math" w:hAnsi="Cambria Math" w:cs="Calibri"/>
+                </w:rPr>
+                <m:t>I</m:t>
+              </m:r>
+            </m:e>
+            <m:sub>
+              <m:r>
+                <w:rPr>
+                  <w:rFonts w:ascii="Cambria Math" w:hAnsi="Cambria Math" w:cs="Calibri"/>
+                </w:rPr>
+                <m:t>k</m:t>
+              </m:r>
+            </m:sub>
+          </m:sSub>
+          <m:r>
+            <w:rPr>
+              <w:rFonts w:ascii="Cambria Math" w:hAnsi="Cambria Math" w:cs="Calibri"/>
+            </w:rPr>
+            <m:t>(2</m:t>
+          </m:r>
+          <m:rad>
+            <m:radPr>
+              <m:degHide m:val="1"/>
+              <m:ctrlPr>
+                <w:rPr>
+                  <w:rFonts w:ascii="Cambria Math" w:hAnsi="Cambria Math" w:cs="Calibri"/>
+                  <w:i/>
+                </w:rPr>
+              </m:ctrlPr>
+            </m:radPr>
+            <m:deg/>
+            <m:e>
+              <m:sSub>
+                <m:sSubPr>
+                  <m:ctrlPr>
+                    <w:rPr>
+                      <w:rFonts w:ascii="Cambria Math" w:hAnsi="Cambria Math" w:cs="Calibri"/>
+                      <w:i/>
+                    </w:rPr>
+                  </m:ctrlPr>
+                </m:sSubPr>
+                <m:e>
+                  <m:r>
+                    <w:rPr>
+                      <w:rFonts w:ascii="Cambria Math" w:hAnsi="Cambria Math" w:cs="Calibri"/>
+                    </w:rPr>
+                    <m:t>u</m:t>
+                  </m:r>
+                </m:e>
+                <m:sub>
+                  <m:r>
+                    <w:rPr>
+                      <w:rFonts w:ascii="Cambria Math" w:hAnsi="Cambria Math" w:cs="Calibri"/>
+                    </w:rPr>
+                    <m:t>1</m:t>
+                  </m:r>
+                </m:sub>
+              </m:sSub>
+              <m:sSub>
+                <m:sSubPr>
+                  <m:ctrlPr>
+                    <w:rPr>
+                      <w:rFonts w:ascii="Cambria Math" w:hAnsi="Cambria Math" w:cs="Calibri"/>
+                      <w:i/>
+                    </w:rPr>
+                  </m:ctrlPr>
+                </m:sSubPr>
+                <m:e>
+                  <m:r>
+                    <w:rPr>
+                      <w:rFonts w:ascii="Cambria Math" w:hAnsi="Cambria Math" w:cs="Calibri"/>
+                    </w:rPr>
+                    <m:t>u</m:t>
+                  </m:r>
+                </m:e>
+                <m:sub>
+                  <m:r>
+                    <w:rPr>
+                      <w:rFonts w:ascii="Cambria Math" w:hAnsi="Cambria Math" w:cs="Calibri"/>
+                    </w:rPr>
+                    <m:t>2</m:t>
+                  </m:r>
+                </m:sub>
+              </m:sSub>
+            </m:e>
+          </m:rad>
+          <m:r>
+            <w:rPr>
+              <w:rFonts w:ascii="Cambria Math" w:hAnsi="Cambria Math" w:cs="Calibri"/>
+            </w:rPr>
+            <m:t>)</m:t>
+          </m:r>
+        </m:oMath>
+      </m:oMathPara>
     </w:p>
     <w:p>
       <w:pPr>
-        <w:spacing w:after="200" w:line="276" w:lineRule="auto"/>
         <w:rPr>
           <w:rFonts w:ascii="Calibri" w:hAnsi="Calibri" w:cs="Calibri"/>
         </w:rPr>
       </w:pPr>
+      <w:r>
+        <w:rPr>
+          <w:rFonts w:ascii="Calibri" w:hAnsi="Calibri" w:cs="Calibri"/>
+        </w:rPr>
+        <w:t xml:space="preserve">And </w:t>
+      </w:r>
+      <m:oMath>
+        <m:sSub>
+          <m:sSubPr>
+            <m:ctrlPr>
+              <w:rPr>
+                <w:rFonts w:ascii="Cambria Math" w:hAnsi="Cambria Math" w:cs="Calibri"/>
+                <w:i/>
+              </w:rPr>
+            </m:ctrlPr>
+          </m:sSubPr>
+          <m:e>
+            <m:r>
+              <w:rPr>
+                <w:rFonts w:ascii="Cambria Math" w:hAnsi="Cambria Math" w:cs="Calibri"/>
+              </w:rPr>
+              <m:t>I</m:t>
+            </m:r>
+          </m:e>
+          <m:sub>
+            <m:r>
+              <w:rPr>
+                <w:rFonts w:ascii="Cambria Math" w:hAnsi="Cambria Math" w:cs="Calibri"/>
+              </w:rPr>
+              <m:t>k</m:t>
+            </m:r>
+          </m:sub>
+        </m:sSub>
+        <m:d>
+          <m:dPr>
+            <m:ctrlPr>
+              <w:rPr>
+                <w:rFonts w:ascii="Cambria Math" w:hAnsi="Cambria Math" w:cs="Calibri"/>
+                <w:i/>
+              </w:rPr>
+            </m:ctrlPr>
+          </m:dPr>
+          <m:e>
+            <m:r>
+              <w:rPr>
+                <w:rFonts w:ascii="Cambria Math" w:hAnsi="Cambria Math" w:cs="Calibri"/>
+              </w:rPr>
+              <m:t>2</m:t>
+            </m:r>
+            <m:rad>
+              <m:radPr>
+                <m:degHide m:val="1"/>
+                <m:ctrlPr>
+                  <w:rPr>
+                    <w:rFonts w:ascii="Cambria Math" w:hAnsi="Cambria Math" w:cs="Calibri"/>
+                    <w:i/>
+                  </w:rPr>
+                </m:ctrlPr>
+              </m:radPr>
+              <m:deg/>
+              <m:e>
+                <m:sSub>
+                  <m:sSubPr>
+                    <m:ctrlPr>
+                      <w:rPr>
+                        <w:rFonts w:ascii="Cambria Math" w:hAnsi="Cambria Math" w:cs="Calibri"/>
+                        <w:i/>
+                      </w:rPr>
+                    </m:ctrlPr>
+                  </m:sSubPr>
+                  <m:e>
+                    <m:r>
+                      <w:rPr>
+                        <w:rFonts w:ascii="Cambria Math" w:hAnsi="Cambria Math" w:cs="Calibri"/>
+                      </w:rPr>
+                      <m:t>u</m:t>
+                    </m:r>
+                  </m:e>
+                  <m:sub>
+                    <m:r>
+                      <w:rPr>
+                        <w:rFonts w:ascii="Cambria Math" w:hAnsi="Cambria Math" w:cs="Calibri"/>
+                      </w:rPr>
+                      <m:t>1</m:t>
+                    </m:r>
+                  </m:sub>
+                </m:sSub>
+                <m:sSub>
+                  <m:sSubPr>
+                    <m:ctrlPr>
+                      <w:rPr>
+                        <w:rFonts w:ascii="Cambria Math" w:hAnsi="Cambria Math" w:cs="Calibri"/>
+                        <w:i/>
+                      </w:rPr>
+                    </m:ctrlPr>
+                  </m:sSubPr>
+                  <m:e>
+                    <m:r>
+                      <w:rPr>
+                        <w:rFonts w:ascii="Cambria Math" w:hAnsi="Cambria Math" w:cs="Calibri"/>
+                      </w:rPr>
+                      <m:t>u</m:t>
+                    </m:r>
+                  </m:e>
+                  <m:sub>
+                    <m:r>
+                      <w:rPr>
+                        <w:rFonts w:ascii="Cambria Math" w:hAnsi="Cambria Math" w:cs="Calibri"/>
+                      </w:rPr>
+                      <m:t>2</m:t>
+                    </m:r>
+                  </m:sub>
+                </m:sSub>
+              </m:e>
+            </m:rad>
+          </m:e>
+        </m:d>
+      </m:oMath>
+      <w:r>
+        <w:rPr>
+          <w:rFonts w:ascii="Calibri" w:hAnsi="Calibri" w:cs="Calibri" w:hint="eastAsia"/>
+        </w:rPr>
+        <w:t xml:space="preserve"> </w:t>
+      </w:r>
+      <w:r>
+        <w:rPr>
+          <w:rFonts w:ascii="Calibri" w:hAnsi="Calibri" w:cs="Calibri"/>
+        </w:rPr>
+        <w:t xml:space="preserve">is the modified Bessel function of the first </w:t>
+      </w:r>
+      <w:proofErr w:type="gramStart"/>
+      <w:r>
+        <w:rPr>
+          <w:rFonts w:ascii="Calibri" w:hAnsi="Calibri" w:cs="Calibri"/>
+        </w:rPr>
+        <w:t>kind</w:t>
+      </w:r>
+      <w:r>
+        <w:rPr>
+          <w:rFonts w:ascii="Calibri" w:hAnsi="Calibri" w:cs="Calibri"/>
+          <w:vertAlign w:val="superscript"/>
+        </w:rPr>
+        <w:t>[</w:t>
+      </w:r>
+      <w:proofErr w:type="gramEnd"/>
+      <w:r>
+        <w:rPr>
+          <w:rFonts w:ascii="Calibri" w:hAnsi="Calibri" w:cs="Calibri"/>
+          <w:vertAlign w:val="superscript"/>
+        </w:rPr>
+        <w:t>4]</w:t>
+      </w:r>
+      <w:r>
+        <w:rPr>
+          <w:rFonts w:ascii="Calibri" w:hAnsi="Calibri" w:cs="Calibri"/>
+        </w:rPr>
+        <w:t>.</w:t>
+      </w:r>
     </w:p>
     <w:p>
       <w:pPr>
-        <w:spacing w:after="200" w:line="276" w:lineRule="auto"/>
-        <w:rPr>
-          <w:rFonts w:ascii="Calibri" w:hAnsi="Calibri" w:cs="Calibri"/>
-        </w:rPr>
-      </w:pPr>
-      <w:r>
-        <w:rPr>
-          <w:rFonts w:ascii="Calibri" w:hAnsi="Calibri" w:cs="Calibri"/>
-        </w:rPr>
-        <w:br w:type="page"/>
-      </w:r>
+        <w:rPr>
+          <w:rFonts w:ascii="Calibri" w:hAnsi="Calibri" w:cs="Calibri" w:hint="eastAsia"/>
+        </w:rPr>
+      </w:pPr>
+      <m:oMathPara>
+        <m:oMath>
+          <m:sSub>
+            <m:sSubPr>
+              <m:ctrlPr>
+                <w:rPr>
+                  <w:rFonts w:ascii="Cambria Math" w:hAnsi="Cambria Math" w:cs="Calibri"/>
+                  <w:i/>
+                </w:rPr>
+              </m:ctrlPr>
+            </m:sSubPr>
+            <m:e>
+              <m:r>
+                <w:rPr>
+                  <w:rFonts w:ascii="Cambria Math" w:hAnsi="Cambria Math" w:cs="Calibri"/>
+                </w:rPr>
+                <m:t>I</m:t>
+              </m:r>
+            </m:e>
+            <m:sub>
+              <m:r>
+                <w:rPr>
+                  <w:rFonts w:ascii="Cambria Math" w:hAnsi="Cambria Math" w:cs="Calibri"/>
+                </w:rPr>
+                <m:t>k</m:t>
+              </m:r>
+            </m:sub>
+          </m:sSub>
+          <m:d>
+            <m:dPr>
+              <m:ctrlPr>
+                <w:rPr>
+                  <w:rFonts w:ascii="Cambria Math" w:hAnsi="Cambria Math" w:cs="Calibri"/>
+                  <w:i/>
+                </w:rPr>
+              </m:ctrlPr>
+            </m:dPr>
+            <m:e>
+              <m:r>
+                <w:rPr>
+                  <w:rFonts w:ascii="Cambria Math" w:hAnsi="Cambria Math" w:cs="Calibri"/>
+                </w:rPr>
+                <m:t>2</m:t>
+              </m:r>
+              <m:rad>
+                <m:radPr>
+                  <m:degHide m:val="1"/>
+                  <m:ctrlPr>
+                    <w:rPr>
+                      <w:rFonts w:ascii="Cambria Math" w:hAnsi="Cambria Math" w:cs="Calibri"/>
+                      <w:i/>
+                    </w:rPr>
+                  </m:ctrlPr>
+                </m:radPr>
+                <m:deg/>
+                <m:e>
+                  <m:sSub>
+                    <m:sSubPr>
+                      <m:ctrlPr>
+                        <w:rPr>
+                          <w:rFonts w:ascii="Cambria Math" w:hAnsi="Cambria Math" w:cs="Calibri"/>
+                          <w:i/>
+                        </w:rPr>
+                      </m:ctrlPr>
+                    </m:sSubPr>
+                    <m:e>
+                      <m:r>
+                        <w:rPr>
+                          <w:rFonts w:ascii="Cambria Math" w:hAnsi="Cambria Math" w:cs="Calibri"/>
+                        </w:rPr>
+                        <m:t>u</m:t>
+                      </m:r>
+                    </m:e>
+                    <m:sub>
+                      <m:r>
+                        <w:rPr>
+                          <w:rFonts w:ascii="Cambria Math" w:hAnsi="Cambria Math" w:cs="Calibri"/>
+                        </w:rPr>
+                        <m:t>1</m:t>
+                      </m:r>
+                    </m:sub>
+                  </m:sSub>
+                  <m:sSub>
+                    <m:sSubPr>
+                      <m:ctrlPr>
+                        <w:rPr>
+                          <w:rFonts w:ascii="Cambria Math" w:hAnsi="Cambria Math" w:cs="Calibri"/>
+                          <w:i/>
+                        </w:rPr>
+                      </m:ctrlPr>
+                    </m:sSubPr>
+                    <m:e>
+                      <m:r>
+                        <w:rPr>
+                          <w:rFonts w:ascii="Cambria Math" w:hAnsi="Cambria Math" w:cs="Calibri"/>
+                        </w:rPr>
+                        <m:t>u</m:t>
+                      </m:r>
+                    </m:e>
+                    <m:sub>
+                      <m:r>
+                        <w:rPr>
+                          <w:rFonts w:ascii="Cambria Math" w:hAnsi="Cambria Math" w:cs="Calibri"/>
+                        </w:rPr>
+                        <m:t>2</m:t>
+                      </m:r>
+                    </m:sub>
+                  </m:sSub>
+                </m:e>
+              </m:rad>
+            </m:e>
+          </m:d>
+          <m:r>
+            <w:rPr>
+              <w:rFonts w:ascii="Cambria Math" w:hAnsi="Cambria Math" w:cs="Calibri"/>
+            </w:rPr>
+            <m:t>=</m:t>
+          </m:r>
+          <m:f>
+            <m:fPr>
+              <m:ctrlPr>
+                <w:rPr>
+                  <w:rFonts w:ascii="Cambria Math" w:hAnsi="Cambria Math" w:cs="Calibri"/>
+                  <w:i/>
+                </w:rPr>
+              </m:ctrlPr>
+            </m:fPr>
+            <m:num>
+              <m:r>
+                <w:rPr>
+                  <w:rFonts w:ascii="Cambria Math" w:hAnsi="Cambria Math" w:cs="Calibri"/>
+                </w:rPr>
+                <m:t>1</m:t>
+              </m:r>
+            </m:num>
+            <m:den>
+              <m:r>
+                <w:rPr>
+                  <w:rFonts w:ascii="Cambria Math" w:hAnsi="Cambria Math" w:cs="Calibri"/>
+                </w:rPr>
+                <m:t>π</m:t>
+              </m:r>
+            </m:den>
+          </m:f>
+          <m:nary>
+            <m:naryPr>
+              <m:limLoc m:val="subSup"/>
+              <m:ctrlPr>
+                <w:rPr>
+                  <w:rFonts w:ascii="Cambria Math" w:hAnsi="Cambria Math" w:cs="Calibri"/>
+                  <w:i/>
+                </w:rPr>
+              </m:ctrlPr>
+            </m:naryPr>
+            <m:sub>
+              <m:r>
+                <w:rPr>
+                  <w:rFonts w:ascii="Cambria Math" w:hAnsi="Cambria Math" w:cs="Calibri"/>
+                </w:rPr>
+                <m:t>0</m:t>
+              </m:r>
+            </m:sub>
+            <m:sup>
+              <m:r>
+                <w:rPr>
+                  <w:rFonts w:ascii="Cambria Math" w:hAnsi="Cambria Math" w:cs="Calibri"/>
+                </w:rPr>
+                <m:t>π</m:t>
+              </m:r>
+            </m:sup>
+            <m:e>
+              <m:sSup>
+                <m:sSupPr>
+                  <m:ctrlPr>
+                    <w:rPr>
+                      <w:rFonts w:ascii="Cambria Math" w:hAnsi="Cambria Math" w:cs="Calibri"/>
+                      <w:i/>
+                    </w:rPr>
+                  </m:ctrlPr>
+                </m:sSupPr>
+                <m:e>
+                  <m:r>
+                    <w:rPr>
+                      <w:rFonts w:ascii="Cambria Math" w:hAnsi="Cambria Math" w:cs="Calibri"/>
+                    </w:rPr>
+                    <m:t>e</m:t>
+                  </m:r>
+                </m:e>
+                <m:sup>
+                  <m:r>
+                    <w:rPr>
+                      <w:rFonts w:ascii="Cambria Math" w:hAnsi="Cambria Math" w:cs="Calibri"/>
+                    </w:rPr>
+                    <m:t>2</m:t>
+                  </m:r>
+                  <m:rad>
+                    <m:radPr>
+                      <m:degHide m:val="1"/>
+                      <m:ctrlPr>
+                        <w:rPr>
+                          <w:rFonts w:ascii="Cambria Math" w:hAnsi="Cambria Math" w:cs="Calibri"/>
+                          <w:i/>
+                        </w:rPr>
+                      </m:ctrlPr>
+                    </m:radPr>
+                    <m:deg/>
+                    <m:e>
+                      <m:sSub>
+                        <m:sSubPr>
+                          <m:ctrlPr>
+                            <w:rPr>
+                              <w:rFonts w:ascii="Cambria Math" w:hAnsi="Cambria Math" w:cs="Calibri"/>
+                              <w:i/>
+                            </w:rPr>
+                          </m:ctrlPr>
+                        </m:sSubPr>
+                        <m:e>
+                          <m:r>
+                            <w:rPr>
+                              <w:rFonts w:ascii="Cambria Math" w:hAnsi="Cambria Math" w:cs="Calibri"/>
+                            </w:rPr>
+                            <m:t>u</m:t>
+                          </m:r>
+                        </m:e>
+                        <m:sub>
+                          <m:r>
+                            <w:rPr>
+                              <w:rFonts w:ascii="Cambria Math" w:hAnsi="Cambria Math" w:cs="Calibri"/>
+                            </w:rPr>
+                            <m:t>1</m:t>
+                          </m:r>
+                        </m:sub>
+                      </m:sSub>
+                      <m:sSub>
+                        <m:sSubPr>
+                          <m:ctrlPr>
+                            <w:rPr>
+                              <w:rFonts w:ascii="Cambria Math" w:hAnsi="Cambria Math" w:cs="Calibri"/>
+                              <w:i/>
+                            </w:rPr>
+                          </m:ctrlPr>
+                        </m:sSubPr>
+                        <m:e>
+                          <m:r>
+                            <w:rPr>
+                              <w:rFonts w:ascii="Cambria Math" w:hAnsi="Cambria Math" w:cs="Calibri"/>
+                            </w:rPr>
+                            <m:t>u</m:t>
+                          </m:r>
+                        </m:e>
+                        <m:sub>
+                          <m:r>
+                            <w:rPr>
+                              <w:rFonts w:ascii="Cambria Math" w:hAnsi="Cambria Math" w:cs="Calibri"/>
+                            </w:rPr>
+                            <m:t>2</m:t>
+                          </m:r>
+                        </m:sub>
+                      </m:sSub>
+                    </m:e>
+                  </m:rad>
+                  <m:r>
+                    <w:rPr>
+                      <w:rFonts w:ascii="Cambria Math" w:hAnsi="Cambria Math" w:cs="Calibri"/>
+                    </w:rPr>
+                    <m:t xml:space="preserve"> cosθ</m:t>
+                  </m:r>
+                </m:sup>
+              </m:sSup>
+              <m:func>
+                <m:funcPr>
+                  <m:ctrlPr>
+                    <w:rPr>
+                      <w:rFonts w:ascii="Cambria Math" w:hAnsi="Cambria Math" w:cs="Calibri"/>
+                      <w:i/>
+                    </w:rPr>
+                  </m:ctrlPr>
+                </m:funcPr>
+                <m:fName>
+                  <m:r>
+                    <m:rPr>
+                      <m:sty m:val="p"/>
+                    </m:rPr>
+                    <w:rPr>
+                      <w:rFonts w:ascii="Cambria Math" w:hAnsi="Cambria Math" w:cs="Calibri"/>
+                    </w:rPr>
+                    <m:t>cos</m:t>
+                  </m:r>
+                </m:fName>
+                <m:e>
+                  <m:r>
+                    <w:rPr>
+                      <w:rFonts w:ascii="Cambria Math" w:hAnsi="Cambria Math" w:cs="Calibri"/>
+                    </w:rPr>
+                    <m:t>k</m:t>
+                  </m:r>
+                  <m:r>
+                    <w:rPr>
+                      <w:rFonts w:ascii="Cambria Math" w:hAnsi="Cambria Math" w:cs="Calibri"/>
+                    </w:rPr>
+                    <m:t>θ</m:t>
+                  </m:r>
+                </m:e>
+              </m:func>
+              <m:r>
+                <w:rPr>
+                  <w:rFonts w:ascii="Cambria Math" w:hAnsi="Cambria Math" w:cs="Calibri"/>
+                </w:rPr>
+                <m:t>d</m:t>
+              </m:r>
+              <m:r>
+                <w:rPr>
+                  <w:rFonts w:ascii="Cambria Math" w:hAnsi="Cambria Math" w:cs="Calibri"/>
+                </w:rPr>
+                <m:t>θ</m:t>
+              </m:r>
+            </m:e>
+          </m:nary>
+          <m:r>
+            <w:rPr>
+              <w:rFonts w:ascii="Cambria Math" w:hAnsi="Cambria Math" w:cs="Calibri"/>
+            </w:rPr>
+            <m:t>-</m:t>
+          </m:r>
+          <m:f>
+            <m:fPr>
+              <m:ctrlPr>
+                <w:rPr>
+                  <w:rFonts w:ascii="Cambria Math" w:hAnsi="Cambria Math" w:cs="Calibri"/>
+                  <w:i/>
+                </w:rPr>
+              </m:ctrlPr>
+            </m:fPr>
+            <m:num>
+              <m:func>
+                <m:funcPr>
+                  <m:ctrlPr>
+                    <w:rPr>
+                      <w:rFonts w:ascii="Cambria Math" w:hAnsi="Cambria Math" w:cs="Calibri"/>
+                      <w:i/>
+                    </w:rPr>
+                  </m:ctrlPr>
+                </m:funcPr>
+                <m:fName>
+                  <m:r>
+                    <m:rPr>
+                      <m:sty m:val="p"/>
+                    </m:rPr>
+                    <w:rPr>
+                      <w:rFonts w:ascii="Cambria Math" w:hAnsi="Cambria Math" w:cs="Calibri"/>
+                    </w:rPr>
+                    <m:t>sin</m:t>
+                  </m:r>
+                </m:fName>
+                <m:e>
+                  <m:r>
+                    <w:rPr>
+                      <w:rFonts w:ascii="Cambria Math" w:hAnsi="Cambria Math" w:cs="Calibri"/>
+                    </w:rPr>
+                    <m:t>k</m:t>
+                  </m:r>
+                  <m:r>
+                    <w:rPr>
+                      <w:rFonts w:ascii="Cambria Math" w:hAnsi="Cambria Math" w:cs="Calibri"/>
+                    </w:rPr>
+                    <m:t>π</m:t>
+                  </m:r>
+                </m:e>
+              </m:func>
+            </m:num>
+            <m:den>
+              <m:r>
+                <w:rPr>
+                  <w:rFonts w:ascii="Cambria Math" w:hAnsi="Cambria Math" w:cs="Calibri"/>
+                </w:rPr>
+                <m:t>π</m:t>
+              </m:r>
+            </m:den>
+          </m:f>
+          <m:nary>
+            <m:naryPr>
+              <m:limLoc m:val="subSup"/>
+              <m:ctrlPr>
+                <w:rPr>
+                  <w:rFonts w:ascii="Cambria Math" w:hAnsi="Cambria Math" w:cs="Calibri"/>
+                  <w:i/>
+                </w:rPr>
+              </m:ctrlPr>
+            </m:naryPr>
+            <m:sub>
+              <m:r>
+                <w:rPr>
+                  <w:rFonts w:ascii="Cambria Math" w:hAnsi="Cambria Math" w:cs="Calibri"/>
+                </w:rPr>
+                <m:t>0</m:t>
+              </m:r>
+            </m:sub>
+            <m:sup>
+              <m:r>
+                <w:rPr>
+                  <w:rFonts w:ascii="Cambria Math" w:hAnsi="Cambria Math" w:cs="Calibri"/>
+                </w:rPr>
+                <m:t>∞</m:t>
+              </m:r>
+            </m:sup>
+            <m:e>
+              <m:sSup>
+                <m:sSupPr>
+                  <m:ctrlPr>
+                    <w:rPr>
+                      <w:rFonts w:ascii="Cambria Math" w:hAnsi="Cambria Math" w:cs="Calibri"/>
+                      <w:i/>
+                    </w:rPr>
+                  </m:ctrlPr>
+                </m:sSupPr>
+                <m:e>
+                  <m:r>
+                    <w:rPr>
+                      <w:rFonts w:ascii="Cambria Math" w:hAnsi="Cambria Math" w:cs="Calibri"/>
+                    </w:rPr>
+                    <m:t>e</m:t>
+                  </m:r>
+                </m:e>
+                <m:sup>
+                  <m:r>
+                    <w:rPr>
+                      <w:rFonts w:ascii="Cambria Math" w:hAnsi="Cambria Math" w:cs="Calibri"/>
+                    </w:rPr>
+                    <m:t>-</m:t>
+                  </m:r>
+                  <m:r>
+                    <w:rPr>
+                      <w:rFonts w:ascii="Cambria Math" w:hAnsi="Cambria Math" w:cs="Calibri"/>
+                    </w:rPr>
+                    <m:t>2</m:t>
+                  </m:r>
+                  <m:rad>
+                    <m:radPr>
+                      <m:degHide m:val="1"/>
+                      <m:ctrlPr>
+                        <w:rPr>
+                          <w:rFonts w:ascii="Cambria Math" w:hAnsi="Cambria Math" w:cs="Calibri"/>
+                          <w:i/>
+                        </w:rPr>
+                      </m:ctrlPr>
+                    </m:radPr>
+                    <m:deg/>
+                    <m:e>
+                      <m:sSub>
+                        <m:sSubPr>
+                          <m:ctrlPr>
+                            <w:rPr>
+                              <w:rFonts w:ascii="Cambria Math" w:hAnsi="Cambria Math" w:cs="Calibri"/>
+                              <w:i/>
+                            </w:rPr>
+                          </m:ctrlPr>
+                        </m:sSubPr>
+                        <m:e>
+                          <m:r>
+                            <w:rPr>
+                              <w:rFonts w:ascii="Cambria Math" w:hAnsi="Cambria Math" w:cs="Calibri"/>
+                            </w:rPr>
+                            <m:t>u</m:t>
+                          </m:r>
+                        </m:e>
+                        <m:sub>
+                          <m:r>
+                            <w:rPr>
+                              <w:rFonts w:ascii="Cambria Math" w:hAnsi="Cambria Math" w:cs="Calibri"/>
+                            </w:rPr>
+                            <m:t>1</m:t>
+                          </m:r>
+                        </m:sub>
+                      </m:sSub>
+                      <m:sSub>
+                        <m:sSubPr>
+                          <m:ctrlPr>
+                            <w:rPr>
+                              <w:rFonts w:ascii="Cambria Math" w:hAnsi="Cambria Math" w:cs="Calibri"/>
+                              <w:i/>
+                            </w:rPr>
+                          </m:ctrlPr>
+                        </m:sSubPr>
+                        <m:e>
+                          <m:r>
+                            <w:rPr>
+                              <w:rFonts w:ascii="Cambria Math" w:hAnsi="Cambria Math" w:cs="Calibri"/>
+                            </w:rPr>
+                            <m:t>u</m:t>
+                          </m:r>
+                        </m:e>
+                        <m:sub>
+                          <m:r>
+                            <w:rPr>
+                              <w:rFonts w:ascii="Cambria Math" w:hAnsi="Cambria Math" w:cs="Calibri"/>
+                            </w:rPr>
+                            <m:t>2</m:t>
+                          </m:r>
+                        </m:sub>
+                      </m:sSub>
+                    </m:e>
+                  </m:rad>
+                  <m:func>
+                    <m:funcPr>
+                      <m:ctrlPr>
+                        <w:rPr>
+                          <w:rFonts w:ascii="Cambria Math" w:hAnsi="Cambria Math" w:cs="Calibri"/>
+                          <w:i/>
+                        </w:rPr>
+                      </m:ctrlPr>
+                    </m:funcPr>
+                    <m:fName>
+                      <m:r>
+                        <m:rPr>
+                          <m:sty m:val="p"/>
+                        </m:rPr>
+                        <w:rPr>
+                          <w:rFonts w:ascii="Cambria Math" w:hAnsi="Cambria Math" w:cs="Calibri"/>
+                        </w:rPr>
+                        <m:t>cosh</m:t>
+                      </m:r>
+                    </m:fName>
+                    <m:e>
+                      <m:r>
+                        <w:rPr>
+                          <w:rFonts w:ascii="Cambria Math" w:hAnsi="Cambria Math" w:cs="Calibri"/>
+                        </w:rPr>
+                        <m:t>t</m:t>
+                      </m:r>
+                    </m:e>
+                  </m:func>
+                  <m:r>
+                    <w:rPr>
+                      <w:rFonts w:ascii="Cambria Math" w:hAnsi="Cambria Math" w:cs="Calibri"/>
+                    </w:rPr>
+                    <m:t>-kt</m:t>
+                  </m:r>
+                </m:sup>
+              </m:sSup>
+              <m:r>
+                <w:rPr>
+                  <w:rFonts w:ascii="Cambria Math" w:hAnsi="Cambria Math" w:cs="Calibri"/>
+                </w:rPr>
+                <m:t>dt</m:t>
+              </m:r>
+            </m:e>
+          </m:nary>
+        </m:oMath>
+      </m:oMathPara>
     </w:p>
     <w:p>
       <w:pPr>
-        <w:pStyle w:val="1"/>
-        <w:rPr>
-          <w:rFonts w:eastAsiaTheme="majorHAnsi"/>
-        </w:rPr>
-      </w:pPr>
-      <w:r>
-        <w:lastRenderedPageBreak/>
-        <w:t>Aim of the Project</w:t>
+        <w:spacing w:after="200" w:line="276" w:lineRule="auto"/>
+        <w:rPr>
+          <w:rFonts w:ascii="Calibri" w:hAnsi="Calibri" w:cs="Calibri"/>
+        </w:rPr>
+      </w:pPr>
+      <w:r>
+        <w:rPr>
+          <w:rFonts w:ascii="Calibri" w:hAnsi="Calibri" w:cs="Calibri" w:hint="eastAsia"/>
+        </w:rPr>
+        <w:t>T</w:t>
+      </w:r>
+      <w:r>
+        <w:rPr>
+          <w:rFonts w:ascii="Calibri" w:hAnsi="Calibri" w:cs="Calibri"/>
+        </w:rPr>
+        <w:t xml:space="preserve">he probability mass function of Poisson Distribution </w:t>
+      </w:r>
+      <w:proofErr w:type="gramStart"/>
+      <w:r>
+        <w:rPr>
+          <w:rFonts w:ascii="Calibri" w:hAnsi="Calibri" w:cs="Calibri"/>
+        </w:rPr>
+        <w:t>is</w:t>
+      </w:r>
+      <w:r>
+        <w:rPr>
+          <w:rFonts w:ascii="Calibri" w:hAnsi="Calibri" w:cs="Calibri"/>
+          <w:vertAlign w:val="superscript"/>
+        </w:rPr>
+        <w:t>[</w:t>
+      </w:r>
+      <w:proofErr w:type="gramEnd"/>
+      <w:r>
+        <w:rPr>
+          <w:rFonts w:ascii="Calibri" w:hAnsi="Calibri" w:cs="Calibri"/>
+          <w:vertAlign w:val="superscript"/>
+        </w:rPr>
+        <w:t>5]</w:t>
+      </w:r>
+      <w:r>
+        <w:rPr>
+          <w:rFonts w:ascii="Calibri" w:hAnsi="Calibri" w:cs="Calibri"/>
+        </w:rPr>
+        <w:t>:</w:t>
       </w:r>
     </w:p>
     <w:p>
       <w:pPr>
-        <w:rPr>
-          <w:rFonts w:ascii="Times New Roman" w:hAnsi="Times New Roman" w:cs="Times New Roman"/>
-        </w:rPr>
-      </w:pPr>
-      <w:r>
-        <w:rPr>
-          <w:rFonts w:ascii="Times New Roman" w:hAnsi="Times New Roman" w:cs="Times New Roman"/>
+        <w:spacing w:after="200" w:line="276" w:lineRule="auto"/>
+        <w:rPr>
+          <w:rFonts w:ascii="Calibri" w:hAnsi="Calibri" w:cs="Calibri"/>
+        </w:rPr>
+      </w:pPr>
+      <m:oMathPara>
+        <m:oMath>
+          <m:func>
+            <m:funcPr>
+              <m:ctrlPr>
+                <w:rPr>
+                  <w:rFonts w:ascii="Cambria Math" w:hAnsi="Cambria Math" w:cs="Calibri"/>
+                  <w:i/>
+                </w:rPr>
+              </m:ctrlPr>
+            </m:funcPr>
+            <m:fName>
+              <m:r>
+                <m:rPr>
+                  <m:sty m:val="p"/>
+                </m:rPr>
+                <w:rPr>
+                  <w:rFonts w:ascii="Cambria Math" w:hAnsi="Cambria Math" w:cs="Calibri"/>
+                </w:rPr>
+                <m:t>Pr</m:t>
+              </m:r>
+            </m:fName>
+            <m:e>
+              <m:d>
+                <m:dPr>
+                  <m:ctrlPr>
+                    <w:rPr>
+                      <w:rFonts w:ascii="Cambria Math" w:hAnsi="Cambria Math" w:cs="Calibri"/>
+                      <w:i/>
+                    </w:rPr>
+                  </m:ctrlPr>
+                </m:dPr>
+                <m:e>
+                  <m:r>
+                    <w:rPr>
+                      <w:rFonts w:ascii="Cambria Math" w:hAnsi="Cambria Math" w:cs="Calibri"/>
+                    </w:rPr>
+                    <m:t>K=k</m:t>
+                  </m:r>
+                </m:e>
+              </m:d>
+            </m:e>
+          </m:func>
+          <m:r>
+            <w:rPr>
+              <w:rFonts w:ascii="Cambria Math" w:hAnsi="Cambria Math" w:cs="Calibri"/>
+            </w:rPr>
+            <m:t xml:space="preserve">= </m:t>
+          </m:r>
+          <m:f>
+            <m:fPr>
+              <m:ctrlPr>
+                <w:rPr>
+                  <w:rFonts w:ascii="Cambria Math" w:hAnsi="Cambria Math" w:cs="Calibri"/>
+                  <w:i/>
+                </w:rPr>
+              </m:ctrlPr>
+            </m:fPr>
+            <m:num>
+              <m:sSup>
+                <m:sSupPr>
+                  <m:ctrlPr>
+                    <w:rPr>
+                      <w:rFonts w:ascii="Cambria Math" w:hAnsi="Cambria Math" w:cs="Calibri"/>
+                      <w:i/>
+                    </w:rPr>
+                  </m:ctrlPr>
+                </m:sSupPr>
+                <m:e>
+                  <m:r>
+                    <w:rPr>
+                      <w:rFonts w:ascii="Cambria Math" w:hAnsi="Cambria Math" w:cs="Calibri"/>
+                    </w:rPr>
+                    <m:t>λ</m:t>
+                  </m:r>
+                </m:e>
+                <m:sup>
+                  <m:r>
+                    <w:rPr>
+                      <w:rFonts w:ascii="Cambria Math" w:hAnsi="Cambria Math" w:cs="Calibri"/>
+                    </w:rPr>
+                    <m:t>k</m:t>
+                  </m:r>
+                </m:sup>
+              </m:sSup>
+            </m:num>
+            <m:den>
+              <m:r>
+                <w:rPr>
+                  <w:rFonts w:ascii="Cambria Math" w:hAnsi="Cambria Math" w:cs="Calibri"/>
+                </w:rPr>
+                <m:t>k!</m:t>
+              </m:r>
+            </m:den>
+          </m:f>
+          <m:r>
+            <w:rPr>
+              <w:rFonts w:ascii="Cambria Math" w:hAnsi="Cambria Math" w:cs="Calibri"/>
+            </w:rPr>
+            <m:t xml:space="preserve"> </m:t>
+          </m:r>
+          <m:sSup>
+            <m:sSupPr>
+              <m:ctrlPr>
+                <w:rPr>
+                  <w:rFonts w:ascii="Cambria Math" w:hAnsi="Cambria Math" w:cs="Calibri"/>
+                  <w:i/>
+                </w:rPr>
+              </m:ctrlPr>
+            </m:sSupPr>
+            <m:e>
+              <m:r>
+                <w:rPr>
+                  <w:rFonts w:ascii="Cambria Math" w:hAnsi="Cambria Math" w:cs="Calibri"/>
+                </w:rPr>
+                <m:t>e</m:t>
+              </m:r>
+            </m:e>
+            <m:sup>
+              <m:r>
+                <w:rPr>
+                  <w:rFonts w:ascii="Cambria Math" w:hAnsi="Cambria Math" w:cs="Calibri"/>
+                </w:rPr>
+                <m:t>-λ</m:t>
+              </m:r>
+            </m:sup>
+          </m:sSup>
+        </m:oMath>
+      </m:oMathPara>
+    </w:p>
+    <w:p>
+      <w:pPr>
+        <w:pStyle w:val="1"/>
+        <w:rPr>
+          <w:rFonts w:eastAsiaTheme="majorHAnsi"/>
+        </w:rPr>
+      </w:pPr>
+      <w:r>
+        <w:t>Aim of the Project</w:t>
+      </w:r>
+    </w:p>
+    <w:p>
+      <w:pPr>
+        <w:rPr>
+          <w:rFonts w:cs="Times New Roman"/>
+        </w:rPr>
+      </w:pPr>
+      <w:r>
+        <w:rPr>
+          <w:rFonts w:cs="Times New Roman"/>
         </w:rPr>
         <w:t>Designed the EPL Ranking System.</w:t>
       </w:r>
@@ -2080,12 +3499,12 @@
           <w:numId w:val="6"/>
         </w:numPr>
         <w:rPr>
-          <w:rFonts w:ascii="Times New Roman" w:hAnsi="Times New Roman" w:cs="Times New Roman"/>
-        </w:rPr>
-      </w:pPr>
-      <w:r>
-        <w:rPr>
-          <w:rFonts w:ascii="Times New Roman" w:hAnsi="Times New Roman" w:cs="Times New Roman"/>
+          <w:rFonts w:cs="Times New Roman"/>
+        </w:rPr>
+      </w:pPr>
+      <w:r>
+        <w:rPr>
+          <w:rFonts w:cs="Times New Roman"/>
         </w:rPr>
         <w:t>Calculate the win, draw and loss probability that team A will beat team B if they meet with each other in a head to head matchup.</w:t>
       </w:r>
@@ -2098,12 +3517,12 @@
           <w:numId w:val="6"/>
         </w:numPr>
         <w:rPr>
-          <w:rFonts w:ascii="Times New Roman" w:hAnsi="Times New Roman" w:cs="Times New Roman"/>
-        </w:rPr>
-      </w:pPr>
-      <w:r>
-        <w:rPr>
-          <w:rFonts w:ascii="Times New Roman" w:hAnsi="Times New Roman" w:cs="Times New Roman"/>
+          <w:rFonts w:cs="Times New Roman"/>
+        </w:rPr>
+      </w:pPr>
+      <w:r>
+        <w:rPr>
+          <w:rFonts w:cs="Times New Roman"/>
         </w:rPr>
         <w:t>Draw the probability density function for goal difference in each game.</w:t>
       </w:r>
@@ -2116,60 +3535,103 @@
           <w:numId w:val="6"/>
         </w:numPr>
         <w:rPr>
-          <w:rFonts w:ascii="Times New Roman" w:hAnsi="Times New Roman" w:cs="Times New Roman"/>
-        </w:rPr>
-      </w:pPr>
-      <w:r>
-        <w:rPr>
-          <w:rFonts w:ascii="Times New Roman" w:hAnsi="Times New Roman" w:cs="Times New Roman"/>
+          <w:rFonts w:cs="Times New Roman"/>
+        </w:rPr>
+      </w:pPr>
+      <w:r>
+        <w:rPr>
+          <w:rFonts w:cs="Times New Roman"/>
         </w:rPr>
         <w:t xml:space="preserve">Predict those coming games. </w:t>
       </w:r>
       <w:r>
         <w:rPr>
-          <w:rFonts w:ascii="Times New Roman" w:hAnsi="Times New Roman" w:cs="Times New Roman"/>
+          <w:rFonts w:cs="Times New Roman"/>
         </w:rPr>
         <w:t>“Complete the season” and give a final</w:t>
       </w:r>
       <w:r>
         <w:rPr>
-          <w:rFonts w:ascii="Times New Roman" w:hAnsi="Times New Roman" w:cs="Times New Roman"/>
+          <w:rFonts w:cs="Times New Roman"/>
         </w:rPr>
         <w:t xml:space="preserve"> table with 38 matches “played” by each team.</w:t>
       </w:r>
     </w:p>
     <w:p>
       <w:pPr>
-        <w:pStyle w:val="1"/>
-      </w:pPr>
-      <w:r>
-        <w:t>Data</w:t>
-      </w:r>
-      <w:r>
-        <w:t>set used in this project</w:t>
+        <w:pStyle w:val="ac"/>
+        <w:numPr>
+          <w:ilvl w:val="0"/>
+          <w:numId w:val="6"/>
+        </w:numPr>
+        <w:rPr>
+          <w:rFonts w:cs="Times New Roman"/>
+        </w:rPr>
+      </w:pPr>
+      <w:r>
+        <w:rPr>
+          <w:rFonts w:cs="Times New Roman" w:hint="eastAsia"/>
+        </w:rPr>
+        <w:t>P</w:t>
+      </w:r>
+      <w:r>
+        <w:rPr>
+          <w:rFonts w:cs="Times New Roman"/>
+        </w:rPr>
+        <w:t>redict the final rank of those twenty teams with the prediction of 92 coming games.</w:t>
       </w:r>
     </w:p>
     <w:p>
       <w:pPr>
-        <w:rPr>
-          <w:rFonts w:ascii="Times New Roman" w:hAnsi="Times New Roman" w:cs="Times New Roman"/>
-        </w:rPr>
-      </w:pPr>
-      <w:r>
-        <w:rPr>
-          <w:rFonts w:ascii="Times New Roman" w:hAnsi="Times New Roman" w:cs="Times New Roman"/>
+        <w:pStyle w:val="1"/>
+      </w:pPr>
+      <w:r>
+        <w:lastRenderedPageBreak/>
+        <w:t>Data</w:t>
+      </w:r>
+      <w:r>
+        <w:t>set used in this project</w:t>
+      </w:r>
+    </w:p>
+    <w:p>
+      <w:pPr>
+        <w:rPr>
+          <w:rFonts w:cs="Times New Roman"/>
+        </w:rPr>
+      </w:pPr>
+      <w:r>
+        <w:rPr>
+          <w:rFonts w:cs="Times New Roman"/>
         </w:rPr>
         <w:t>In</w:t>
       </w:r>
       <w:r>
         <w:rPr>
-          <w:rFonts w:ascii="Times New Roman" w:hAnsi="Times New Roman" w:cs="Times New Roman"/>
-        </w:rPr>
-        <w:t xml:space="preserve"> this project, dataset is</w:t>
-      </w:r>
-      <w:r>
-        <w:rPr>
-          <w:rFonts w:ascii="Times New Roman" w:hAnsi="Times New Roman" w:cs="Times New Roman"/>
+          <w:rFonts w:cs="Times New Roman"/>
+        </w:rPr>
+        <w:t xml:space="preserve"> this project, dataset </w:t>
+      </w:r>
+      <w:r>
+        <w:rPr>
+          <w:rFonts w:cs="Times New Roman"/>
+        </w:rPr>
+        <w:t xml:space="preserve">used by us </w:t>
+      </w:r>
+      <w:r>
+        <w:rPr>
+          <w:rFonts w:cs="Times New Roman"/>
+        </w:rPr>
+        <w:t>is</w:t>
+      </w:r>
+      <w:r>
+        <w:rPr>
+          <w:rFonts w:cs="Times New Roman"/>
+        </w:rPr>
+        <w:t xml:space="preserve"> only</w:t>
+      </w:r>
+      <w:r>
+        <w:rPr>
+          <w:rFonts w:cs="Times New Roman"/>
         </w:rPr>
         <w:t xml:space="preserve"> EPL 2019-2020 season result (those games finished). Data is saved in a CSV file.</w:t>
       </w:r>
@@ -2203,7 +3665,7 @@
                     <pic:cNvPicPr/>
                   </pic:nvPicPr>
                   <pic:blipFill>
-                    <a:blip r:embed="rId12" cstate="print">
+                    <a:blip r:embed="rId13" cstate="print">
                       <a:extLst>
                         <a:ext uri="{28A0092B-C50C-407E-A947-70E740481C1C}">
                           <a14:useLocalDpi xmlns:a14="http://schemas.microsoft.com/office/drawing/2010/main" val="0"/>
@@ -2274,6 +3736,50 @@
           <w14:ligatures w14:val="standard"/>
         </w:rPr>
       </w:pPr>
+      <w:r>
+        <w:rPr>
+          <w:rFonts w:eastAsiaTheme="majorEastAsia" w:hint="eastAsia"/>
+          <w14:ligatures w14:val="standard"/>
+        </w:rPr>
+        <w:t>F</w:t>
+      </w:r>
+      <w:r>
+        <w:rPr>
+          <w:rFonts w:eastAsiaTheme="majorEastAsia"/>
+          <w14:ligatures w14:val="standard"/>
+        </w:rPr>
+        <w:t xml:space="preserve">or each match, we will extract the Home Team, Away Team, Home Team Goal, Away Team Goal, Result, </w:t>
+      </w:r>
+      <w:r>
+        <w:rPr>
+          <w:rFonts w:eastAsiaTheme="majorEastAsia"/>
+          <w14:ligatures w14:val="standard"/>
+        </w:rPr>
+        <w:t xml:space="preserve">Home Fouls Commit, Away Fouls Commit, </w:t>
+      </w:r>
+      <w:r>
+        <w:rPr>
+          <w:rFonts w:eastAsiaTheme="majorEastAsia"/>
+          <w14:ligatures w14:val="standard"/>
+        </w:rPr>
+        <w:t xml:space="preserve">Home Shot on Target, and Away Shot </w:t>
+      </w:r>
+      <w:proofErr w:type="gramStart"/>
+      <w:r>
+        <w:rPr>
+          <w:rFonts w:eastAsiaTheme="majorEastAsia"/>
+          <w14:ligatures w14:val="standard"/>
+        </w:rPr>
+        <w:t>On</w:t>
+      </w:r>
+      <w:proofErr w:type="gramEnd"/>
+      <w:r>
+        <w:rPr>
+          <w:rFonts w:eastAsiaTheme="majorEastAsia"/>
+          <w14:ligatures w14:val="standard"/>
+        </w:rPr>
+        <w:t xml:space="preserve"> Target as parameters to calculate the probability of the result in future.</w:t>
+      </w:r>
     </w:p>
     <w:p>
       <w:pPr>
@@ -2308,26 +3814,373 @@
     </w:p>
     <w:p>
       <w:pPr>
-        <w:spacing w:after="200" w:line="276" w:lineRule="auto"/>
-      </w:pPr>
-      <w:r>
-        <w:br w:type="page"/>
+        <w:pStyle w:val="ac"/>
+        <w:numPr>
+          <w:ilvl w:val="0"/>
+          <w:numId w:val="9"/>
+        </w:numPr>
+        <w:rPr>
+          <w:rFonts w:cs="Times New Roman" w:hint="eastAsia"/>
+        </w:rPr>
+      </w:pPr>
+      <w:r>
+        <w:rPr>
+          <w:rFonts w:cs="Times New Roman"/>
+        </w:rPr>
+        <w:t xml:space="preserve">We import dataset of the match history in 2019-2020 season by </w:t>
+      </w:r>
+      <w:proofErr w:type="gramStart"/>
+      <w:r>
+        <w:rPr>
+          <w:rFonts w:cs="Times New Roman"/>
+        </w:rPr>
+        <w:t>CVSReader.jar, and</w:t>
+      </w:r>
+      <w:proofErr w:type="gramEnd"/>
+      <w:r>
+        <w:rPr>
+          <w:rFonts w:cs="Times New Roman"/>
+        </w:rPr>
+        <w:t xml:space="preserve"> create nine classes which will be useful for our team to store data or realize the function my need.</w:t>
       </w:r>
     </w:p>
     <w:p>
       <w:pPr>
-        <w:pStyle w:val="1"/>
-      </w:pPr>
-      <w:r>
-        <w:lastRenderedPageBreak/>
-        <w:t>Implementation</w:t>
+        <w:pStyle w:val="ac"/>
+        <w:numPr>
+          <w:ilvl w:val="0"/>
+          <w:numId w:val="9"/>
+        </w:numPr>
+        <w:rPr>
+          <w:rFonts w:hint="eastAsia"/>
+        </w:rPr>
+      </w:pPr>
+      <w:r>
+        <w:rPr>
+          <w:rFonts w:cs="Times New Roman"/>
+        </w:rPr>
+        <w:t xml:space="preserve">By ELO Rating </w:t>
+      </w:r>
+      <w:proofErr w:type="gramStart"/>
+      <w:r>
+        <w:rPr>
+          <w:rFonts w:cs="Times New Roman"/>
+        </w:rPr>
+        <w:t>Principle</w:t>
+      </w:r>
+      <w:r>
+        <w:rPr>
+          <w:rFonts w:cs="Times New Roman"/>
+          <w:vertAlign w:val="superscript"/>
+        </w:rPr>
+        <w:t>[</w:t>
+      </w:r>
+      <w:proofErr w:type="gramEnd"/>
+      <w:r>
+        <w:rPr>
+          <w:rFonts w:cs="Times New Roman"/>
+          <w:vertAlign w:val="superscript"/>
+        </w:rPr>
+        <w:t>6]</w:t>
+      </w:r>
+      <w:r>
+        <w:rPr>
+          <w:rFonts w:cs="Times New Roman"/>
+        </w:rPr>
+        <w:t>, we primarily calculate the rank of those twenty teams by analyzing past 288 matches.</w:t>
+      </w:r>
+      <w:r>
+        <w:t xml:space="preserve"> </w:t>
       </w:r>
     </w:p>
     <w:p>
+      <w:pPr>
+        <w:pStyle w:val="ac"/>
+        <w:numPr>
+          <w:ilvl w:val="0"/>
+          <w:numId w:val="9"/>
+        </w:numPr>
+      </w:pPr>
+      <w:r>
+        <w:t xml:space="preserve">In light of the whole season each team will play 19 games in their home with others, 92 games need to play in the future. With team directory and match history, we can obtain the future games stored into an </w:t>
+      </w:r>
+      <w:proofErr w:type="spellStart"/>
+      <w:r>
+        <w:t>ArrayList</w:t>
+      </w:r>
+      <w:proofErr w:type="spellEnd"/>
+      <w:r>
+        <w:t>.</w:t>
+      </w:r>
+    </w:p>
+    <w:p>
+      <w:pPr>
+        <w:pStyle w:val="ac"/>
+        <w:numPr>
+          <w:ilvl w:val="0"/>
+          <w:numId w:val="9"/>
+        </w:numPr>
+      </w:pPr>
+      <w:r>
+        <w:t xml:space="preserve">Significantly, </w:t>
+      </w:r>
+      <w:r>
+        <w:t xml:space="preserve">in order to </w:t>
+      </w:r>
+      <w:r>
+        <w:t>want to predict the goal difference in future games</w:t>
+      </w:r>
+      <w:r>
+        <w:t>,</w:t>
+      </w:r>
+      <w:r>
+        <w:t xml:space="preserve"> we need the average </w:t>
+      </w:r>
+      <w:r>
+        <w:t xml:space="preserve">goals of each team in the past. </w:t>
+      </w:r>
       <w:r>
         <w:rPr>
           <w:rFonts w:hint="eastAsia"/>
         </w:rPr>
+        <w:t>However</w:t>
+      </w:r>
+      <w:r>
+        <w:t xml:space="preserve">, the mathematical average goal, which is calculated by the total goals divided by the total number of games, could not perfectly reflect the </w:t>
+      </w:r>
+      <w:r>
+        <w:rPr>
+          <w:rFonts w:hint="eastAsia"/>
+        </w:rPr>
+        <w:t>strengthen</w:t>
+      </w:r>
+      <w:r>
+        <w:t xml:space="preserve"> </w:t>
+      </w:r>
+      <w:r>
+        <w:t xml:space="preserve">in future games, because different team has different defensive strengthen. In light of this, we use The Possible Goal Difference of A team in each future game. For here, the Possible Goal Difference of A team equals </w:t>
+      </w:r>
+      <w:proofErr w:type="gramStart"/>
+      <w:r>
+        <w:t>The</w:t>
+      </w:r>
+      <w:proofErr w:type="gramEnd"/>
+      <w:r>
+        <w:t xml:space="preserve"> average number of shot on target of A team minus The average number of successful defense of B team. It is:</w:t>
+      </w:r>
+    </w:p>
+    <w:p>
+      <w:pPr>
+        <w:pStyle w:val="ac"/>
+        <w:ind w:left="360" w:firstLine="0"/>
+        <w:rPr>
+          <w:sz w:val="13"/>
+          <w:szCs w:val="15"/>
+        </w:rPr>
+      </w:pPr>
+      <m:oMathPara>
+        <m:oMath>
+          <m:r>
+            <m:rPr>
+              <m:sty m:val="p"/>
+            </m:rPr>
+            <w:rPr>
+              <w:rFonts w:ascii="Cambria Math" w:hAnsi="Cambria Math"/>
+              <w:sz w:val="13"/>
+              <w:szCs w:val="15"/>
+            </w:rPr>
+            <m:t>The Possible Goal Difference of A team= The average number of shot on target of A team</m:t>
+          </m:r>
+          <m:r>
+            <m:rPr>
+              <m:sty m:val="p"/>
+            </m:rPr>
+            <w:rPr>
+              <w:rFonts w:ascii="Cambria Math"/>
+              <w:sz w:val="13"/>
+              <w:szCs w:val="15"/>
+            </w:rPr>
+            <m:t>-</m:t>
+          </m:r>
+          <m:r>
+            <m:rPr>
+              <m:sty m:val="p"/>
+            </m:rPr>
+            <w:rPr>
+              <w:rFonts w:ascii="Cambria Math" w:hAnsi="Cambria Math"/>
+              <w:sz w:val="13"/>
+              <w:szCs w:val="15"/>
+            </w:rPr>
+            <m:t>The average number of successful defense of B team.</m:t>
+          </m:r>
+        </m:oMath>
+      </m:oMathPara>
+    </w:p>
+    <w:p>
+      <w:pPr>
+        <w:pStyle w:val="ac"/>
+        <w:numPr>
+          <w:ilvl w:val="0"/>
+          <w:numId w:val="9"/>
+        </w:numPr>
+        <w:rPr>
+          <w:szCs w:val="21"/>
+        </w:rPr>
+      </w:pPr>
+      <w:r>
+        <w:rPr>
+          <w:szCs w:val="21"/>
+        </w:rPr>
+        <w:t xml:space="preserve">After calculating the possible goal difference of A team in each future games, We find that there are some </w:t>
+      </w:r>
+      <w:proofErr w:type="gramStart"/>
+      <w:r>
+        <w:rPr>
+          <w:szCs w:val="21"/>
+        </w:rPr>
+        <w:t>PGD(</w:t>
+      </w:r>
+      <w:proofErr w:type="gramEnd"/>
+      <w:r>
+        <w:t>Possible Goal Difference</w:t>
+      </w:r>
+      <w:r>
+        <w:t xml:space="preserve">) is </w:t>
+      </w:r>
+      <w:r>
+        <w:rPr>
+          <w:rFonts w:hint="eastAsia"/>
+        </w:rPr>
+        <w:t>negative</w:t>
+      </w:r>
+      <w:r>
+        <w:t xml:space="preserve">. If we want to use the </w:t>
+      </w:r>
+      <w:proofErr w:type="spellStart"/>
+      <w:r>
+        <w:t>Skellam</w:t>
+      </w:r>
+      <w:proofErr w:type="spellEnd"/>
+      <w:r>
+        <w:t xml:space="preserve"> distribution, the PGD of two teams in a game must be positive. Meanwhile, if PGD of A is negative, we can </w:t>
+      </w:r>
+      <w:r>
+        <w:rPr>
+          <w:rFonts w:hint="eastAsia"/>
+        </w:rPr>
+        <w:t>definitely</w:t>
+      </w:r>
+      <w:r>
+        <w:t xml:space="preserve"> assume the possible of A’s goal is 0. Now, we just use the Poisson Distribution to predict how about the B’s goal</w:t>
+      </w:r>
+      <w:r>
+        <w:t>, where</w:t>
+      </w:r>
+      <m:oMath>
+        <m:r>
+          <w:rPr>
+            <w:rFonts w:ascii="Cambria Math" w:hAnsi="Cambria Math" w:cs="Calibri"/>
+          </w:rPr>
+          <m:t xml:space="preserve"> </m:t>
+        </m:r>
+        <m:r>
+          <w:rPr>
+            <w:rFonts w:ascii="Cambria Math" w:hAnsi="Cambria Math" w:cs="Calibri"/>
+          </w:rPr>
+          <m:t>λ</m:t>
+        </m:r>
+      </m:oMath>
+      <w:r>
+        <w:rPr>
+          <w:rFonts w:hint="eastAsia"/>
+        </w:rPr>
+        <w:t xml:space="preserve"> </w:t>
+      </w:r>
+      <w:r>
+        <w:t>is the PGD of A – PGD of B (PGD of B &lt;0</w:t>
+      </w:r>
+      <w:proofErr w:type="gramStart"/>
+      <w:r>
+        <w:t xml:space="preserve">) </w:t>
+      </w:r>
+      <w:r>
+        <w:t>.</w:t>
+      </w:r>
+      <w:proofErr w:type="gramEnd"/>
+      <w:r>
+        <w:t xml:space="preserve"> </w:t>
+      </w:r>
+      <w:proofErr w:type="gramStart"/>
+      <w:r>
+        <w:t>So</w:t>
+      </w:r>
+      <w:proofErr w:type="gramEnd"/>
+      <w:r>
+        <w:t xml:space="preserve"> we use those two distribution to predict the goal difference in the future.</w:t>
+      </w:r>
+      <w:r>
+        <w:t xml:space="preserve"> (All the distribution graphs are stored into main/resources, and their file type is </w:t>
+      </w:r>
+      <w:proofErr w:type="spellStart"/>
+      <w:r>
+        <w:t>png</w:t>
+      </w:r>
+      <w:proofErr w:type="spellEnd"/>
+      <w:r>
+        <w:t>)</w:t>
+      </w:r>
+    </w:p>
+    <w:p>
+      <w:pPr>
+        <w:pStyle w:val="ac"/>
+        <w:numPr>
+          <w:ilvl w:val="0"/>
+          <w:numId w:val="9"/>
+        </w:numPr>
+        <w:rPr>
+          <w:rFonts w:hint="eastAsia"/>
+          <w:szCs w:val="21"/>
+        </w:rPr>
+      </w:pPr>
+      <w:r>
+        <w:t>Finally,</w:t>
+      </w:r>
+      <w:r>
+        <w:t xml:space="preserve"> we need to predict the probability that home team win, draw or lose</w:t>
+      </w:r>
+      <w:r>
+        <w:t xml:space="preserve"> in each future </w:t>
+      </w:r>
+      <w:proofErr w:type="gramStart"/>
+      <w:r>
+        <w:t>games</w:t>
+      </w:r>
+      <w:proofErr w:type="gramEnd"/>
+      <w:r>
+        <w:t xml:space="preserve">. For those predicted by </w:t>
+      </w:r>
+      <w:proofErr w:type="spellStart"/>
+      <w:r>
+        <w:t>Skellam</w:t>
+      </w:r>
+      <w:proofErr w:type="spellEnd"/>
+      <w:r>
+        <w:t xml:space="preserve"> Distribution, the probability of home team win is just the sum of the probability of goal difference larger than zero, the probability of draw is the probability of goal difference is zero, and the probability of lose is the probability of goal difference less than zero. For those predicted by Poisson Distribution, the probability of winner is the probability of goal difference larger than zero, the probability of draw is the probability of goal difference is zero, and the probability of lose is zero. After gaining those probability of each future match, we assume the result of future game is determined by the biggest probability of win, draw or lose. Then we rank them again to obtain the final rank result with all the 380 matches in this season.</w:t>
+      </w:r>
+    </w:p>
+    <w:p>
+      <w:pPr>
+        <w:pStyle w:val="1"/>
+      </w:pPr>
+      <w:r>
+        <w:t>Implementation</w:t>
+      </w:r>
+    </w:p>
+    <w:p>
+      <w:r>
+        <w:rPr>
+          <w:rFonts w:hint="eastAsia"/>
+        </w:rPr>
         <w:t>[</w:t>
       </w:r>
       <w:r>
@@ -2337,7 +4190,6 @@
         <w:t>类截图]</w:t>
       </w:r>
     </w:p>
-    <w:p/>
     <w:p>
       <w:pPr>
         <w:spacing w:after="200" w:line="276" w:lineRule="auto"/>
@@ -2345,12 +4197,6 @@
           <w:rFonts w:eastAsiaTheme="majorEastAsia"/>
         </w:rPr>
       </w:pPr>
-      <w:r>
-        <w:rPr>
-          <w:rFonts w:eastAsiaTheme="majorEastAsia"/>
-        </w:rPr>
-        <w:br w:type="page"/>
-      </w:r>
     </w:p>
     <w:p>
       <w:pPr>
@@ -2369,12 +4215,12 @@
           <w:numId w:val="7"/>
         </w:numPr>
         <w:rPr>
-          <w:rFonts w:ascii="Times New Roman" w:eastAsiaTheme="majorEastAsia" w:hAnsi="Times New Roman" w:cs="Times New Roman"/>
-        </w:rPr>
-      </w:pPr>
-      <w:r>
-        <w:rPr>
-          <w:rFonts w:ascii="Times New Roman" w:eastAsiaTheme="majorEastAsia" w:hAnsi="Times New Roman" w:cs="Times New Roman"/>
+          <w:rFonts w:eastAsiaTheme="majorEastAsia" w:cs="Times New Roman"/>
+        </w:rPr>
+      </w:pPr>
+      <w:r>
+        <w:rPr>
+          <w:rFonts w:eastAsiaTheme="majorEastAsia" w:cs="Times New Roman"/>
         </w:rPr>
         <w:t>Win/Draw/Loss Probability</w:t>
       </w:r>
@@ -2407,7 +4253,7 @@
                     <pic:cNvPicPr/>
                   </pic:nvPicPr>
                   <pic:blipFill>
-                    <a:blip r:embed="rId13" cstate="print">
+                    <a:blip r:embed="rId14" cstate="print">
                       <a:extLst>
                         <a:ext uri="{28A0092B-C50C-407E-A947-70E740481C1C}">
                           <a14:useLocalDpi xmlns:a14="http://schemas.microsoft.com/office/drawing/2010/main" val="0"/>
@@ -2482,12 +4328,12 @@
           <w:numId w:val="7"/>
         </w:numPr>
         <w:rPr>
-          <w:rFonts w:ascii="Times New Roman" w:eastAsiaTheme="majorEastAsia" w:hAnsi="Times New Roman" w:cs="Times New Roman"/>
-        </w:rPr>
-      </w:pPr>
-      <w:r>
-        <w:rPr>
-          <w:rFonts w:ascii="Times New Roman" w:eastAsiaTheme="majorEastAsia" w:hAnsi="Times New Roman" w:cs="Times New Roman"/>
+          <w:rFonts w:eastAsiaTheme="majorEastAsia" w:cs="Times New Roman"/>
+        </w:rPr>
+      </w:pPr>
+      <w:r>
+        <w:rPr>
+          <w:rFonts w:eastAsiaTheme="majorEastAsia" w:cs="Times New Roman"/>
         </w:rPr>
         <w:t>Probability Density Function</w:t>
       </w:r>
@@ -2521,7 +4367,7 @@
                     <pic:cNvPicPr/>
                   </pic:nvPicPr>
                   <pic:blipFill>
-                    <a:blip r:embed="rId14" cstate="print">
+                    <a:blip r:embed="rId15" cstate="print">
                       <a:extLst>
                         <a:ext uri="{28A0092B-C50C-407E-A947-70E740481C1C}">
                           <a14:useLocalDpi xmlns:a14="http://schemas.microsoft.com/office/drawing/2010/main" val="0"/>
@@ -2576,7 +4422,7 @@
                     <pic:cNvPicPr/>
                   </pic:nvPicPr>
                   <pic:blipFill>
-                    <a:blip r:embed="rId15" cstate="print">
+                    <a:blip r:embed="rId16" cstate="print">
                       <a:extLst>
                         <a:ext uri="{28A0092B-C50C-407E-A947-70E740481C1C}">
                           <a14:useLocalDpi xmlns:a14="http://schemas.microsoft.com/office/drawing/2010/main" val="0"/>
@@ -2667,24 +4513,24 @@
           <w:numId w:val="8"/>
         </w:numPr>
         <w:rPr>
-          <w:rFonts w:ascii="Times New Roman" w:eastAsiaTheme="majorEastAsia" w:hAnsi="Times New Roman" w:cs="Times New Roman"/>
-        </w:rPr>
-      </w:pPr>
-      <w:r>
-        <w:rPr>
-          <w:rFonts w:ascii="Times New Roman" w:eastAsiaTheme="majorEastAsia" w:hAnsi="Times New Roman" w:cs="Times New Roman"/>
+          <w:rFonts w:eastAsiaTheme="majorEastAsia" w:cs="Times New Roman"/>
+        </w:rPr>
+      </w:pPr>
+      <w:r>
+        <w:rPr>
+          <w:rFonts w:eastAsiaTheme="majorEastAsia" w:cs="Times New Roman"/>
         </w:rPr>
         <w:t>[</w:t>
       </w:r>
       <w:r>
         <w:rPr>
-          <w:rFonts w:ascii="Times New Roman" w:eastAsiaTheme="majorEastAsia" w:hAnsi="Times New Roman" w:cs="Times New Roman"/>
+          <w:rFonts w:eastAsiaTheme="majorEastAsia" w:cs="Times New Roman"/>
         </w:rPr>
         <w:t>最后的比赛结果，谁是冠军，谁降级了</w:t>
       </w:r>
       <w:r>
         <w:rPr>
-          <w:rFonts w:ascii="Times New Roman" w:eastAsiaTheme="majorEastAsia" w:hAnsi="Times New Roman" w:cs="Times New Roman"/>
+          <w:rFonts w:eastAsiaTheme="majorEastAsia" w:cs="Times New Roman"/>
         </w:rPr>
         <w:t>]</w:t>
       </w:r>
@@ -2697,66 +4543,66 @@
           <w:numId w:val="8"/>
         </w:numPr>
         <w:rPr>
-          <w:rFonts w:ascii="Times New Roman" w:eastAsiaTheme="majorEastAsia" w:hAnsi="Times New Roman" w:cs="Times New Roman"/>
-        </w:rPr>
-      </w:pPr>
-      <w:r>
-        <w:rPr>
-          <w:rFonts w:ascii="Times New Roman" w:eastAsiaTheme="majorEastAsia" w:hAnsi="Times New Roman" w:cs="Times New Roman"/>
+          <w:rFonts w:eastAsiaTheme="majorEastAsia" w:cs="Times New Roman"/>
+        </w:rPr>
+      </w:pPr>
+      <w:r>
+        <w:rPr>
+          <w:rFonts w:eastAsiaTheme="majorEastAsia" w:cs="Times New Roman"/>
         </w:rPr>
         <w:t>In</w:t>
       </w:r>
       <w:r>
         <w:rPr>
-          <w:rFonts w:ascii="Times New Roman" w:eastAsiaTheme="majorEastAsia" w:hAnsi="Times New Roman" w:cs="Times New Roman"/>
+          <w:rFonts w:eastAsiaTheme="majorEastAsia" w:cs="Times New Roman"/>
         </w:rPr>
         <w:t xml:space="preserve"> the future, we would analysis the effect of </w:t>
       </w:r>
       <w:r>
         <w:rPr>
-          <w:rFonts w:ascii="Times New Roman" w:eastAsiaTheme="majorEastAsia" w:hAnsi="Times New Roman" w:cs="Times New Roman"/>
+          <w:rFonts w:eastAsiaTheme="majorEastAsia" w:cs="Times New Roman"/>
         </w:rPr>
         <w:t>home team advantage</w:t>
       </w:r>
       <w:r>
         <w:rPr>
-          <w:rFonts w:ascii="Times New Roman" w:eastAsiaTheme="majorEastAsia" w:hAnsi="Times New Roman" w:cs="Times New Roman"/>
+          <w:rFonts w:eastAsiaTheme="majorEastAsia" w:cs="Times New Roman"/>
         </w:rPr>
         <w:t xml:space="preserve">. And quantify </w:t>
       </w:r>
       <w:r>
         <w:rPr>
-          <w:rFonts w:ascii="Times New Roman" w:eastAsiaTheme="majorEastAsia" w:hAnsi="Times New Roman" w:cs="Times New Roman" w:hint="eastAsia"/>
+          <w:rFonts w:eastAsiaTheme="majorEastAsia" w:cs="Times New Roman" w:hint="eastAsia"/>
         </w:rPr>
         <w:t>i</w:t>
       </w:r>
       <w:r>
         <w:rPr>
-          <w:rFonts w:ascii="Times New Roman" w:eastAsiaTheme="majorEastAsia" w:hAnsi="Times New Roman" w:cs="Times New Roman"/>
+          <w:rFonts w:eastAsiaTheme="majorEastAsia" w:cs="Times New Roman"/>
         </w:rPr>
         <w:t>t into a parameter in our prediction, which make our prediction and ranking system more precise. And we could also make a GUI for our ranking system and do some visualization work, which can i</w:t>
       </w:r>
       <w:r>
         <w:rPr>
-          <w:rFonts w:ascii="Times New Roman" w:eastAsiaTheme="majorEastAsia" w:hAnsi="Times New Roman" w:cs="Times New Roman"/>
+          <w:rFonts w:eastAsiaTheme="majorEastAsia" w:cs="Times New Roman"/>
         </w:rPr>
         <w:t xml:space="preserve">mprove our </w:t>
       </w:r>
       <w:r>
         <w:rPr>
-          <w:rFonts w:ascii="Times New Roman" w:eastAsiaTheme="majorEastAsia" w:hAnsi="Times New Roman" w:cs="Times New Roman"/>
+          <w:rFonts w:eastAsiaTheme="majorEastAsia" w:cs="Times New Roman"/>
         </w:rPr>
         <w:t>project</w:t>
       </w:r>
       <w:r>
         <w:rPr>
-          <w:rFonts w:ascii="Times New Roman" w:eastAsiaTheme="majorEastAsia" w:hAnsi="Times New Roman" w:cs="Times New Roman"/>
+          <w:rFonts w:eastAsiaTheme="majorEastAsia" w:cs="Times New Roman"/>
         </w:rPr>
         <w:t xml:space="preserve"> into an interactive system</w:t>
       </w:r>
       <w:r>
         <w:rPr>
-          <w:rFonts w:ascii="Times New Roman" w:eastAsiaTheme="majorEastAsia" w:hAnsi="Times New Roman" w:cs="Times New Roman"/>
+          <w:rFonts w:eastAsiaTheme="majorEastAsia" w:cs="Times New Roman"/>
         </w:rPr>
         <w:t>.</w:t>
       </w:r>
@@ -2773,14 +4619,14 @@
       <w:pPr>
         <w:spacing w:after="0" w:line="240" w:lineRule="auto"/>
         <w:rPr>
-          <w:rFonts w:ascii="Times New Roman" w:hAnsi="Times New Roman" w:cs="Times New Roman"/>
+          <w:rFonts w:cs="Times New Roman"/>
           <w:sz w:val="18"/>
           <w:szCs w:val="18"/>
         </w:rPr>
       </w:pPr>
       <w:r>
         <w:rPr>
-          <w:rFonts w:ascii="Times New Roman" w:hAnsi="Times New Roman" w:cs="Times New Roman"/>
+          <w:rFonts w:cs="Times New Roman"/>
           <w:sz w:val="18"/>
           <w:szCs w:val="18"/>
         </w:rPr>
@@ -2788,148 +4634,138 @@
       </w:r>
       <w:r>
         <w:rPr>
-          <w:rFonts w:ascii="Times New Roman" w:hAnsi="Times New Roman" w:cs="Times New Roman"/>
+          <w:rFonts w:cs="Times New Roman"/>
           <w:sz w:val="18"/>
           <w:szCs w:val="18"/>
         </w:rPr>
         <w:t xml:space="preserve">] </w:t>
       </w:r>
-      <w:r>
-        <w:rPr>
-          <w:sz w:val="18"/>
-          <w:szCs w:val="18"/>
-        </w:rPr>
-        <w:fldChar w:fldCharType="begin"/>
-      </w:r>
-      <w:r>
-        <w:rPr>
-          <w:sz w:val="18"/>
-          <w:szCs w:val="18"/>
-        </w:rPr>
-        <w:instrText xml:space="preserve"> HYPERLINK "http://www.merriam-webster.com/dictionary/ranking" </w:instrText>
-      </w:r>
-      <w:r>
-        <w:rPr>
-          <w:sz w:val="18"/>
-          <w:szCs w:val="18"/>
-        </w:rPr>
-        <w:fldChar w:fldCharType="separate"/>
-      </w:r>
-      <w:r>
-        <w:rPr>
-          <w:rStyle w:val="af6"/>
-          <w:rFonts w:ascii="Times New Roman" w:hAnsi="Times New Roman" w:cs="Times New Roman"/>
-          <w:sz w:val="18"/>
-          <w:szCs w:val="18"/>
-        </w:rPr>
-        <w:t>http://www.merria</w:t>
-      </w:r>
-      <w:r>
-        <w:rPr>
-          <w:rStyle w:val="af6"/>
-          <w:rFonts w:ascii="Times New Roman" w:hAnsi="Times New Roman" w:cs="Times New Roman"/>
-          <w:sz w:val="18"/>
-          <w:szCs w:val="18"/>
-        </w:rPr>
-        <w:t>m</w:t>
-      </w:r>
-      <w:r>
-        <w:rPr>
-          <w:rStyle w:val="af6"/>
-          <w:rFonts w:ascii="Times New Roman" w:hAnsi="Times New Roman" w:cs="Times New Roman"/>
-          <w:sz w:val="18"/>
-          <w:szCs w:val="18"/>
-        </w:rPr>
-        <w:t>-webster.com/dictionary/ranking</w:t>
-      </w:r>
-      <w:r>
-        <w:rPr>
-          <w:rStyle w:val="af6"/>
-          <w:rFonts w:ascii="Times New Roman" w:hAnsi="Times New Roman" w:cs="Times New Roman"/>
-          <w:sz w:val="18"/>
-          <w:szCs w:val="18"/>
-        </w:rPr>
-        <w:fldChar w:fldCharType="end"/>
-      </w:r>
-    </w:p>
-    <w:p>
-      <w:pPr>
-        <w:spacing w:after="0" w:line="240" w:lineRule="auto"/>
-        <w:rPr>
-          <w:rFonts w:ascii="Times New Roman" w:hAnsi="Times New Roman" w:cs="Times New Roman"/>
-          <w:sz w:val="18"/>
-          <w:szCs w:val="18"/>
-        </w:rPr>
-      </w:pPr>
-      <w:r>
-        <w:rPr>
-          <w:rFonts w:ascii="Times New Roman" w:hAnsi="Times New Roman" w:cs="Times New Roman"/>
-          <w:sz w:val="18"/>
-          <w:szCs w:val="18"/>
-        </w:rPr>
-        <w:t>[</w:t>
-      </w:r>
-      <w:r>
-        <w:rPr>
-          <w:rFonts w:ascii="Times New Roman" w:hAnsi="Times New Roman" w:cs="Times New Roman"/>
-          <w:sz w:val="18"/>
-          <w:szCs w:val="18"/>
-        </w:rPr>
-        <w:t>2] Grinstead, Charles M.; Snell, J. Laurie (2009). "Conditional Probability - Discrete Conditional" (PDF). Grinstead &amp; Snell's Introduction to Probability. Orange Grove Texts. ISBN 161610046X. Retrieved 2019-07-25.</w:t>
-      </w:r>
-    </w:p>
-    <w:p>
-      <w:pPr>
-        <w:spacing w:after="0" w:line="240" w:lineRule="auto"/>
-        <w:rPr>
-          <w:rFonts w:ascii="Times New Roman" w:hAnsi="Times New Roman" w:cs="Times New Roman"/>
-          <w:sz w:val="18"/>
-          <w:szCs w:val="18"/>
-        </w:rPr>
-      </w:pPr>
-      <w:r>
-        <w:rPr>
-          <w:rFonts w:ascii="Times New Roman" w:hAnsi="Times New Roman" w:cs="Times New Roman" w:hint="eastAsia"/>
-          <w:sz w:val="18"/>
-          <w:szCs w:val="18"/>
-        </w:rPr>
-        <w:t>[</w:t>
-      </w:r>
-      <w:r>
-        <w:rPr>
-          <w:rFonts w:ascii="Times New Roman" w:hAnsi="Times New Roman" w:cs="Times New Roman"/>
-          <w:sz w:val="18"/>
-          <w:szCs w:val="18"/>
-        </w:rPr>
-        <w:t xml:space="preserve">3] </w:t>
-      </w:r>
-      <w:hyperlink r:id="rId16" w:history="1">
+      <w:hyperlink r:id="rId17" w:history="1">
         <w:r>
           <w:rPr>
             <w:rStyle w:val="af6"/>
-            <w:rFonts w:ascii="Times New Roman" w:hAnsi="Times New Roman" w:cs="Times New Roman"/>
+            <w:rFonts w:cs="Times New Roman"/>
             <w:sz w:val="18"/>
             <w:szCs w:val="18"/>
           </w:rPr>
-          <w:t>https://en.wikipedia.org/wiki/Skellam</w:t>
+          <w:t>http://www.merriam-webster.com/dictionary/ranking</w:t>
+        </w:r>
+      </w:hyperlink>
+    </w:p>
+    <w:p>
+      <w:pPr>
+        <w:spacing w:after="0" w:line="240" w:lineRule="auto"/>
+        <w:rPr>
+          <w:rFonts w:cs="Times New Roman"/>
+          <w:sz w:val="18"/>
+          <w:szCs w:val="18"/>
+        </w:rPr>
+      </w:pPr>
+      <w:r>
+        <w:rPr>
+          <w:rFonts w:cs="Times New Roman"/>
+          <w:sz w:val="18"/>
+          <w:szCs w:val="18"/>
+        </w:rPr>
+        <w:t>[</w:t>
+      </w:r>
+      <w:r>
+        <w:rPr>
+          <w:rFonts w:cs="Times New Roman"/>
+          <w:sz w:val="18"/>
+          <w:szCs w:val="18"/>
+        </w:rPr>
+        <w:t xml:space="preserve">2] </w:t>
+      </w:r>
+      <w:proofErr w:type="spellStart"/>
+      <w:r>
+        <w:rPr>
+          <w:rFonts w:cs="Times New Roman"/>
+          <w:sz w:val="18"/>
+          <w:szCs w:val="18"/>
+        </w:rPr>
+        <w:t>Grinstead</w:t>
+      </w:r>
+      <w:proofErr w:type="spellEnd"/>
+      <w:r>
+        <w:rPr>
+          <w:rFonts w:cs="Times New Roman"/>
+          <w:sz w:val="18"/>
+          <w:szCs w:val="18"/>
+        </w:rPr>
+        <w:t xml:space="preserve">, Charles M.; Snell, J. Laurie (2009). "Conditional Probability - Discrete Conditional" (PDF). </w:t>
+      </w:r>
+      <w:proofErr w:type="spellStart"/>
+      <w:r>
+        <w:rPr>
+          <w:rFonts w:cs="Times New Roman"/>
+          <w:sz w:val="18"/>
+          <w:szCs w:val="18"/>
+        </w:rPr>
+        <w:t>Grinstead</w:t>
+      </w:r>
+      <w:proofErr w:type="spellEnd"/>
+      <w:r>
+        <w:rPr>
+          <w:rFonts w:cs="Times New Roman"/>
+          <w:sz w:val="18"/>
+          <w:szCs w:val="18"/>
+        </w:rPr>
+        <w:t xml:space="preserve"> &amp; Snell's Introduction to Probability. Orange Grove Texts. ISBN 161610046X. Retrieved 2019-07-25.</w:t>
+      </w:r>
+    </w:p>
+    <w:p>
+      <w:pPr>
+        <w:spacing w:after="0" w:line="240" w:lineRule="auto"/>
+        <w:rPr>
+          <w:rFonts w:cs="Times New Roman"/>
+          <w:sz w:val="18"/>
+          <w:szCs w:val="18"/>
+        </w:rPr>
+      </w:pPr>
+      <w:r>
+        <w:rPr>
+          <w:rFonts w:cs="Times New Roman" w:hint="eastAsia"/>
+          <w:sz w:val="18"/>
+          <w:szCs w:val="18"/>
+        </w:rPr>
+        <w:t>[</w:t>
+      </w:r>
+      <w:r>
+        <w:rPr>
+          <w:rFonts w:cs="Times New Roman"/>
+          <w:sz w:val="18"/>
+          <w:szCs w:val="18"/>
+        </w:rPr>
+        <w:t xml:space="preserve">3] </w:t>
+      </w:r>
+      <w:hyperlink r:id="rId18" w:history="1">
+        <w:r>
+          <w:rPr>
+            <w:rStyle w:val="af6"/>
+            <w:rFonts w:cs="Times New Roman"/>
+            <w:sz w:val="18"/>
+            <w:szCs w:val="18"/>
+          </w:rPr>
+          <w:t>https://en.wikipedia.org/</w:t>
         </w:r>
         <w:r>
           <w:rPr>
             <w:rStyle w:val="af6"/>
-            <w:rFonts w:ascii="Times New Roman" w:hAnsi="Times New Roman" w:cs="Times New Roman"/>
+            <w:rFonts w:cs="Times New Roman"/>
             <w:sz w:val="18"/>
             <w:szCs w:val="18"/>
           </w:rPr>
-          <w:t>_</w:t>
+          <w:t>w</w:t>
         </w:r>
         <w:r>
           <w:rPr>
             <w:rStyle w:val="af6"/>
-            <w:rFonts w:ascii="Times New Roman" w:hAnsi="Times New Roman" w:cs="Times New Roman"/>
+            <w:rFonts w:cs="Times New Roman"/>
             <w:sz w:val="18"/>
             <w:szCs w:val="18"/>
           </w:rPr>
-          <w:t>distribution</w:t>
+          <w:t>iki/Skellam_distribution</w:t>
         </w:r>
       </w:hyperlink>
     </w:p>
@@ -2937,14 +4773,14 @@
       <w:pPr>
         <w:spacing w:after="0" w:line="240" w:lineRule="auto"/>
         <w:rPr>
-          <w:rFonts w:ascii="Times New Roman" w:hAnsi="Times New Roman" w:cs="Times New Roman"/>
+          <w:rFonts w:cs="Times New Roman"/>
           <w:sz w:val="18"/>
           <w:szCs w:val="18"/>
         </w:rPr>
       </w:pPr>
       <w:r>
         <w:rPr>
-          <w:rFonts w:ascii="Times New Roman" w:hAnsi="Times New Roman" w:cs="Times New Roman" w:hint="eastAsia"/>
+          <w:rFonts w:cs="Times New Roman" w:hint="eastAsia"/>
           <w:sz w:val="18"/>
           <w:szCs w:val="18"/>
         </w:rPr>
@@ -2952,7 +4788,7 @@
       </w:r>
       <w:r>
         <w:rPr>
-          <w:rFonts w:ascii="Times New Roman" w:hAnsi="Times New Roman" w:cs="Times New Roman"/>
+          <w:rFonts w:cs="Times New Roman"/>
           <w:sz w:val="18"/>
           <w:szCs w:val="18"/>
         </w:rPr>
@@ -2960,17 +4796,17 @@
       </w:r>
       <w:r>
         <w:rPr>
-          <w:rFonts w:ascii="Times New Roman" w:hAnsi="Times New Roman" w:cs="Times New Roman"/>
+          <w:rFonts w:cs="Times New Roman"/>
           <w:sz w:val="18"/>
           <w:szCs w:val="18"/>
         </w:rPr>
         <w:t xml:space="preserve"> </w:t>
       </w:r>
-      <w:hyperlink r:id="rId17" w:history="1">
+      <w:hyperlink r:id="rId19" w:anchor="Modified_Bessel_functions_:_I.CE.B1.2C_K.CE.B1" w:history="1">
         <w:r>
           <w:rPr>
             <w:rStyle w:val="af6"/>
-            <w:rFonts w:ascii="Times New Roman" w:hAnsi="Times New Roman" w:cs="Times New Roman"/>
+            <w:rFonts w:cs="Times New Roman"/>
             <w:sz w:val="18"/>
             <w:szCs w:val="18"/>
           </w:rPr>
@@ -2982,28 +4818,48 @@
       <w:pPr>
         <w:spacing w:after="0" w:line="240" w:lineRule="auto"/>
         <w:rPr>
-          <w:rFonts w:ascii="Times New Roman" w:hAnsi="Times New Roman" w:cs="Times New Roman"/>
+          <w:rFonts w:cs="Times New Roman" w:hint="eastAsia"/>
+          <w:color w:val="0563C1" w:themeColor="hyperlink"/>
           <w:sz w:val="18"/>
           <w:szCs w:val="18"/>
-        </w:rPr>
-      </w:pPr>
-      <w:r>
-        <w:rPr>
-          <w:rFonts w:ascii="Times New Roman" w:hAnsi="Times New Roman" w:cs="Times New Roman"/>
+          <w:u w:val="single"/>
+        </w:rPr>
+      </w:pPr>
+      <w:r>
+        <w:rPr>
+          <w:rFonts w:cs="Times New Roman"/>
           <w:sz w:val="18"/>
           <w:szCs w:val="18"/>
         </w:rPr>
         <w:t xml:space="preserve">[5] </w:t>
       </w:r>
-      <w:hyperlink r:id="rId18" w:history="1">
+      <w:hyperlink r:id="rId20" w:history="1">
         <w:r>
           <w:rPr>
             <w:rStyle w:val="af6"/>
-            <w:rFonts w:ascii="Times New Roman" w:hAnsi="Times New Roman" w:cs="Times New Roman"/>
+            <w:rFonts w:cs="Times New Roman"/>
             <w:sz w:val="18"/>
             <w:szCs w:val="18"/>
           </w:rPr>
-          <w:t>https://en.wikipedia.org/wiki/Poisson_distribution</w:t>
+          <w:t>https://en.wikipedia.org/wi</w:t>
+        </w:r>
+        <w:r>
+          <w:rPr>
+            <w:rStyle w:val="af6"/>
+            <w:rFonts w:cs="Times New Roman"/>
+            <w:sz w:val="18"/>
+            <w:szCs w:val="18"/>
+          </w:rPr>
+          <w:t>k</w:t>
+        </w:r>
+        <w:r>
+          <w:rPr>
+            <w:rStyle w:val="af6"/>
+            <w:rFonts w:cs="Times New Roman"/>
+            <w:sz w:val="18"/>
+            <w:szCs w:val="18"/>
+          </w:rPr>
+          <w:t>i/Poisson_distribution</w:t>
         </w:r>
       </w:hyperlink>
     </w:p>
@@ -3011,17 +4867,54 @@
       <w:pPr>
         <w:spacing w:after="0" w:line="240" w:lineRule="auto"/>
         <w:rPr>
-          <w:rFonts w:ascii="Times New Roman" w:hAnsi="Times New Roman" w:cs="Times New Roman"/>
+          <w:rFonts w:cs="Times New Roman"/>
           <w:sz w:val="18"/>
           <w:szCs w:val="18"/>
         </w:rPr>
       </w:pPr>
+      <w:r>
+        <w:rPr>
+          <w:rFonts w:cs="Times New Roman" w:hint="eastAsia"/>
+          <w:sz w:val="18"/>
+          <w:szCs w:val="18"/>
+        </w:rPr>
+        <w:t>[</w:t>
+      </w:r>
+      <w:r>
+        <w:rPr>
+          <w:rFonts w:cs="Times New Roman"/>
+          <w:sz w:val="18"/>
+          <w:szCs w:val="18"/>
+        </w:rPr>
+        <w:t xml:space="preserve">6] </w:t>
+      </w:r>
+      <w:hyperlink r:id="rId21" w:history="1">
+        <w:r>
+          <w:rPr>
+            <w:rStyle w:val="af6"/>
+            <w:rFonts w:cs="Times New Roman"/>
+            <w:sz w:val="18"/>
+            <w:szCs w:val="18"/>
+          </w:rPr>
+          <w:t>https://en.wikipedia.org/wiki/Elo_rating_system</w:t>
+        </w:r>
+      </w:hyperlink>
     </w:p>
     <w:p>
       <w:pPr>
         <w:spacing w:after="0" w:line="240" w:lineRule="auto"/>
         <w:rPr>
-          <w:rFonts w:ascii="Times New Roman" w:hAnsi="Times New Roman" w:cs="Times New Roman" w:hint="eastAsia"/>
+          <w:rFonts w:cs="Times New Roman" w:hint="eastAsia"/>
+          <w:sz w:val="18"/>
+          <w:szCs w:val="18"/>
+        </w:rPr>
+      </w:pPr>
+    </w:p>
+    <w:p>
+      <w:pPr>
+        <w:spacing w:after="0" w:line="240" w:lineRule="auto"/>
+        <w:rPr>
+          <w:rFonts w:cs="Times New Roman"/>
         </w:rPr>
       </w:pPr>
     </w:p>
@@ -3129,6 +5022,95 @@
     </w:lvl>
   </w:abstractNum>
   <w:abstractNum w:abstractNumId="1" w15:restartNumberingAfterBreak="0">
+    <w:nsid w:val="03BC64D1"/>
+    <w:multiLevelType w:val="hybridMultilevel"/>
+    <w:tmpl w:val="E0A6D6BE"/>
+    <w:lvl w:ilvl="0" w:tplc="F326A22C">
+      <w:start w:val="1"/>
+      <w:numFmt w:val="decimal"/>
+      <w:lvlText w:val="%1."/>
+      <w:lvlJc w:val="left"/>
+      <w:pPr>
+        <w:ind w:left="360" w:hanging="360"/>
+      </w:pPr>
+      <w:rPr>
+        <w:rFonts w:cstheme="minorBidi" w:hint="default"/>
+      </w:rPr>
+    </w:lvl>
+    <w:lvl w:ilvl="1" w:tplc="04090019" w:tentative="1">
+      <w:start w:val="1"/>
+      <w:numFmt w:val="lowerLetter"/>
+      <w:lvlText w:val="%2)"/>
+      <w:lvlJc w:val="left"/>
+      <w:pPr>
+        <w:ind w:left="840" w:hanging="420"/>
+      </w:pPr>
+    </w:lvl>
+    <w:lvl w:ilvl="2" w:tplc="0409001B" w:tentative="1">
+      <w:start w:val="1"/>
+      <w:numFmt w:val="lowerRoman"/>
+      <w:lvlText w:val="%3."/>
+      <w:lvlJc w:val="right"/>
+      <w:pPr>
+        <w:ind w:left="1260" w:hanging="420"/>
+      </w:pPr>
+    </w:lvl>
+    <w:lvl w:ilvl="3" w:tplc="0409000F" w:tentative="1">
+      <w:start w:val="1"/>
+      <w:numFmt w:val="decimal"/>
+      <w:lvlText w:val="%4."/>
+      <w:lvlJc w:val="left"/>
+      <w:pPr>
+        <w:ind w:left="1680" w:hanging="420"/>
+      </w:pPr>
+    </w:lvl>
+    <w:lvl w:ilvl="4" w:tplc="04090019" w:tentative="1">
+      <w:start w:val="1"/>
+      <w:numFmt w:val="lowerLetter"/>
+      <w:lvlText w:val="%5)"/>
+      <w:lvlJc w:val="left"/>
+      <w:pPr>
+        <w:ind w:left="2100" w:hanging="420"/>
+      </w:pPr>
+    </w:lvl>
+    <w:lvl w:ilvl="5" w:tplc="0409001B" w:tentative="1">
+      <w:start w:val="1"/>
+      <w:numFmt w:val="lowerRoman"/>
+      <w:lvlText w:val="%6."/>
+      <w:lvlJc w:val="right"/>
+      <w:pPr>
+        <w:ind w:left="2520" w:hanging="420"/>
+      </w:pPr>
+    </w:lvl>
+    <w:lvl w:ilvl="6" w:tplc="0409000F" w:tentative="1">
+      <w:start w:val="1"/>
+      <w:numFmt w:val="decimal"/>
+      <w:lvlText w:val="%7."/>
+      <w:lvlJc w:val="left"/>
+      <w:pPr>
+        <w:ind w:left="2940" w:hanging="420"/>
+      </w:pPr>
+    </w:lvl>
+    <w:lvl w:ilvl="7" w:tplc="04090019" w:tentative="1">
+      <w:start w:val="1"/>
+      <w:numFmt w:val="lowerLetter"/>
+      <w:lvlText w:val="%8)"/>
+      <w:lvlJc w:val="left"/>
+      <w:pPr>
+        <w:ind w:left="3360" w:hanging="420"/>
+      </w:pPr>
+    </w:lvl>
+    <w:lvl w:ilvl="8" w:tplc="0409001B" w:tentative="1">
+      <w:start w:val="1"/>
+      <w:numFmt w:val="lowerRoman"/>
+      <w:lvlText w:val="%9."/>
+      <w:lvlJc w:val="right"/>
+      <w:pPr>
+        <w:ind w:left="3780" w:hanging="420"/>
+      </w:pPr>
+    </w:lvl>
+  </w:abstractNum>
+  <w:abstractNum w:abstractNumId="2" w15:restartNumberingAfterBreak="0">
     <w:nsid w:val="2B8A082A"/>
     <w:multiLevelType w:val="hybridMultilevel"/>
     <w:tmpl w:val="122A4850"/>
@@ -3217,7 +5199,7 @@
       </w:pPr>
     </w:lvl>
   </w:abstractNum>
-  <w:abstractNum w:abstractNumId="2" w15:restartNumberingAfterBreak="0">
+  <w:abstractNum w:abstractNumId="3" w15:restartNumberingAfterBreak="0">
     <w:nsid w:val="2DFD00DD"/>
     <w:multiLevelType w:val="hybridMultilevel"/>
     <w:tmpl w:val="7D0EE710"/>
@@ -3330,7 +5312,7 @@
       </w:rPr>
     </w:lvl>
   </w:abstractNum>
-  <w:abstractNum w:abstractNumId="3" w15:restartNumberingAfterBreak="0">
+  <w:abstractNum w:abstractNumId="4" w15:restartNumberingAfterBreak="0">
     <w:nsid w:val="6E5635D4"/>
     <w:multiLevelType w:val="hybridMultilevel"/>
     <w:tmpl w:val="74C2B584"/>
@@ -3443,7 +5425,7 @@
       </w:rPr>
     </w:lvl>
   </w:abstractNum>
-  <w:abstractNum w:abstractNumId="4" w15:restartNumberingAfterBreak="0">
+  <w:abstractNum w:abstractNumId="5" w15:restartNumberingAfterBreak="0">
     <w:nsid w:val="79911088"/>
     <w:multiLevelType w:val="hybridMultilevel"/>
     <w:tmpl w:val="B89254AA"/>
@@ -3557,27 +5539,30 @@
     </w:lvl>
   </w:abstractNum>
   <w:num w:numId="1">
+    <w:abstractNumId w:val="5"/>
+  </w:num>
+  <w:num w:numId="2">
+    <w:abstractNumId w:val="5"/>
+  </w:num>
+  <w:num w:numId="3">
+    <w:abstractNumId w:val="5"/>
+  </w:num>
+  <w:num w:numId="4">
+    <w:abstractNumId w:val="5"/>
+  </w:num>
+  <w:num w:numId="5">
     <w:abstractNumId w:val="4"/>
   </w:num>
-  <w:num w:numId="2">
-    <w:abstractNumId w:val="4"/>
-  </w:num>
-  <w:num w:numId="3">
-    <w:abstractNumId w:val="4"/>
-  </w:num>
-  <w:num w:numId="4">
-    <w:abstractNumId w:val="4"/>
-  </w:num>
-  <w:num w:numId="5">
+  <w:num w:numId="6">
     <w:abstractNumId w:val="3"/>
-  </w:num>
-  <w:num w:numId="6">
-    <w:abstractNumId w:val="2"/>
   </w:num>
   <w:num w:numId="7">
     <w:abstractNumId w:val="0"/>
   </w:num>
   <w:num w:numId="8">
+    <w:abstractNumId w:val="2"/>
+  </w:num>
+  <w:num w:numId="9">
     <w:abstractNumId w:val="1"/>
   </w:num>
 </w:numbering>
@@ -3981,12 +5966,12 @@
   <w:style w:type="paragraph" w:default="1" w:styleId="a">
     <w:name w:val="Normal"/>
     <w:qFormat/>
-    <w:rsid w:val="00D65C97"/>
+    <w:rsid w:val="00501B6D"/>
     <w:pPr>
       <w:spacing w:after="180" w:line="274" w:lineRule="auto"/>
     </w:pPr>
     <w:rPr>
-      <w:rFonts w:eastAsia="Times New Roman"/>
+      <w:rFonts w:ascii="Times New Roman" w:eastAsia="Times New Roman" w:hAnsi="Times New Roman"/>
       <w:sz w:val="21"/>
     </w:rPr>
   </w:style>
@@ -5027,10 +7012,22 @@
 </CoverPageProperties>
 </file>
 
+<file path=customXml/item2.xml><?xml version="1.0" encoding="utf-8"?>
+<b:Sources xmlns:b="http://schemas.openxmlformats.org/officeDocument/2006/bibliography" xmlns="http://schemas.openxmlformats.org/officeDocument/2006/bibliography" SelectedStyle="/APASixthEditionOfficeOnline.xsl" StyleName="APA" Version="6"/>
+</file>
+
 <file path=customXml/itemProps1.xml><?xml version="1.0" encoding="utf-8"?>
 <ds:datastoreItem xmlns:ds="http://schemas.openxmlformats.org/officeDocument/2006/customXml" ds:itemID="{55AF091B-3C7A-41E3-B477-F2FDAA23CFDA}">
   <ds:schemaRefs>
     <ds:schemaRef ds:uri="http://schemas.microsoft.com/office/2006/coverPageProps"/>
   </ds:schemaRefs>
 </ds:datastoreItem>
+</file>
+
+<file path=customXml/itemProps2.xml><?xml version="1.0" encoding="utf-8"?>
+<ds:datastoreItem xmlns:ds="http://schemas.openxmlformats.org/officeDocument/2006/customXml" ds:itemID="{73DB49B3-B1CC-DE42-BCE8-D1896C20240D}">
+  <ds:schemaRefs>
+    <ds:schemaRef ds:uri="http://schemas.openxmlformats.org/officeDocument/2006/bibliography"/>
+  </ds:schemaRefs>
+</ds:datastoreItem>
 </file>
</xml_diff>